<commit_message>
Fluxo Principal e fluxo alternativo prontos.
</commit_message>
<xml_diff>
--- a/RELATORIO-ES2-FINAL.docx
+++ b/RELATORIO-ES2-FINAL.docx
@@ -1,6 +1,6 @@
 
 <file path=word/document.xml><?xml version="1.0" encoding="utf-8"?>
-<w:document xmlns:wpc="http://schemas.microsoft.com/office/word/2010/wordprocessingCanvas" xmlns:cx="http://schemas.microsoft.com/office/drawing/2014/chartex" xmlns:cx1="http://schemas.microsoft.com/office/drawing/2015/9/8/chartex" xmlns:cx2="http://schemas.microsoft.com/office/drawing/2015/10/21/chartex" xmlns:cx3="http://schemas.microsoft.com/office/drawing/2016/5/9/chartex" xmlns:cx4="http://schemas.microsoft.com/office/drawing/2016/5/10/chartex" xmlns:cx5="http://schemas.microsoft.com/office/drawing/2016/5/11/chartex" xmlns:cx6="http://schemas.microsoft.com/office/drawing/2016/5/12/chartex" xmlns:cx7="http://schemas.microsoft.com/office/drawing/2016/5/13/chartex" xmlns:cx8="http://schemas.microsoft.com/office/drawing/2016/5/14/chartex" xmlns:mc="http://schemas.openxmlformats.org/markup-compatibility/2006" xmlns:aink="http://schemas.microsoft.com/office/drawing/2016/ink" xmlns:am3d="http://schemas.microsoft.com/office/drawing/2017/model3d" xmlns:o="urn:schemas-microsoft-com:office:office" xmlns:r="http://schemas.openxmlformats.org/officeDocument/2006/relationships" xmlns:m="http://schemas.openxmlformats.org/officeDocument/2006/math" xmlns:v="urn:schemas-microsoft-com:vml" xmlns:wp14="http://schemas.microsoft.com/office/word/2010/wordprocessingDrawing" xmlns:wp="http://schemas.openxmlformats.org/drawingml/2006/wordprocessingDrawing" xmlns:w10="urn:schemas-microsoft-com:office:word" xmlns:w="http://schemas.openxmlformats.org/wordprocessingml/2006/main" xmlns:w14="http://schemas.microsoft.com/office/word/2010/wordml" xmlns:w15="http://schemas.microsoft.com/office/word/2012/wordml" xmlns:w16cid="http://schemas.microsoft.com/office/word/2016/wordml/cid" xmlns:w16se="http://schemas.microsoft.com/office/word/2015/wordml/symex" xmlns:wpg="http://schemas.microsoft.com/office/word/2010/wordprocessingGroup" xmlns:wpi="http://schemas.microsoft.com/office/word/2010/wordprocessingInk" xmlns:wne="http://schemas.microsoft.com/office/word/2006/wordml" xmlns:wps="http://schemas.microsoft.com/office/word/2010/wordprocessingShape" mc:Ignorable="w14 w15 w16se w16cid wp14">
+<w:document xmlns:wpc="http://schemas.microsoft.com/office/word/2010/wordprocessingCanvas" xmlns:mc="http://schemas.openxmlformats.org/markup-compatibility/2006" xmlns:o="urn:schemas-microsoft-com:office:office" xmlns:r="http://schemas.openxmlformats.org/officeDocument/2006/relationships" xmlns:m="http://schemas.openxmlformats.org/officeDocument/2006/math" xmlns:v="urn:schemas-microsoft-com:vml" xmlns:wp14="http://schemas.microsoft.com/office/word/2010/wordprocessingDrawing" xmlns:wp="http://schemas.openxmlformats.org/drawingml/2006/wordprocessingDrawing" xmlns:w10="urn:schemas-microsoft-com:office:word" xmlns:w="http://schemas.openxmlformats.org/wordprocessingml/2006/main" xmlns:w14="http://schemas.microsoft.com/office/word/2010/wordml" xmlns:wpg="http://schemas.microsoft.com/office/word/2010/wordprocessingGroup" xmlns:wpi="http://schemas.microsoft.com/office/word/2010/wordprocessingInk" xmlns:wne="http://schemas.microsoft.com/office/word/2006/wordml" xmlns:wps="http://schemas.microsoft.com/office/word/2010/wordprocessingShape" mc:Ignorable="w14 wp14">
   <w:body>
     <w:p>
       <w:pPr>
@@ -8,8 +8,13 @@
         <w:jc w:val="center"/>
       </w:pPr>
       <w:r>
-        <w:t>INSTITUTO FEDERAL DE EDUCAÇÃO, CIÊNCIA E TECNOLOGIA DO RIO GRANDE DO SUL</w:t>
-      </w:r>
+        <w:t xml:space="preserve">INSTITUTO FEDERAL DE EDUCAÇÃO, CIÊNCIA E TECNOLOGIA DO RIO GRANDE DO </w:t>
+      </w:r>
+      <w:proofErr w:type="gramStart"/>
+      <w:r>
+        <w:t>SUL</w:t>
+      </w:r>
+      <w:proofErr w:type="gramEnd"/>
     </w:p>
     <w:p/>
     <w:p/>
@@ -289,6 +294,7 @@
                 <w:szCs w:val="18"/>
               </w:rPr>
             </w:pPr>
+            <w:proofErr w:type="gramStart"/>
             <w:r>
               <w:rPr>
                 <w:rFonts w:ascii="Segoe UI" w:eastAsia="Times New Roman" w:hAnsi="Segoe UI" w:cs="Segoe UI"/>
@@ -298,7 +304,19 @@
                 <w:sz w:val="18"/>
                 <w:szCs w:val="18"/>
               </w:rPr>
-              <w:t>demora no processo de gerenciamento de funcionários, tendo em vista o número limitado de secretários na empresa.</w:t>
+              <w:t>demora</w:t>
+            </w:r>
+            <w:proofErr w:type="gramEnd"/>
+            <w:r>
+              <w:rPr>
+                <w:rFonts w:ascii="Segoe UI" w:eastAsia="Times New Roman" w:hAnsi="Segoe UI" w:cs="Segoe UI"/>
+                <w:b/>
+                <w:bCs/>
+                <w:color w:val="24292E"/>
+                <w:sz w:val="18"/>
+                <w:szCs w:val="18"/>
+              </w:rPr>
+              <w:t xml:space="preserve"> no processo de gerenciamento de funcionários, tendo em vista o número limitado de secretários na empresa.</w:t>
             </w:r>
           </w:p>
         </w:tc>
@@ -333,6 +351,7 @@
                 <w:szCs w:val="18"/>
               </w:rPr>
             </w:pPr>
+            <w:proofErr w:type="gramStart"/>
             <w:r>
               <w:rPr>
                 <w:rFonts w:ascii="Segoe UI" w:eastAsia="Times New Roman" w:hAnsi="Segoe UI" w:cs="Segoe UI"/>
@@ -342,6 +361,7 @@
               </w:rPr>
               <w:t>afeta</w:t>
             </w:r>
+            <w:proofErr w:type="gramEnd"/>
           </w:p>
         </w:tc>
         <w:tc>
@@ -415,14 +435,25 @@
                 <w:szCs w:val="18"/>
               </w:rPr>
             </w:pPr>
-            <w:r>
-              <w:rPr>
-                <w:rFonts w:ascii="Segoe UI" w:eastAsia="Times New Roman" w:hAnsi="Segoe UI" w:cs="Segoe UI"/>
-                <w:color w:val="24292E"/>
-                <w:sz w:val="18"/>
-                <w:szCs w:val="18"/>
-              </w:rPr>
-              <w:t>cujo impacto é</w:t>
+            <w:proofErr w:type="gramStart"/>
+            <w:r>
+              <w:rPr>
+                <w:rFonts w:ascii="Segoe UI" w:eastAsia="Times New Roman" w:hAnsi="Segoe UI" w:cs="Segoe UI"/>
+                <w:color w:val="24292E"/>
+                <w:sz w:val="18"/>
+                <w:szCs w:val="18"/>
+              </w:rPr>
+              <w:t>cujo</w:t>
+            </w:r>
+            <w:proofErr w:type="gramEnd"/>
+            <w:r>
+              <w:rPr>
+                <w:rFonts w:ascii="Segoe UI" w:eastAsia="Times New Roman" w:hAnsi="Segoe UI" w:cs="Segoe UI"/>
+                <w:color w:val="24292E"/>
+                <w:sz w:val="18"/>
+                <w:szCs w:val="18"/>
+              </w:rPr>
+              <w:t xml:space="preserve"> impacto é</w:t>
             </w:r>
           </w:p>
         </w:tc>
@@ -548,14 +579,25 @@
                 <w:szCs w:val="18"/>
               </w:rPr>
             </w:pPr>
-            <w:r>
-              <w:rPr>
-                <w:rFonts w:ascii="Segoe UI" w:eastAsia="Times New Roman" w:hAnsi="Segoe UI" w:cs="Segoe UI"/>
-                <w:color w:val="24292E"/>
-                <w:sz w:val="18"/>
-                <w:szCs w:val="18"/>
-              </w:rPr>
-              <w:t>uma boa solução seria</w:t>
+            <w:proofErr w:type="gramStart"/>
+            <w:r>
+              <w:rPr>
+                <w:rFonts w:ascii="Segoe UI" w:eastAsia="Times New Roman" w:hAnsi="Segoe UI" w:cs="Segoe UI"/>
+                <w:color w:val="24292E"/>
+                <w:sz w:val="18"/>
+                <w:szCs w:val="18"/>
+              </w:rPr>
+              <w:t>uma</w:t>
+            </w:r>
+            <w:proofErr w:type="gramEnd"/>
+            <w:r>
+              <w:rPr>
+                <w:rFonts w:ascii="Segoe UI" w:eastAsia="Times New Roman" w:hAnsi="Segoe UI" w:cs="Segoe UI"/>
+                <w:color w:val="24292E"/>
+                <w:sz w:val="18"/>
+                <w:szCs w:val="18"/>
+              </w:rPr>
+              <w:t xml:space="preserve"> boa solução seria</w:t>
             </w:r>
           </w:p>
         </w:tc>
@@ -1804,14 +1846,20 @@
       <w:pPr>
         <w:pStyle w:val="Ttulo2"/>
       </w:pPr>
-      <w:r>
-        <w:t>4.1 DIAGRAMA DE CASOS DE USO</w:t>
+      <w:proofErr w:type="gramStart"/>
+      <w:r>
+        <w:t>4.1 DIAGRAMA</w:t>
+      </w:r>
+      <w:proofErr w:type="gramEnd"/>
+      <w:r>
+        <w:t xml:space="preserve"> DE CASOS DE USO</w:t>
       </w:r>
     </w:p>
     <w:p>
       <w:r>
         <w:rPr>
           <w:noProof/>
+          <w:lang w:eastAsia="pt-BR"/>
         </w:rPr>
         <w:drawing>
           <wp:inline distT="0" distB="0" distL="0" distR="0" wp14:anchorId="522E2248" wp14:editId="4EE6185F">
@@ -1831,7 +1879,7 @@
                     </pic:cNvPicPr>
                   </pic:nvPicPr>
                   <pic:blipFill rotWithShape="1">
-                    <a:blip r:embed="rId7" cstate="print">
+                    <a:blip r:embed="rId8" cstate="print">
                       <a:extLst>
                         <a:ext uri="{28A0092B-C50C-407E-A947-70E740481C1C}">
                           <a14:useLocalDpi xmlns:a14="http://schemas.microsoft.com/office/drawing/2010/main" val="0"/>
@@ -1873,475 +1921,942 @@
       <w:pPr>
         <w:pStyle w:val="Ttulo2"/>
       </w:pPr>
+      <w:proofErr w:type="gramStart"/>
       <w:r>
         <w:lastRenderedPageBreak/>
-        <w:t>4.2 ESPECIFICAÇÃO DO CASO DE USO GERENCIAR FUNCIONÁRIOS</w:t>
-      </w:r>
-    </w:p>
-    <w:p>
-      <w:r>
-        <w:t># CdU003 - Gerenciar Aluguéis</w:t>
+        <w:t>4.2 ESPECIFICAÇÃO</w:t>
+      </w:r>
+      <w:proofErr w:type="gramEnd"/>
+      <w:r>
+        <w:t xml:space="preserve"> DO CASO DE USO GERENCIAR FUNCIONÁRIOS</w:t>
       </w:r>
     </w:p>
     <w:p/>
     <w:p>
       <w:r>
-        <w:t>### Histórico da Revisão</w:t>
-      </w:r>
-    </w:p>
-    <w:p>
-      <w:r>
-        <w:t>Data|Versão|Descrição|Autor</w:t>
-      </w:r>
-    </w:p>
-    <w:p>
-      <w:r>
-        <w:t>-----|------|---------|-------</w:t>
-      </w:r>
-    </w:p>
-    <w:p>
-      <w:r>
-        <w:t>|1.0||</w:t>
+        <w:t xml:space="preserve"># </w:t>
+      </w:r>
+      <w:proofErr w:type="gramStart"/>
+      <w:r>
+        <w:t>CdU003</w:t>
+      </w:r>
+      <w:proofErr w:type="gramEnd"/>
+      <w:r>
+        <w:t xml:space="preserve"> </w:t>
+      </w:r>
+      <w:r>
+        <w:t>–</w:t>
+      </w:r>
+      <w:r>
+        <w:t xml:space="preserve"> </w:t>
+      </w:r>
+      <w:r>
+        <w:t>Gerenciar Funcionários</w:t>
+      </w:r>
+    </w:p>
+    <w:p>
+      <w:r>
+        <w:t>**Resumo**:</w:t>
+      </w:r>
+      <w:proofErr w:type="gramStart"/>
+      <w:r>
+        <w:t xml:space="preserve"> </w:t>
+      </w:r>
+      <w:r>
+        <w:t xml:space="preserve"> </w:t>
+      </w:r>
+      <w:proofErr w:type="gramEnd"/>
+      <w:r>
+        <w:rPr>
+          <w:rFonts w:ascii="Segoe UI" w:hAnsi="Segoe UI" w:cs="Segoe UI"/>
+          <w:color w:val="24292E"/>
+          <w:shd w:val="clear" w:color="auto" w:fill="FFFFFF"/>
+        </w:rPr>
+        <w:t xml:space="preserve">Esse caso de uso facilita as atividades do </w:t>
+      </w:r>
+      <w:r>
+        <w:rPr>
+          <w:rFonts w:ascii="Segoe UI" w:hAnsi="Segoe UI" w:cs="Segoe UI"/>
+          <w:color w:val="24292E"/>
+          <w:shd w:val="clear" w:color="auto" w:fill="FFFFFF"/>
+        </w:rPr>
+        <w:t>secretário</w:t>
+      </w:r>
+      <w:r>
+        <w:rPr>
+          <w:rFonts w:ascii="Segoe UI" w:hAnsi="Segoe UI" w:cs="Segoe UI"/>
+          <w:color w:val="24292E"/>
+          <w:shd w:val="clear" w:color="auto" w:fill="FFFFFF"/>
+        </w:rPr>
+        <w:t xml:space="preserve"> e otimiza o seu tempo.</w:t>
+      </w:r>
+    </w:p>
+    <w:p>
+      <w:r>
+        <w:t>**Tipo**:</w:t>
+      </w:r>
+      <w:proofErr w:type="gramStart"/>
+      <w:r>
+        <w:t xml:space="preserve"> </w:t>
+      </w:r>
+      <w:r>
+        <w:t xml:space="preserve"> </w:t>
+      </w:r>
+      <w:proofErr w:type="gramEnd"/>
+      <w:r>
+        <w:t>Concreto .</w:t>
+      </w:r>
+    </w:p>
+    <w:p>
+      <w:r>
+        <w:t>**Atores**:</w:t>
+      </w:r>
+      <w:proofErr w:type="gramStart"/>
+      <w:r>
+        <w:t xml:space="preserve">  </w:t>
+      </w:r>
+    </w:p>
+    <w:p>
+      <w:proofErr w:type="gramEnd"/>
+      <w:r>
+        <w:t xml:space="preserve"> - *Primário*:</w:t>
+      </w:r>
+      <w:proofErr w:type="gramStart"/>
+      <w:r>
+        <w:t xml:space="preserve"> </w:t>
+      </w:r>
+      <w:r>
+        <w:t xml:space="preserve"> </w:t>
+      </w:r>
+      <w:proofErr w:type="gramEnd"/>
+      <w:r>
+        <w:t>Secretário</w:t>
+      </w:r>
+      <w:r>
+        <w:t>.</w:t>
       </w:r>
     </w:p>
     <w:p/>
     <w:p>
       <w:r>
-        <w:t>&lt;img src="img/gerenciar-alugueis-dcu.png"/&gt;</w:t>
+        <w:t>## Fluxo Principal de Eventos:</w:t>
+      </w:r>
+    </w:p>
+    <w:p>
+      <w:r>
+        <w:t xml:space="preserve">P1. O secretário </w:t>
+      </w:r>
+      <w:r>
+        <w:t>solicita gerenciar funcionários</w:t>
+      </w:r>
+      <w:r>
+        <w:t xml:space="preserve">. </w:t>
+      </w:r>
+    </w:p>
+    <w:p>
+      <w:r>
+        <w:t>P2.</w:t>
+      </w:r>
+      <w:r>
+        <w:t xml:space="preserve"> O sistema apresenta</w:t>
+      </w:r>
+      <w:r>
+        <w:t xml:space="preserve"> </w:t>
+      </w:r>
+      <w:r>
+        <w:rPr>
+          <w:rFonts w:ascii="Segoe UI" w:hAnsi="Segoe UI" w:cs="Segoe UI"/>
+          <w:color w:val="24292E"/>
+          <w:shd w:val="clear" w:color="auto" w:fill="FFFFFF"/>
+        </w:rPr>
+        <w:t xml:space="preserve">as opções de </w:t>
+      </w:r>
+      <w:r>
+        <w:rPr>
+          <w:rFonts w:ascii="Segoe UI" w:hAnsi="Segoe UI" w:cs="Segoe UI"/>
+          <w:color w:val="24292E"/>
+          <w:shd w:val="clear" w:color="auto" w:fill="FFFFFF"/>
+        </w:rPr>
+        <w:t>buscar, marca</w:t>
+      </w:r>
+      <w:r>
+        <w:rPr>
+          <w:rFonts w:ascii="Segoe UI" w:hAnsi="Segoe UI" w:cs="Segoe UI"/>
+          <w:color w:val="24292E"/>
+          <w:shd w:val="clear" w:color="auto" w:fill="FFFFFF"/>
+        </w:rPr>
+        <w:t>r, excluir, editar e listar</w:t>
+      </w:r>
+      <w:r>
+        <w:rPr>
+          <w:rFonts w:ascii="Segoe UI" w:hAnsi="Segoe UI" w:cs="Segoe UI"/>
+          <w:color w:val="24292E"/>
+          <w:shd w:val="clear" w:color="auto" w:fill="FFFFFF"/>
+        </w:rPr>
+        <w:t xml:space="preserve"> funcionários</w:t>
+      </w:r>
+      <w:r>
+        <w:t xml:space="preserve">.  </w:t>
+      </w:r>
+    </w:p>
+    <w:p>
+      <w:r>
+        <w:t xml:space="preserve">P3. </w:t>
+      </w:r>
+      <w:r>
+        <w:t>O secretário</w:t>
+      </w:r>
+      <w:r>
+        <w:t xml:space="preserve"> solicita</w:t>
+      </w:r>
+      <w:r>
+        <w:t xml:space="preserve"> cadastrar funcionário</w:t>
+      </w:r>
+      <w:r>
+        <w:t xml:space="preserve">. </w:t>
+      </w:r>
+    </w:p>
+    <w:p>
+      <w:r>
+        <w:t>P4.</w:t>
+      </w:r>
+      <w:r>
+        <w:t xml:space="preserve"> O sistema apresenta um formulário</w:t>
+      </w:r>
+      <w:r>
+        <w:t xml:space="preserve">.  </w:t>
+      </w:r>
+    </w:p>
+    <w:p>
+      <w:r>
+        <w:t>P5. O funcionário informa os dados e solicita enviar</w:t>
+      </w:r>
+      <w:r>
+        <w:t xml:space="preserve">.  </w:t>
+      </w:r>
+    </w:p>
+    <w:p>
+      <w:r>
+        <w:t xml:space="preserve">P6. </w:t>
+      </w:r>
+      <w:r>
+        <w:t>O sistema valida os dados</w:t>
+      </w:r>
+      <w:r>
+        <w:t xml:space="preserve">. </w:t>
+      </w:r>
+    </w:p>
+    <w:p>
+      <w:r>
+        <w:t>P7. O sistema registra o funcionário</w:t>
+      </w:r>
+    </w:p>
+    <w:p>
+      <w:r>
+        <w:t>P8. Caso de uso encerrado.</w:t>
       </w:r>
     </w:p>
     <w:p/>
     <w:p>
       <w:r>
-        <w:t xml:space="preserve">**Resumo**: CRUD  de aluguéis.  </w:t>
-      </w:r>
-    </w:p>
-    <w:p>
-      <w:r>
-        <w:t xml:space="preserve">**Tipo**: Concreto  </w:t>
-      </w:r>
-    </w:p>
-    <w:p>
-      <w:r>
-        <w:t xml:space="preserve">**Atores**:  </w:t>
-      </w:r>
-    </w:p>
-    <w:p>
-      <w:r>
-        <w:t xml:space="preserve"> - *Primário*: Locador  </w:t>
+        <w:t>## Fluxos Alternativos:</w:t>
+      </w:r>
+      <w:proofErr w:type="gramStart"/>
+      <w:r>
+        <w:t xml:space="preserve"> </w:t>
+      </w:r>
+      <w:r>
+        <w:t xml:space="preserve"> </w:t>
+      </w:r>
+    </w:p>
+    <w:p>
+      <w:proofErr w:type="gramEnd"/>
+      <w:r>
+        <w:t>### A1</w:t>
+      </w:r>
+      <w:r>
+        <w:t xml:space="preserve"> Listar funcionários</w:t>
+      </w:r>
+      <w:r>
+        <w:t xml:space="preserve">.  </w:t>
+      </w:r>
+    </w:p>
+    <w:p>
+      <w:proofErr w:type="gramStart"/>
+      <w:r>
+        <w:t>A1.</w:t>
+      </w:r>
+      <w:proofErr w:type="gramEnd"/>
+      <w:r>
+        <w:t xml:space="preserve">1. </w:t>
+      </w:r>
+      <w:r>
+        <w:t>Em P3</w:t>
+      </w:r>
+      <w:r>
+        <w:t xml:space="preserve">, </w:t>
+      </w:r>
+      <w:r>
+        <w:t>o secretário escolhe listar funcionário</w:t>
+      </w:r>
+      <w:r>
+        <w:t xml:space="preserve">.  </w:t>
+      </w:r>
+    </w:p>
+    <w:p>
+      <w:proofErr w:type="gramStart"/>
+      <w:r>
+        <w:t>A1.</w:t>
+      </w:r>
+      <w:proofErr w:type="gramEnd"/>
+      <w:r>
+        <w:t>2.</w:t>
+      </w:r>
+      <w:r>
+        <w:t>O sistema mostra os funcionários em uma tabela</w:t>
+      </w:r>
+      <w:r>
+        <w:t xml:space="preserve">. </w:t>
+      </w:r>
+    </w:p>
+    <w:p>
+      <w:proofErr w:type="gramStart"/>
+      <w:r>
+        <w:t>A1.</w:t>
+      </w:r>
+      <w:proofErr w:type="gramEnd"/>
+      <w:r>
+        <w:t xml:space="preserve">3. </w:t>
+      </w:r>
+      <w:r>
+        <w:t>O paciente visualiza a tabela</w:t>
+      </w:r>
+      <w:r>
+        <w:t xml:space="preserve">.  </w:t>
+      </w:r>
+    </w:p>
+    <w:p>
+      <w:proofErr w:type="gramStart"/>
+      <w:r>
+        <w:t>A1.</w:t>
+      </w:r>
+      <w:proofErr w:type="gramEnd"/>
+      <w:r>
+        <w:t xml:space="preserve">4. </w:t>
+      </w:r>
+      <w:r>
+        <w:t>Fim do Caso de uso</w:t>
       </w:r>
     </w:p>
     <w:p/>
     <w:p>
       <w:r>
-        <w:t>## Fluxo Principal de Eventos:</w:t>
-      </w:r>
-    </w:p>
-    <w:p>
-      <w:r>
-        <w:t xml:space="preserve">P1. O locador loga no painel de gerenciamento. ([IV003](https://github.com/eng-sw/tads-2019-1-locadora/wiki/prototipos#iv003))  </w:t>
-      </w:r>
-    </w:p>
-    <w:p>
-      <w:r>
-        <w:t xml:space="preserve">P2. O sistema apresenta lista de aluguéis.  </w:t>
-      </w:r>
-    </w:p>
-    <w:p>
-      <w:r>
-        <w:t xml:space="preserve">P3. O sistema apresenta opções para aluguéis. ([MSG011](https://github.com/eng-sw/tads-2019-1-locadora/wiki/regras_mensagens#msg011), [IV004](https://github.com/eng-sw/tads-2019-1-locadora/wiki/prototipos#iv004))  </w:t>
-      </w:r>
-    </w:p>
-    <w:p>
-      <w:r>
-        <w:t xml:space="preserve">P4. O locador define qual ação irá realizar.  </w:t>
-      </w:r>
-    </w:p>
-    <w:p>
-      <w:r>
-        <w:t xml:space="preserve">P5. Sistema grava as alterações.  </w:t>
-      </w:r>
-    </w:p>
-    <w:p>
-      <w:r>
-        <w:t xml:space="preserve">P6. O caso de uso se encerra. </w:t>
+        <w:t xml:space="preserve">### A2. </w:t>
+      </w:r>
+      <w:r>
+        <w:t>Editar</w:t>
+      </w:r>
+      <w:r>
+        <w:t xml:space="preserve"> funcionário</w:t>
+      </w:r>
+      <w:r>
+        <w:t>.</w:t>
+      </w:r>
+    </w:p>
+    <w:p>
+      <w:proofErr w:type="gramStart"/>
+      <w:r>
+        <w:t>A2.</w:t>
+      </w:r>
+      <w:proofErr w:type="gramEnd"/>
+      <w:r>
+        <w:t xml:space="preserve">1. </w:t>
+      </w:r>
+      <w:r>
+        <w:t xml:space="preserve">Em </w:t>
+      </w:r>
+      <w:r>
+        <w:t>P3</w:t>
+      </w:r>
+      <w:proofErr w:type="gramStart"/>
+      <w:r>
+        <w:t>.</w:t>
+      </w:r>
+      <w:r>
+        <w:t>,</w:t>
+      </w:r>
+      <w:proofErr w:type="gramEnd"/>
+      <w:r>
+        <w:t xml:space="preserve"> </w:t>
+      </w:r>
+      <w:r>
+        <w:t>secretário escolhe editar funcionário</w:t>
+      </w:r>
+      <w:r>
+        <w:t xml:space="preserve">.  </w:t>
+      </w:r>
+    </w:p>
+    <w:p>
+      <w:proofErr w:type="gramStart"/>
+      <w:r>
+        <w:t>A2.</w:t>
+      </w:r>
+      <w:proofErr w:type="gramEnd"/>
+      <w:r>
+        <w:t xml:space="preserve">2. </w:t>
+      </w:r>
+      <w:r>
+        <w:t>Sistema apresenta formulário.</w:t>
+      </w:r>
+    </w:p>
+    <w:p>
+      <w:proofErr w:type="gramStart"/>
+      <w:r>
+        <w:t>A2.</w:t>
+      </w:r>
+      <w:proofErr w:type="gramEnd"/>
+      <w:r>
+        <w:t xml:space="preserve">3. </w:t>
+      </w:r>
+      <w:r>
+        <w:t>O secretário informa os dados que deseja alterar</w:t>
+      </w:r>
+      <w:r>
+        <w:t xml:space="preserve">.  </w:t>
+      </w:r>
+    </w:p>
+    <w:p>
+      <w:proofErr w:type="gramStart"/>
+      <w:r>
+        <w:t>A2.</w:t>
+      </w:r>
+      <w:proofErr w:type="gramEnd"/>
+      <w:r>
+        <w:t xml:space="preserve">4. </w:t>
+      </w:r>
+      <w:r>
+        <w:t>O sistema valida formulário</w:t>
+      </w:r>
+      <w:r>
+        <w:t>.</w:t>
+      </w:r>
+    </w:p>
+    <w:p>
+      <w:proofErr w:type="gramStart"/>
+      <w:r>
+        <w:t>A2.</w:t>
+      </w:r>
+      <w:proofErr w:type="gramEnd"/>
+      <w:r>
+        <w:t>5.</w:t>
+      </w:r>
+      <w:r>
+        <w:t xml:space="preserve"> O sistema edita funcionário</w:t>
+      </w:r>
+      <w:r>
+        <w:t xml:space="preserve">.  </w:t>
+      </w:r>
+    </w:p>
+    <w:p>
+      <w:proofErr w:type="gramStart"/>
+      <w:r>
+        <w:lastRenderedPageBreak/>
+        <w:t>A2.</w:t>
+      </w:r>
+      <w:proofErr w:type="gramEnd"/>
+      <w:r>
+        <w:t>6. Fim do caso de uso.</w:t>
       </w:r>
     </w:p>
     <w:p/>
     <w:p>
-      <w:r>
-        <w:t xml:space="preserve">## Fluxos Alternativos:  </w:t>
-      </w:r>
-    </w:p>
-    <w:p/>
-    <w:p>
-      <w:r>
-        <w:t xml:space="preserve">&lt;a name="a1"/&gt;    </w:t>
-      </w:r>
-    </w:p>
-    <w:p/>
-    <w:p>
-      <w:r>
-        <w:t xml:space="preserve">### A1 Cadastrar um novo aluguel.  </w:t>
-      </w:r>
-    </w:p>
-    <w:p>
-      <w:r>
-        <w:t xml:space="preserve">A1.1. Em P4, o locador escolhe adicionar um aluguel.  </w:t>
-      </w:r>
-    </w:p>
-    <w:p>
-      <w:r>
-        <w:lastRenderedPageBreak/>
-        <w:t xml:space="preserve">A1.2. O sistema mostra locatários cadastrados. ([MSG012](https://github.com/eng-sw/tads-2019-1-locadora/wiki/regras_mensagens#msg012), [IV005](https://github.com/eng-sw/tads-2019-1-locadora/wiki/prototipos#iv005))  </w:t>
-      </w:r>
-    </w:p>
-    <w:p>
-      <w:r>
-        <w:t xml:space="preserve">A1.3. O locador escolhe qual locatário está locando.  </w:t>
-      </w:r>
-    </w:p>
-    <w:p>
-      <w:r>
-        <w:t xml:space="preserve">A1.4. O sistema mostra produtos disponíveis para aluguel. ([MSG013](https://github.com/eng-sw/tads-2019-1-locadora/wiki/regras_mensagens#msg013), [IV006](https://github.com/eng-sw/tads-2019-1-locadora/wiki/prototipos#iv006))  </w:t>
-      </w:r>
-    </w:p>
-    <w:p>
-      <w:r>
-        <w:t xml:space="preserve">A1.5. O locador define o produto a ser alugado.  </w:t>
-      </w:r>
-    </w:p>
-    <w:p>
-      <w:r>
-        <w:t xml:space="preserve">A1.6. O sistema pede confirmação com a senha do locatário. ([MSG014](https://github.com/eng-sw/tads-2019-1-locadora/wiki/regras_mensagens#msg014), [RNG017](https://github.com/eng-sw/tads-2019-1-locadora/wiki/regras_mensagens#rng017---transa%C3%A7%C3%B5es-em-alugu%C3%A9is), [IV007](https://github.com/eng-sw/tads-2019-1-locadora/wiki/prototipos#iv007))  </w:t>
-      </w:r>
-    </w:p>
-    <w:p>
-      <w:r>
-        <w:t xml:space="preserve">A1.7. O locatário insere sua senha.  </w:t>
-      </w:r>
-    </w:p>
-    <w:p>
-      <w:r>
-        <w:t xml:space="preserve">A1.8. O sistema mostra a opção para pagar antecipadamente. [[CdU009](./CdU009---Realizar-pagamento)] ([MSG024](https://github.com/eng-sw/tads-2019-1-locadora/wiki/regras_mensagens#msg024), [RNG020](https://github.com/eng-sw/tads-2019-1-locadora/wiki/regras_mensagens#rng020---desconto-para-bons-clientes), [IV022](https://github.com/eng-sw/tads-2019-1-locadora/wiki/prototipos#iv022))  </w:t>
-      </w:r>
-    </w:p>
-    <w:p>
-      <w:r>
-        <w:t>A1.9. O fluxo alternativo se encerra retornando ao fluxo principal em P5.</w:t>
-      </w:r>
-    </w:p>
-    <w:p/>
-    <w:p>
-      <w:r>
-        <w:t>&lt;a name="a2"/&gt;</w:t>
-      </w:r>
-    </w:p>
-    <w:p/>
-    <w:p>
-      <w:r>
-        <w:t>### A2. Finalizar um aluguel.</w:t>
-      </w:r>
-    </w:p>
-    <w:p>
-      <w:r>
-        <w:t xml:space="preserve">A2.1. No fluxo principal em P4, o locador escolhe finalizar um aluguel.  </w:t>
-      </w:r>
-    </w:p>
-    <w:p>
-      <w:r>
-        <w:t xml:space="preserve">A2.2. O sistema solicita o aluguel a ser finalizado. ([MSG015](https://github.com/eng-sw/tads-2019-1-locadora/wiki/regras_mensagens#msg015), [IV008](https://github.com/eng-sw/tads-2019-1-locadora/wiki/prototipos#iv008))  </w:t>
-      </w:r>
-    </w:p>
-    <w:p>
-      <w:r>
-        <w:t xml:space="preserve">A2.3. O locador define o aluguel.  </w:t>
-      </w:r>
-    </w:p>
-    <w:p>
-      <w:r>
-        <w:t xml:space="preserve">A2.4. O sistema apresenta o valor a ser pago. [[CdU009](./CdU009---Realizar-pagamento)] ([RNG019](https://github.com/eng-sw/tads-2019-1-locadora/wiki/regras_mensagens#rng019---multa-por-dano-ao-produto), [IV009](https://github.com/eng-sw/tads-2019-1-locadora/wiki/prototipos#iv009))  </w:t>
-      </w:r>
-    </w:p>
-    <w:p>
-      <w:r>
-        <w:t xml:space="preserve">A2.5. O fluxo alternativo se encerra retornando ao fluxo principal em P5.  </w:t>
-      </w:r>
-    </w:p>
-    <w:p/>
-    <w:p>
-      <w:r>
-        <w:t>&lt;a name="a3"/&gt;</w:t>
-      </w:r>
-    </w:p>
-    <w:p/>
-    <w:p>
-      <w:r>
-        <w:lastRenderedPageBreak/>
-        <w:t xml:space="preserve">### A3. Notificar atraso.  </w:t>
-      </w:r>
-    </w:p>
-    <w:p>
-      <w:r>
-        <w:t xml:space="preserve">A3.1. No fluxo principal em P4, o locador escolhe notificar atraso.  </w:t>
-      </w:r>
-    </w:p>
-    <w:p>
-      <w:r>
-        <w:t xml:space="preserve">A3.2. O sistema apresenta os aluguéis atrasados. ([MSG016](https://github.com/eng-sw/tads-2019-1-locadora/wiki/regras_mensagens#msg016), [RNG018](https://github.com/eng-sw/tads-2019-1-locadora/wiki/regras_mensagens#rng018---tempo-de-notifica%C3%A7%C3%A3o-de-atraso), [IV020](https://github.com/eng-sw/tads-2019-1-locadora/wiki/prototipos#iv020))  </w:t>
-      </w:r>
-    </w:p>
-    <w:p>
-      <w:r>
-        <w:t xml:space="preserve">A3.3. O locador escolhe quais locatários notificar.  </w:t>
-      </w:r>
-    </w:p>
-    <w:p>
-      <w:r>
-        <w:t xml:space="preserve">A3.4. O sistema notifica locatários. [[CdU004](https://github.com/eng-sw/tads-2019-1-locadora/wiki/CdU004---Entrar-em-contato-com-clientes)] ([MSG017](https://github.com/eng-sw/tads-2019-1-locadora/wiki/regras_mensagens#msg017), [IV021](https://github.com/eng-sw/tads-2019-1-locadora/wiki/prototipos#iv021))  </w:t>
-      </w:r>
-    </w:p>
-    <w:p>
-      <w:r>
-        <w:t xml:space="preserve">A3.5. O fluxo alternativo se encerra retornando ao fluxo principal em P5.  </w:t>
-      </w:r>
-    </w:p>
-    <w:p/>
-    <w:p>
-      <w:r>
-        <w:t>&lt;a name="a4"/&gt;</w:t>
-      </w:r>
-    </w:p>
-    <w:p/>
-    <w:p>
-      <w:r>
-        <w:t>### A4. Renovar aluguel</w:t>
-      </w:r>
-    </w:p>
-    <w:p>
-      <w:r>
-        <w:t xml:space="preserve">A4.1. No fluxo principal em P4, o locador escolhe renovar aluguel.([RNG023](https://github.com/eng-sw/tads-2019-1-locadora/wiki/regras_mensagens#rng023))  </w:t>
-      </w:r>
-    </w:p>
-    <w:p>
-      <w:r>
-        <w:t xml:space="preserve">A4.2. O locador define qual aluguel será renovado.  </w:t>
-      </w:r>
-    </w:p>
-    <w:p>
-      <w:r>
-        <w:t xml:space="preserve">A4.3. O sistema pede confirmação com a senha do locatário. ([MSG014](https://github.com/eng-sw/tads-2019-1-locadora/wiki/regras_mensagens#msg014), [RNG017](https://github.com/eng-sw/tads-2019-1-locadora/wiki/regras_mensagens#rng017---transa%C3%A7%C3%B5es-em-alugu%C3%A9is))  </w:t>
-      </w:r>
-    </w:p>
-    <w:p>
-      <w:r>
-        <w:t xml:space="preserve">A4.4. O locatário insere sua senha.  </w:t>
-      </w:r>
-    </w:p>
-    <w:p>
-      <w:r>
-        <w:t xml:space="preserve">A4.5. O sistema apresenta o valor a ser pago [[CdU009](./CdU009---Realizar-pagamento)].  </w:t>
-      </w:r>
-    </w:p>
-    <w:p>
-      <w:r>
-        <w:t xml:space="preserve">A4.6. O fluxo alternativo se encerra retornando ao fluxo principal em P5.  </w:t>
-      </w:r>
-    </w:p>
-    <w:p/>
-    <w:p>
-      <w:r>
-        <w:t>&lt;a name="a5"/&gt;</w:t>
-      </w:r>
-    </w:p>
-    <w:p/>
-    <w:p>
-      <w:r>
-        <w:t>### A5. Cancelar o cadastro do novo aluguel</w:t>
-      </w:r>
-    </w:p>
-    <w:p>
-      <w:r>
-        <w:t xml:space="preserve">A5.1. Entre os passos nos fluxos alternativos A1.3 e A1.6,  o locador solicita cancelar a criação do novo aluguel.  </w:t>
-      </w:r>
-    </w:p>
-    <w:p>
-      <w:r>
-        <w:t xml:space="preserve">A5.2. O sistema exibe mensagem para confirmação.([MSG021](https://github.com/eng-sw/tads-2019-1-locadora/wiki/regras_mensagens#msg021))   </w:t>
-      </w:r>
-    </w:p>
-    <w:p>
-      <w:r>
-        <w:lastRenderedPageBreak/>
-        <w:t xml:space="preserve">A5.3. O locador confirma cancelamento.  </w:t>
-      </w:r>
-    </w:p>
-    <w:p>
-      <w:r>
-        <w:t xml:space="preserve">A5.4. O fluxo alternativo se encerra retornando ao fluxo principal em P5.  </w:t>
-      </w:r>
-    </w:p>
-    <w:p/>
-    <w:p>
-      <w:r>
-        <w:t xml:space="preserve">## Fluxos de Exceção:    </w:t>
-      </w:r>
-    </w:p>
-    <w:p/>
-    <w:p>
-      <w:r>
-        <w:t>&lt;a name="e1"/&gt;</w:t>
-      </w:r>
-    </w:p>
-    <w:p/>
-    <w:p>
-      <w:r>
-        <w:t xml:space="preserve">### E1. Aluguel já foi pago.  </w:t>
-      </w:r>
-    </w:p>
-    <w:p>
-      <w:r>
-        <w:t xml:space="preserve">E1.1 Em A2.4, Sistema informa o valor a ser pago.  </w:t>
-      </w:r>
-    </w:p>
-    <w:p>
-      <w:r>
-        <w:t xml:space="preserve">E1.2 Sistema informa que pagamento já foi efetuado. ([MSG018](https://github.com/eng-sw/tads-2019-1-locadora/wiki/regras_mensagens#msg018))  </w:t>
-      </w:r>
-    </w:p>
-    <w:p>
-      <w:r>
-        <w:t xml:space="preserve">E1.3 Continua em P4.  </w:t>
-      </w:r>
-    </w:p>
-    <w:p/>
-    <w:p>
-      <w:r>
-        <w:t>&lt;a name="e3"/&gt;</w:t>
-      </w:r>
-    </w:p>
-    <w:p/>
-    <w:p>
-      <w:r>
-        <w:t xml:space="preserve">### E2. Produto indisponível para locação.  </w:t>
-      </w:r>
-    </w:p>
-    <w:p>
-      <w:r>
-        <w:t xml:space="preserve">E2.1 Em A4.2, Locador seleciona o produto para locação.  </w:t>
-      </w:r>
-    </w:p>
-    <w:p>
-      <w:r>
-        <w:t xml:space="preserve">E2.2 Sistema informa que o produto não está disponível. ([MSG019](https://github.com/eng-sw/tads-2019-1-locadora/wiki/regras_mensagens#msg019), [RNG021](https://github.com/eng-sw/tads-2019-1-locadora/wiki/regras_mensagens#rng021---produtos-ainda-n%C3%A3o-disponibilizados))  </w:t>
-      </w:r>
-    </w:p>
-    <w:p>
-      <w:r>
-        <w:t xml:space="preserve">E2.3 Locador define qual ação irá realizar.   </w:t>
-      </w:r>
-    </w:p>
-    <w:p>
-      <w:r>
-        <w:t xml:space="preserve">E2.4 Continua em P5.  </w:t>
-      </w:r>
-    </w:p>
-    <w:p/>
-    <w:p>
-      <w:r>
-        <w:t>&lt;a name="e4"/&gt;</w:t>
-      </w:r>
-    </w:p>
-    <w:p/>
-    <w:p>
-      <w:r>
-        <w:t xml:space="preserve">### E3. Aluguel está atrasado.  </w:t>
-      </w:r>
-    </w:p>
-    <w:p>
-      <w:r>
-        <w:t xml:space="preserve">E3.1 Em A2.4, Sistema informa que há atraso. ([MSG020](https://github.com/eng-sw/tads-2019-1-locadora/wiki/regras_mensagens#msg020))  </w:t>
-      </w:r>
-    </w:p>
-    <w:p>
-      <w:r>
-        <w:t xml:space="preserve">E3.2 Sistema calcula o valor adicional.([RNG016](https://github.com/eng-sw/tads-2019-1-locadora/wiki/regras_mensagens#rng016))   </w:t>
-      </w:r>
-    </w:p>
-    <w:p>
-      <w:r>
-        <w:t xml:space="preserve">E3.3 Locador escolhe se deseja aplicar valor adicional.  </w:t>
-      </w:r>
-    </w:p>
-    <w:p>
-      <w:r>
-        <w:t xml:space="preserve">E3.4 Continua em P5.  </w:t>
-      </w:r>
-    </w:p>
-    <w:p>
-      <w:pPr>
-        <w:pStyle w:val="Ttulo2"/>
-        <w:rPr>
-          <w:u w:val="double"/>
-        </w:rPr>
-      </w:pPr>
-      <w:r>
-        <w:lastRenderedPageBreak/>
-        <w:t>4</w:t>
-      </w:r>
-      <w:r>
-        <w:t>.</w:t>
-      </w:r>
-      <w:r>
-        <w:t>3</w:t>
-      </w:r>
-      <w:r>
-        <w:t xml:space="preserve"> </w:t>
-      </w:r>
-      <w:r>
-        <w:t>DIAGRAMAS DE CLASSES</w:t>
-      </w:r>
-    </w:p>
-    <w:p/>
-    <w:p>
-      <w:pPr>
-        <w:pStyle w:val="Ttulo2"/>
-        <w:rPr>
-          <w:u w:val="double"/>
-        </w:rPr>
-      </w:pPr>
-      <w:r>
-        <w:t>4</w:t>
-      </w:r>
-      <w:r>
-        <w:t>.</w:t>
-      </w:r>
-      <w:r>
-        <w:t>4</w:t>
-      </w:r>
-      <w:r>
-        <w:t xml:space="preserve"> </w:t>
-      </w:r>
-      <w:r>
-        <w:t>DIAGRAMAS DE ATIVIDADES</w:t>
-      </w:r>
-    </w:p>
-    <w:p/>
-    <w:p>
-      <w:pPr>
-        <w:pStyle w:val="Ttulo2"/>
-      </w:pPr>
-      <w:r>
-        <w:t>4</w:t>
-      </w:r>
-      <w:r>
-        <w:t>.</w:t>
-      </w:r>
-      <w:r>
-        <w:t>5</w:t>
-      </w:r>
       <w:bookmarkStart w:id="0" w:name="_GoBack"/>
       <w:bookmarkEnd w:id="0"/>
+    </w:p>
+    <w:p>
+      <w:r>
+        <w:t xml:space="preserve">### A3. </w:t>
+      </w:r>
+      <w:r>
+        <w:t xml:space="preserve"> Excluir funcionário</w:t>
+      </w:r>
+    </w:p>
+    <w:p>
+      <w:proofErr w:type="gramStart"/>
+      <w:r>
+        <w:t>A3.</w:t>
+      </w:r>
+      <w:proofErr w:type="gramEnd"/>
+      <w:r>
+        <w:t xml:space="preserve">1. </w:t>
+      </w:r>
+      <w:r>
+        <w:t xml:space="preserve">Em P3, o secretário escolhe excluir </w:t>
+      </w:r>
+      <w:r>
+        <w:t>funcionário</w:t>
+      </w:r>
+      <w:r>
+        <w:t xml:space="preserve">.  </w:t>
+      </w:r>
+    </w:p>
+    <w:p>
+      <w:proofErr w:type="gramStart"/>
+      <w:r>
+        <w:t>A3.</w:t>
+      </w:r>
+      <w:proofErr w:type="gramEnd"/>
+      <w:r>
+        <w:t xml:space="preserve">2. </w:t>
+      </w:r>
+      <w:r>
+        <w:t>O sistema valida exclusão</w:t>
+      </w:r>
+    </w:p>
+    <w:p>
+      <w:proofErr w:type="gramStart"/>
+      <w:r>
+        <w:t>A3.</w:t>
+      </w:r>
+      <w:proofErr w:type="gramEnd"/>
+      <w:r>
+        <w:t xml:space="preserve">3. </w:t>
+      </w:r>
+      <w:r>
+        <w:t>O sistema excluir funcionário</w:t>
+      </w:r>
+      <w:r>
+        <w:t xml:space="preserve">.  </w:t>
+      </w:r>
+    </w:p>
+    <w:p>
+      <w:proofErr w:type="gramStart"/>
+      <w:r>
+        <w:t>A3.</w:t>
+      </w:r>
+      <w:proofErr w:type="gramEnd"/>
+      <w:r>
+        <w:t xml:space="preserve">4. </w:t>
+      </w:r>
+      <w:r>
+        <w:t>Fim do caso de uso</w:t>
+      </w:r>
+    </w:p>
+    <w:p>
+      <w:proofErr w:type="gramStart"/>
+      <w:r>
+        <w:t>A3.</w:t>
+      </w:r>
+      <w:proofErr w:type="gramEnd"/>
+      <w:r>
+        <w:t xml:space="preserve">5. O fluxo alternativo se encerra retornando ao fluxo principal em P5.  </w:t>
+      </w:r>
+    </w:p>
+    <w:p/>
+    <w:p>
+      <w:pPr>
+        <w:rPr>
+          <w:sz w:val="24"/>
+        </w:rPr>
+      </w:pPr>
+      <w:r>
+        <w:rPr>
+          <w:sz w:val="24"/>
+        </w:rPr>
+        <w:t>## Fluxos de Exceção:</w:t>
+      </w:r>
+      <w:proofErr w:type="gramStart"/>
+      <w:r>
+        <w:rPr>
+          <w:sz w:val="24"/>
+        </w:rPr>
+        <w:t xml:space="preserve">    </w:t>
+      </w:r>
+    </w:p>
+    <w:p>
+      <w:pPr>
+        <w:rPr>
+          <w:sz w:val="24"/>
+        </w:rPr>
+      </w:pPr>
+      <w:proofErr w:type="gramEnd"/>
+    </w:p>
+    <w:p>
+      <w:pPr>
+        <w:rPr>
+          <w:sz w:val="24"/>
+        </w:rPr>
+      </w:pPr>
+      <w:r>
+        <w:rPr>
+          <w:sz w:val="24"/>
+        </w:rPr>
+        <w:t xml:space="preserve">&lt;a </w:t>
+      </w:r>
+      <w:proofErr w:type="spellStart"/>
+      <w:r>
+        <w:rPr>
+          <w:sz w:val="24"/>
+        </w:rPr>
+        <w:t>name</w:t>
+      </w:r>
+      <w:proofErr w:type="spellEnd"/>
+      <w:r>
+        <w:rPr>
+          <w:sz w:val="24"/>
+        </w:rPr>
+        <w:t>=</w:t>
+      </w:r>
+      <w:proofErr w:type="gramStart"/>
+      <w:r>
+        <w:rPr>
+          <w:sz w:val="24"/>
+        </w:rPr>
+        <w:t>"</w:t>
+      </w:r>
+      <w:proofErr w:type="gramEnd"/>
+      <w:r>
+        <w:rPr>
+          <w:sz w:val="24"/>
+        </w:rPr>
+        <w:t>e1"/&gt;</w:t>
+      </w:r>
+    </w:p>
+    <w:p>
+      <w:pPr>
+        <w:rPr>
+          <w:sz w:val="24"/>
+        </w:rPr>
+      </w:pPr>
+      <w:r>
+        <w:rPr>
+          <w:sz w:val="24"/>
+        </w:rPr>
+        <w:t xml:space="preserve">### E1. Aluguel já foi pago.  </w:t>
+      </w:r>
+    </w:p>
+    <w:p>
+      <w:pPr>
+        <w:rPr>
+          <w:sz w:val="24"/>
+        </w:rPr>
+      </w:pPr>
+      <w:proofErr w:type="gramStart"/>
+      <w:r>
+        <w:rPr>
+          <w:sz w:val="24"/>
+        </w:rPr>
+        <w:t>E1.</w:t>
+      </w:r>
+      <w:proofErr w:type="gramEnd"/>
+      <w:r>
+        <w:rPr>
+          <w:sz w:val="24"/>
+        </w:rPr>
+        <w:t xml:space="preserve">1 Em A2.4, Sistema informa o valor a ser pago.  </w:t>
+      </w:r>
+    </w:p>
+    <w:p>
+      <w:pPr>
+        <w:rPr>
+          <w:sz w:val="24"/>
+        </w:rPr>
+      </w:pPr>
+      <w:proofErr w:type="gramStart"/>
+      <w:r>
+        <w:rPr>
+          <w:sz w:val="24"/>
+        </w:rPr>
+        <w:t>E1.</w:t>
+      </w:r>
+      <w:proofErr w:type="gramEnd"/>
+      <w:r>
+        <w:rPr>
+          <w:sz w:val="24"/>
+        </w:rPr>
+        <w:t>2 Sistema informa que pagamento já foi efetuado. ([MSG018</w:t>
+      </w:r>
+      <w:proofErr w:type="gramStart"/>
+      <w:r>
+        <w:rPr>
+          <w:sz w:val="24"/>
+        </w:rPr>
+        <w:t>](</w:t>
+      </w:r>
+      <w:proofErr w:type="gramEnd"/>
+      <w:r>
+        <w:rPr>
+          <w:sz w:val="24"/>
+        </w:rPr>
+        <w:t xml:space="preserve">https://github.com/eng-sw/tads-2019-1-locadora/wiki/regras_mensagens#msg018))  </w:t>
+      </w:r>
+    </w:p>
+    <w:p>
+      <w:pPr>
+        <w:rPr>
+          <w:sz w:val="24"/>
+        </w:rPr>
+      </w:pPr>
+      <w:proofErr w:type="gramStart"/>
+      <w:r>
+        <w:rPr>
+          <w:sz w:val="24"/>
+        </w:rPr>
+        <w:t>E1.</w:t>
+      </w:r>
+      <w:proofErr w:type="gramEnd"/>
+      <w:r>
+        <w:rPr>
+          <w:sz w:val="24"/>
+        </w:rPr>
+        <w:t xml:space="preserve">3 Continua em P4.  </w:t>
+      </w:r>
+    </w:p>
+    <w:p>
+      <w:pPr>
+        <w:rPr>
+          <w:sz w:val="24"/>
+        </w:rPr>
+      </w:pPr>
+    </w:p>
+    <w:p>
+      <w:pPr>
+        <w:rPr>
+          <w:sz w:val="24"/>
+        </w:rPr>
+      </w:pPr>
+      <w:r>
+        <w:rPr>
+          <w:sz w:val="24"/>
+        </w:rPr>
+        <w:t xml:space="preserve">&lt;a </w:t>
+      </w:r>
+      <w:proofErr w:type="spellStart"/>
+      <w:r>
+        <w:rPr>
+          <w:sz w:val="24"/>
+        </w:rPr>
+        <w:t>name</w:t>
+      </w:r>
+      <w:proofErr w:type="spellEnd"/>
+      <w:r>
+        <w:rPr>
+          <w:sz w:val="24"/>
+        </w:rPr>
+        <w:t>=</w:t>
+      </w:r>
+      <w:proofErr w:type="gramStart"/>
+      <w:r>
+        <w:rPr>
+          <w:sz w:val="24"/>
+        </w:rPr>
+        <w:t>"</w:t>
+      </w:r>
+      <w:proofErr w:type="gramEnd"/>
+      <w:r>
+        <w:rPr>
+          <w:sz w:val="24"/>
+        </w:rPr>
+        <w:t>e3"/&gt;</w:t>
+      </w:r>
+    </w:p>
+    <w:p>
+      <w:pPr>
+        <w:rPr>
+          <w:sz w:val="24"/>
+        </w:rPr>
+      </w:pPr>
+    </w:p>
+    <w:p>
+      <w:r>
+        <w:t xml:space="preserve">### E2. Produto indisponível para locação.  </w:t>
+      </w:r>
+    </w:p>
+    <w:p>
+      <w:proofErr w:type="gramStart"/>
+      <w:r>
+        <w:t>E2.</w:t>
+      </w:r>
+      <w:proofErr w:type="gramEnd"/>
+      <w:r>
+        <w:t xml:space="preserve">1 Em A4.2, Locador seleciona o produto para locação.  </w:t>
+      </w:r>
+    </w:p>
+    <w:p>
+      <w:proofErr w:type="gramStart"/>
+      <w:r>
+        <w:t>E2.</w:t>
+      </w:r>
+      <w:proofErr w:type="gramEnd"/>
+      <w:r>
+        <w:t>2 Sistema informa que o produto não está disponível. ([MSG019</w:t>
+      </w:r>
+      <w:proofErr w:type="gramStart"/>
+      <w:r>
+        <w:t>](</w:t>
+      </w:r>
+      <w:proofErr w:type="gramEnd"/>
+      <w:r>
+        <w:t xml:space="preserve">https://github.com/eng-sw/tads-2019-1-locadora/wiki/regras_mensagens#msg019), [RNG021](https://github.com/eng-sw/tads-2019-1-locadora/wiki/regras_mensagens#rng021---produtos-ainda-n%C3%A3o-disponibilizados))  </w:t>
+      </w:r>
+    </w:p>
+    <w:p>
+      <w:proofErr w:type="gramStart"/>
+      <w:r>
+        <w:t>E2.</w:t>
+      </w:r>
+      <w:proofErr w:type="gramEnd"/>
+      <w:r>
+        <w:t xml:space="preserve">3 Locador define qual ação irá realizar.   </w:t>
+      </w:r>
+    </w:p>
+    <w:p>
+      <w:proofErr w:type="gramStart"/>
+      <w:r>
+        <w:t>E2.</w:t>
+      </w:r>
+      <w:proofErr w:type="gramEnd"/>
+      <w:r>
+        <w:t xml:space="preserve">4 Continua em P5.  </w:t>
+      </w:r>
+    </w:p>
+    <w:p/>
+    <w:p>
+      <w:r>
+        <w:t xml:space="preserve">&lt;a </w:t>
+      </w:r>
+      <w:proofErr w:type="spellStart"/>
+      <w:r>
+        <w:t>name</w:t>
+      </w:r>
+      <w:proofErr w:type="spellEnd"/>
+      <w:r>
+        <w:t>=</w:t>
+      </w:r>
+      <w:proofErr w:type="gramStart"/>
+      <w:r>
+        <w:t>"</w:t>
+      </w:r>
+      <w:proofErr w:type="gramEnd"/>
+      <w:r>
+        <w:t>e4"/&gt;</w:t>
+      </w:r>
+    </w:p>
+    <w:p/>
+    <w:p>
+      <w:r>
+        <w:t xml:space="preserve">### E3. Aluguel está atrasado.  </w:t>
+      </w:r>
+    </w:p>
+    <w:p>
+      <w:proofErr w:type="gramStart"/>
+      <w:r>
+        <w:t>E3.</w:t>
+      </w:r>
+      <w:proofErr w:type="gramEnd"/>
+      <w:r>
+        <w:t>1 Em A2.4, Sistema informa que há atraso. ([MSG020</w:t>
+      </w:r>
+      <w:proofErr w:type="gramStart"/>
+      <w:r>
+        <w:t>](</w:t>
+      </w:r>
+      <w:proofErr w:type="gramEnd"/>
+      <w:r>
+        <w:t xml:space="preserve">https://github.com/eng-sw/tads-2019-1-locadora/wiki/regras_mensagens#msg020))  </w:t>
+      </w:r>
+    </w:p>
+    <w:p>
+      <w:proofErr w:type="gramStart"/>
+      <w:r>
+        <w:t>E3.</w:t>
+      </w:r>
+      <w:proofErr w:type="gramEnd"/>
+      <w:r>
+        <w:t xml:space="preserve">2 Sistema calcula o valor adicional.([RNG016](https://github.com/eng-sw/tads-2019-1-locadora/wiki/regras_mensagens#rng016))   </w:t>
+      </w:r>
+    </w:p>
+    <w:p>
+      <w:proofErr w:type="gramStart"/>
+      <w:r>
+        <w:t>E3.</w:t>
+      </w:r>
+      <w:proofErr w:type="gramEnd"/>
+      <w:r>
+        <w:t xml:space="preserve">3 Locador escolhe se deseja aplicar valor adicional.  </w:t>
+      </w:r>
+    </w:p>
+    <w:p>
+      <w:proofErr w:type="gramStart"/>
+      <w:r>
+        <w:t>E3.</w:t>
+      </w:r>
+      <w:proofErr w:type="gramEnd"/>
+      <w:r>
+        <w:t xml:space="preserve">4 Continua em P5.  </w:t>
+      </w:r>
+    </w:p>
+    <w:p>
+      <w:pPr>
+        <w:pStyle w:val="Ttulo2"/>
+        <w:rPr>
+          <w:u w:val="double"/>
+        </w:rPr>
+      </w:pPr>
+      <w:r>
+        <w:t>4</w:t>
+      </w:r>
+      <w:r>
+        <w:t>.</w:t>
+      </w:r>
+      <w:r>
+        <w:t>3</w:t>
+      </w:r>
+      <w:r>
+        <w:t xml:space="preserve"> </w:t>
+      </w:r>
+      <w:r>
+        <w:t>DIAGRAMAS DE CLASSES</w:t>
+      </w:r>
+    </w:p>
+    <w:p/>
+    <w:p>
+      <w:pPr>
+        <w:pStyle w:val="Ttulo2"/>
+        <w:rPr>
+          <w:u w:val="double"/>
+        </w:rPr>
+      </w:pPr>
+      <w:r>
+        <w:t>4</w:t>
+      </w:r>
+      <w:r>
+        <w:t>.</w:t>
+      </w:r>
+      <w:r>
+        <w:t>4</w:t>
+      </w:r>
+      <w:r>
+        <w:t xml:space="preserve"> </w:t>
+      </w:r>
+      <w:r>
+        <w:t>DIAGRAMAS DE ATIVIDADES</w:t>
+      </w:r>
+    </w:p>
+    <w:p/>
+    <w:p>
+      <w:pPr>
+        <w:pStyle w:val="Ttulo2"/>
+      </w:pPr>
+      <w:r>
+        <w:t>4</w:t>
+      </w:r>
+      <w:r>
+        <w:t>.</w:t>
+      </w:r>
+      <w:r>
+        <w:t>5</w:t>
+      </w:r>
       <w:r>
         <w:t xml:space="preserve"> </w:t>
       </w:r>
@@ -2361,7 +2876,7 @@
 </file>
 
 <file path=word/endnotes.xml><?xml version="1.0" encoding="utf-8"?>
-<w:endnotes xmlns:wpc="http://schemas.microsoft.com/office/word/2010/wordprocessingCanvas" xmlns:cx="http://schemas.microsoft.com/office/drawing/2014/chartex" xmlns:cx1="http://schemas.microsoft.com/office/drawing/2015/9/8/chartex" xmlns:cx2="http://schemas.microsoft.com/office/drawing/2015/10/21/chartex" xmlns:cx3="http://schemas.microsoft.com/office/drawing/2016/5/9/chartex" xmlns:cx4="http://schemas.microsoft.com/office/drawing/2016/5/10/chartex" xmlns:cx5="http://schemas.microsoft.com/office/drawing/2016/5/11/chartex" xmlns:cx6="http://schemas.microsoft.com/office/drawing/2016/5/12/chartex" xmlns:cx7="http://schemas.microsoft.com/office/drawing/2016/5/13/chartex" xmlns:cx8="http://schemas.microsoft.com/office/drawing/2016/5/14/chartex" xmlns:mc="http://schemas.openxmlformats.org/markup-compatibility/2006" xmlns:aink="http://schemas.microsoft.com/office/drawing/2016/ink" xmlns:am3d="http://schemas.microsoft.com/office/drawing/2017/model3d" xmlns:o="urn:schemas-microsoft-com:office:office" xmlns:r="http://schemas.openxmlformats.org/officeDocument/2006/relationships" xmlns:m="http://schemas.openxmlformats.org/officeDocument/2006/math" xmlns:v="urn:schemas-microsoft-com:vml" xmlns:wp14="http://schemas.microsoft.com/office/word/2010/wordprocessingDrawing" xmlns:wp="http://schemas.openxmlformats.org/drawingml/2006/wordprocessingDrawing" xmlns:w10="urn:schemas-microsoft-com:office:word" xmlns:w="http://schemas.openxmlformats.org/wordprocessingml/2006/main" xmlns:w14="http://schemas.microsoft.com/office/word/2010/wordml" xmlns:w15="http://schemas.microsoft.com/office/word/2012/wordml" xmlns:w16cid="http://schemas.microsoft.com/office/word/2016/wordml/cid" xmlns:w16se="http://schemas.microsoft.com/office/word/2015/wordml/symex" xmlns:wpg="http://schemas.microsoft.com/office/word/2010/wordprocessingGroup" xmlns:wpi="http://schemas.microsoft.com/office/word/2010/wordprocessingInk" xmlns:wne="http://schemas.microsoft.com/office/word/2006/wordml" xmlns:wps="http://schemas.microsoft.com/office/word/2010/wordprocessingShape" mc:Ignorable="w14 w15 w16se w16cid wp14">
+<w:endnotes xmlns:wpc="http://schemas.microsoft.com/office/word/2010/wordprocessingCanvas" xmlns:mc="http://schemas.openxmlformats.org/markup-compatibility/2006" xmlns:o="urn:schemas-microsoft-com:office:office" xmlns:r="http://schemas.openxmlformats.org/officeDocument/2006/relationships" xmlns:m="http://schemas.openxmlformats.org/officeDocument/2006/math" xmlns:v="urn:schemas-microsoft-com:vml" xmlns:wp14="http://schemas.microsoft.com/office/word/2010/wordprocessingDrawing" xmlns:wp="http://schemas.openxmlformats.org/drawingml/2006/wordprocessingDrawing" xmlns:w10="urn:schemas-microsoft-com:office:word" xmlns:w="http://schemas.openxmlformats.org/wordprocessingml/2006/main" xmlns:w14="http://schemas.microsoft.com/office/word/2010/wordml" xmlns:wpg="http://schemas.microsoft.com/office/word/2010/wordprocessingGroup" xmlns:wpi="http://schemas.microsoft.com/office/word/2010/wordprocessingInk" xmlns:wne="http://schemas.microsoft.com/office/word/2006/wordml" xmlns:wps="http://schemas.microsoft.com/office/word/2010/wordprocessingShape" mc:Ignorable="w14 wp14">
   <w:endnote w:type="separator" w:id="-1">
     <w:p>
       <w:pPr>
@@ -2386,7 +2901,7 @@
 </file>
 
 <file path=word/footnotes.xml><?xml version="1.0" encoding="utf-8"?>
-<w:footnotes xmlns:wpc="http://schemas.microsoft.com/office/word/2010/wordprocessingCanvas" xmlns:cx="http://schemas.microsoft.com/office/drawing/2014/chartex" xmlns:cx1="http://schemas.microsoft.com/office/drawing/2015/9/8/chartex" xmlns:cx2="http://schemas.microsoft.com/office/drawing/2015/10/21/chartex" xmlns:cx3="http://schemas.microsoft.com/office/drawing/2016/5/9/chartex" xmlns:cx4="http://schemas.microsoft.com/office/drawing/2016/5/10/chartex" xmlns:cx5="http://schemas.microsoft.com/office/drawing/2016/5/11/chartex" xmlns:cx6="http://schemas.microsoft.com/office/drawing/2016/5/12/chartex" xmlns:cx7="http://schemas.microsoft.com/office/drawing/2016/5/13/chartex" xmlns:cx8="http://schemas.microsoft.com/office/drawing/2016/5/14/chartex" xmlns:mc="http://schemas.openxmlformats.org/markup-compatibility/2006" xmlns:aink="http://schemas.microsoft.com/office/drawing/2016/ink" xmlns:am3d="http://schemas.microsoft.com/office/drawing/2017/model3d" xmlns:o="urn:schemas-microsoft-com:office:office" xmlns:r="http://schemas.openxmlformats.org/officeDocument/2006/relationships" xmlns:m="http://schemas.openxmlformats.org/officeDocument/2006/math" xmlns:v="urn:schemas-microsoft-com:vml" xmlns:wp14="http://schemas.microsoft.com/office/word/2010/wordprocessingDrawing" xmlns:wp="http://schemas.openxmlformats.org/drawingml/2006/wordprocessingDrawing" xmlns:w10="urn:schemas-microsoft-com:office:word" xmlns:w="http://schemas.openxmlformats.org/wordprocessingml/2006/main" xmlns:w14="http://schemas.microsoft.com/office/word/2010/wordml" xmlns:w15="http://schemas.microsoft.com/office/word/2012/wordml" xmlns:w16cid="http://schemas.microsoft.com/office/word/2016/wordml/cid" xmlns:w16se="http://schemas.microsoft.com/office/word/2015/wordml/symex" xmlns:wpg="http://schemas.microsoft.com/office/word/2010/wordprocessingGroup" xmlns:wpi="http://schemas.microsoft.com/office/word/2010/wordprocessingInk" xmlns:wne="http://schemas.microsoft.com/office/word/2006/wordml" xmlns:wps="http://schemas.microsoft.com/office/word/2010/wordprocessingShape" mc:Ignorable="w14 w15 w16se w16cid wp14">
+<w:footnotes xmlns:wpc="http://schemas.microsoft.com/office/word/2010/wordprocessingCanvas" xmlns:mc="http://schemas.openxmlformats.org/markup-compatibility/2006" xmlns:o="urn:schemas-microsoft-com:office:office" xmlns:r="http://schemas.openxmlformats.org/officeDocument/2006/relationships" xmlns:m="http://schemas.openxmlformats.org/officeDocument/2006/math" xmlns:v="urn:schemas-microsoft-com:vml" xmlns:wp14="http://schemas.microsoft.com/office/word/2010/wordprocessingDrawing" xmlns:wp="http://schemas.openxmlformats.org/drawingml/2006/wordprocessingDrawing" xmlns:w10="urn:schemas-microsoft-com:office:word" xmlns:w="http://schemas.openxmlformats.org/wordprocessingml/2006/main" xmlns:w14="http://schemas.microsoft.com/office/word/2010/wordml" xmlns:wpg="http://schemas.microsoft.com/office/word/2010/wordprocessingGroup" xmlns:wpi="http://schemas.microsoft.com/office/word/2010/wordprocessingInk" xmlns:wne="http://schemas.microsoft.com/office/word/2006/wordml" xmlns:wps="http://schemas.microsoft.com/office/word/2010/wordprocessingShape" mc:Ignorable="w14 wp14">
   <w:footnote w:type="separator" w:id="-1">
     <w:p>
       <w:pPr>
@@ -2411,8 +2926,8 @@
 </file>
 
 <file path=word/numbering.xml><?xml version="1.0" encoding="utf-8"?>
-<w:numbering xmlns:wpc="http://schemas.microsoft.com/office/word/2010/wordprocessingCanvas" xmlns:cx="http://schemas.microsoft.com/office/drawing/2014/chartex" xmlns:cx1="http://schemas.microsoft.com/office/drawing/2015/9/8/chartex" xmlns:cx2="http://schemas.microsoft.com/office/drawing/2015/10/21/chartex" xmlns:cx3="http://schemas.microsoft.com/office/drawing/2016/5/9/chartex" xmlns:cx4="http://schemas.microsoft.com/office/drawing/2016/5/10/chartex" xmlns:cx5="http://schemas.microsoft.com/office/drawing/2016/5/11/chartex" xmlns:cx6="http://schemas.microsoft.com/office/drawing/2016/5/12/chartex" xmlns:cx7="http://schemas.microsoft.com/office/drawing/2016/5/13/chartex" xmlns:cx8="http://schemas.microsoft.com/office/drawing/2016/5/14/chartex" xmlns:mc="http://schemas.openxmlformats.org/markup-compatibility/2006" xmlns:aink="http://schemas.microsoft.com/office/drawing/2016/ink" xmlns:am3d="http://schemas.microsoft.com/office/drawing/2017/model3d" xmlns:o="urn:schemas-microsoft-com:office:office" xmlns:r="http://schemas.openxmlformats.org/officeDocument/2006/relationships" xmlns:m="http://schemas.openxmlformats.org/officeDocument/2006/math" xmlns:v="urn:schemas-microsoft-com:vml" xmlns:wp14="http://schemas.microsoft.com/office/word/2010/wordprocessingDrawing" xmlns:wp="http://schemas.openxmlformats.org/drawingml/2006/wordprocessingDrawing" xmlns:w10="urn:schemas-microsoft-com:office:word" xmlns:w="http://schemas.openxmlformats.org/wordprocessingml/2006/main" xmlns:w14="http://schemas.microsoft.com/office/word/2010/wordml" xmlns:w15="http://schemas.microsoft.com/office/word/2012/wordml" xmlns:w16cid="http://schemas.microsoft.com/office/word/2016/wordml/cid" xmlns:w16se="http://schemas.microsoft.com/office/word/2015/wordml/symex" xmlns:wpg="http://schemas.microsoft.com/office/word/2010/wordprocessingGroup" xmlns:wpi="http://schemas.microsoft.com/office/word/2010/wordprocessingInk" xmlns:wne="http://schemas.microsoft.com/office/word/2006/wordml" xmlns:wps="http://schemas.microsoft.com/office/word/2010/wordprocessingShape" mc:Ignorable="w14 w15 w16se w16cid wp14">
-  <w:abstractNum w:abstractNumId="0" w15:restartNumberingAfterBreak="0">
+<w:numbering xmlns:wpc="http://schemas.microsoft.com/office/word/2010/wordprocessingCanvas" xmlns:mc="http://schemas.openxmlformats.org/markup-compatibility/2006" xmlns:o="urn:schemas-microsoft-com:office:office" xmlns:r="http://schemas.openxmlformats.org/officeDocument/2006/relationships" xmlns:m="http://schemas.openxmlformats.org/officeDocument/2006/math" xmlns:v="urn:schemas-microsoft-com:vml" xmlns:wp14="http://schemas.microsoft.com/office/word/2010/wordprocessingDrawing" xmlns:wp="http://schemas.openxmlformats.org/drawingml/2006/wordprocessingDrawing" xmlns:w10="urn:schemas-microsoft-com:office:word" xmlns:w="http://schemas.openxmlformats.org/wordprocessingml/2006/main" xmlns:w14="http://schemas.microsoft.com/office/word/2010/wordml" xmlns:wpg="http://schemas.microsoft.com/office/word/2010/wordprocessingGroup" xmlns:wpi="http://schemas.microsoft.com/office/word/2010/wordprocessingInk" xmlns:wne="http://schemas.microsoft.com/office/word/2006/wordml" xmlns:wps="http://schemas.microsoft.com/office/word/2010/wordprocessingShape" mc:Ignorable="w14 wp14">
+  <w:abstractNum w:abstractNumId="0">
     <w:nsid w:val="42EF1163"/>
     <w:multiLevelType w:val="multilevel"/>
     <w:tmpl w:val="8EF4BD2C"/>
@@ -2557,7 +3072,7 @@
       </w:rPr>
     </w:lvl>
   </w:abstractNum>
-  <w:abstractNum w:abstractNumId="1" w15:restartNumberingAfterBreak="0">
+  <w:abstractNum w:abstractNumId="1">
     <w:nsid w:val="64A85594"/>
     <w:multiLevelType w:val="multilevel"/>
     <w:tmpl w:val="D05AACD2"/>
@@ -2734,7 +3249,7 @@
 </file>
 
 <file path=word/styles.xml><?xml version="1.0" encoding="utf-8"?>
-<w:styles xmlns:mc="http://schemas.openxmlformats.org/markup-compatibility/2006" xmlns:r="http://schemas.openxmlformats.org/officeDocument/2006/relationships" xmlns:w="http://schemas.openxmlformats.org/wordprocessingml/2006/main" xmlns:w14="http://schemas.microsoft.com/office/word/2010/wordml" xmlns:w15="http://schemas.microsoft.com/office/word/2012/wordml" xmlns:w16cid="http://schemas.microsoft.com/office/word/2016/wordml/cid" xmlns:w16se="http://schemas.microsoft.com/office/word/2015/wordml/symex" mc:Ignorable="w14 w15 w16se w16cid">
+<w:styles xmlns:mc="http://schemas.openxmlformats.org/markup-compatibility/2006" xmlns:r="http://schemas.openxmlformats.org/officeDocument/2006/relationships" xmlns:w="http://schemas.openxmlformats.org/wordprocessingml/2006/main" xmlns:w14="http://schemas.microsoft.com/office/word/2010/wordml" mc:Ignorable="w14">
   <w:docDefaults>
     <w:rPrDefault>
       <w:rPr>
@@ -2750,384 +3265,144 @@
       </w:pPr>
     </w:pPrDefault>
   </w:docDefaults>
-  <w:latentStyles w:defLockedState="0" w:defUIPriority="99" w:defSemiHidden="0" w:defUnhideWhenUsed="0" w:defQFormat="0" w:count="377">
-    <w:lsdException w:name="Normal" w:uiPriority="0" w:qFormat="1"/>
-    <w:lsdException w:name="heading 1" w:uiPriority="9" w:qFormat="1"/>
-    <w:lsdException w:name="heading 2" w:semiHidden="1" w:uiPriority="9" w:unhideWhenUsed="1" w:qFormat="1"/>
-    <w:lsdException w:name="heading 3" w:semiHidden="1" w:uiPriority="9" w:unhideWhenUsed="1" w:qFormat="1"/>
-    <w:lsdException w:name="heading 4" w:semiHidden="1" w:uiPriority="9" w:unhideWhenUsed="1" w:qFormat="1"/>
-    <w:lsdException w:name="heading 5" w:semiHidden="1" w:uiPriority="9" w:unhideWhenUsed="1" w:qFormat="1"/>
-    <w:lsdException w:name="heading 6" w:semiHidden="1" w:uiPriority="9" w:unhideWhenUsed="1" w:qFormat="1"/>
-    <w:lsdException w:name="heading 7" w:semiHidden="1" w:uiPriority="9" w:unhideWhenUsed="1" w:qFormat="1"/>
-    <w:lsdException w:name="heading 8" w:semiHidden="1" w:uiPriority="9" w:unhideWhenUsed="1" w:qFormat="1"/>
-    <w:lsdException w:name="heading 9" w:semiHidden="1" w:uiPriority="9" w:unhideWhenUsed="1" w:qFormat="1"/>
-    <w:lsdException w:name="index 1" w:semiHidden="1" w:unhideWhenUsed="1"/>
-    <w:lsdException w:name="index 2" w:semiHidden="1" w:unhideWhenUsed="1"/>
-    <w:lsdException w:name="index 3" w:semiHidden="1" w:unhideWhenUsed="1"/>
-    <w:lsdException w:name="index 4" w:semiHidden="1" w:unhideWhenUsed="1"/>
-    <w:lsdException w:name="index 5" w:semiHidden="1" w:unhideWhenUsed="1"/>
-    <w:lsdException w:name="index 6" w:semiHidden="1" w:unhideWhenUsed="1"/>
-    <w:lsdException w:name="index 7" w:semiHidden="1" w:unhideWhenUsed="1"/>
-    <w:lsdException w:name="index 8" w:semiHidden="1" w:unhideWhenUsed="1"/>
-    <w:lsdException w:name="index 9" w:semiHidden="1" w:unhideWhenUsed="1"/>
-    <w:lsdException w:name="toc 1" w:semiHidden="1" w:uiPriority="39" w:unhideWhenUsed="1"/>
-    <w:lsdException w:name="toc 2" w:semiHidden="1" w:uiPriority="39" w:unhideWhenUsed="1"/>
-    <w:lsdException w:name="toc 3" w:semiHidden="1" w:uiPriority="39" w:unhideWhenUsed="1"/>
-    <w:lsdException w:name="toc 4" w:semiHidden="1" w:uiPriority="39" w:unhideWhenUsed="1"/>
-    <w:lsdException w:name="toc 5" w:semiHidden="1" w:uiPriority="39" w:unhideWhenUsed="1"/>
-    <w:lsdException w:name="toc 6" w:semiHidden="1" w:uiPriority="39" w:unhideWhenUsed="1"/>
-    <w:lsdException w:name="toc 7" w:semiHidden="1" w:uiPriority="39" w:unhideWhenUsed="1"/>
-    <w:lsdException w:name="toc 8" w:semiHidden="1" w:uiPriority="39" w:unhideWhenUsed="1"/>
-    <w:lsdException w:name="toc 9" w:semiHidden="1" w:uiPriority="39" w:unhideWhenUsed="1"/>
-    <w:lsdException w:name="Normal Indent" w:semiHidden="1" w:unhideWhenUsed="1"/>
-    <w:lsdException w:name="footnote text" w:semiHidden="1" w:unhideWhenUsed="1"/>
-    <w:lsdException w:name="annotation text" w:semiHidden="1" w:unhideWhenUsed="1"/>
-    <w:lsdException w:name="header" w:semiHidden="1" w:unhideWhenUsed="1"/>
-    <w:lsdException w:name="footer" w:semiHidden="1" w:unhideWhenUsed="1"/>
-    <w:lsdException w:name="index heading" w:semiHidden="1" w:unhideWhenUsed="1"/>
-    <w:lsdException w:name="caption" w:semiHidden="1" w:uiPriority="35" w:unhideWhenUsed="1" w:qFormat="1"/>
-    <w:lsdException w:name="table of figures" w:semiHidden="1" w:unhideWhenUsed="1"/>
-    <w:lsdException w:name="envelope address" w:semiHidden="1" w:unhideWhenUsed="1"/>
-    <w:lsdException w:name="envelope return" w:semiHidden="1" w:unhideWhenUsed="1"/>
-    <w:lsdException w:name="footnote reference" w:semiHidden="1" w:unhideWhenUsed="1"/>
-    <w:lsdException w:name="annotation reference" w:semiHidden="1" w:unhideWhenUsed="1"/>
-    <w:lsdException w:name="line number" w:semiHidden="1" w:unhideWhenUsed="1"/>
-    <w:lsdException w:name="page number" w:semiHidden="1" w:unhideWhenUsed="1"/>
-    <w:lsdException w:name="endnote reference" w:semiHidden="1" w:unhideWhenUsed="1"/>
-    <w:lsdException w:name="endnote text" w:semiHidden="1" w:unhideWhenUsed="1"/>
-    <w:lsdException w:name="table of authorities" w:semiHidden="1" w:unhideWhenUsed="1"/>
-    <w:lsdException w:name="macro" w:semiHidden="1" w:unhideWhenUsed="1"/>
-    <w:lsdException w:name="toa heading" w:semiHidden="1" w:unhideWhenUsed="1"/>
-    <w:lsdException w:name="List" w:semiHidden="1" w:unhideWhenUsed="1"/>
-    <w:lsdException w:name="List Bullet" w:semiHidden="1" w:unhideWhenUsed="1"/>
-    <w:lsdException w:name="List Number" w:semiHidden="1" w:unhideWhenUsed="1"/>
-    <w:lsdException w:name="List 2" w:semiHidden="1" w:unhideWhenUsed="1"/>
-    <w:lsdException w:name="List 3" w:semiHidden="1" w:unhideWhenUsed="1"/>
-    <w:lsdException w:name="List 4" w:semiHidden="1" w:unhideWhenUsed="1"/>
-    <w:lsdException w:name="List 5" w:semiHidden="1" w:unhideWhenUsed="1"/>
-    <w:lsdException w:name="List Bullet 2" w:semiHidden="1" w:unhideWhenUsed="1"/>
-    <w:lsdException w:name="List Bullet 3" w:semiHidden="1" w:unhideWhenUsed="1"/>
-    <w:lsdException w:name="List Bullet 4" w:semiHidden="1" w:unhideWhenUsed="1"/>
-    <w:lsdException w:name="List Bullet 5" w:semiHidden="1" w:unhideWhenUsed="1"/>
-    <w:lsdException w:name="List Number 2" w:semiHidden="1" w:unhideWhenUsed="1"/>
-    <w:lsdException w:name="List Number 3" w:semiHidden="1" w:unhideWhenUsed="1"/>
-    <w:lsdException w:name="List Number 4" w:semiHidden="1" w:unhideWhenUsed="1"/>
-    <w:lsdException w:name="List Number 5" w:semiHidden="1" w:unhideWhenUsed="1"/>
-    <w:lsdException w:name="Title" w:uiPriority="10" w:qFormat="1"/>
-    <w:lsdException w:name="Closing" w:semiHidden="1" w:unhideWhenUsed="1"/>
-    <w:lsdException w:name="Signature" w:semiHidden="1" w:unhideWhenUsed="1"/>
-    <w:lsdException w:name="Default Paragraph Font" w:semiHidden="1" w:uiPriority="1" w:unhideWhenUsed="1"/>
-    <w:lsdException w:name="Body Text" w:semiHidden="1" w:unhideWhenUsed="1"/>
-    <w:lsdException w:name="Body Text Indent" w:semiHidden="1" w:unhideWhenUsed="1"/>
-    <w:lsdException w:name="List Continue" w:semiHidden="1" w:unhideWhenUsed="1"/>
-    <w:lsdException w:name="List Continue 2" w:semiHidden="1" w:unhideWhenUsed="1"/>
-    <w:lsdException w:name="List Continue 3" w:semiHidden="1" w:unhideWhenUsed="1"/>
-    <w:lsdException w:name="List Continue 4" w:semiHidden="1" w:unhideWhenUsed="1"/>
-    <w:lsdException w:name="List Continue 5" w:semiHidden="1" w:unhideWhenUsed="1"/>
-    <w:lsdException w:name="Message Header" w:semiHidden="1" w:unhideWhenUsed="1"/>
-    <w:lsdException w:name="Subtitle" w:uiPriority="11" w:qFormat="1"/>
-    <w:lsdException w:name="Salutation" w:semiHidden="1" w:unhideWhenUsed="1"/>
-    <w:lsdException w:name="Date" w:semiHidden="1" w:unhideWhenUsed="1"/>
-    <w:lsdException w:name="Body Text First Indent" w:semiHidden="1" w:unhideWhenUsed="1"/>
-    <w:lsdException w:name="Body Text First Indent 2" w:semiHidden="1" w:unhideWhenUsed="1"/>
-    <w:lsdException w:name="Note Heading" w:semiHidden="1" w:unhideWhenUsed="1"/>
-    <w:lsdException w:name="Body Text 2" w:semiHidden="1" w:unhideWhenUsed="1"/>
-    <w:lsdException w:name="Body Text 3" w:semiHidden="1" w:unhideWhenUsed="1"/>
-    <w:lsdException w:name="Body Text Indent 2" w:semiHidden="1" w:unhideWhenUsed="1"/>
-    <w:lsdException w:name="Body Text Indent 3" w:semiHidden="1" w:unhideWhenUsed="1"/>
-    <w:lsdException w:name="Block Text" w:semiHidden="1" w:unhideWhenUsed="1"/>
-    <w:lsdException w:name="Hyperlink" w:semiHidden="1" w:unhideWhenUsed="1"/>
-    <w:lsdException w:name="FollowedHyperlink" w:semiHidden="1" w:unhideWhenUsed="1"/>
-    <w:lsdException w:name="Strong" w:uiPriority="22" w:qFormat="1"/>
-    <w:lsdException w:name="Emphasis" w:uiPriority="20" w:qFormat="1"/>
-    <w:lsdException w:name="Document Map" w:semiHidden="1" w:unhideWhenUsed="1"/>
-    <w:lsdException w:name="Plain Text" w:semiHidden="1" w:unhideWhenUsed="1"/>
-    <w:lsdException w:name="E-mail Signature" w:semiHidden="1" w:unhideWhenUsed="1"/>
-    <w:lsdException w:name="HTML Top of Form" w:semiHidden="1" w:unhideWhenUsed="1"/>
-    <w:lsdException w:name="HTML Bottom of Form" w:semiHidden="1" w:unhideWhenUsed="1"/>
-    <w:lsdException w:name="Normal (Web)" w:semiHidden="1" w:unhideWhenUsed="1"/>
-    <w:lsdException w:name="HTML Acronym" w:semiHidden="1" w:unhideWhenUsed="1"/>
-    <w:lsdException w:name="HTML Address" w:semiHidden="1" w:unhideWhenUsed="1"/>
-    <w:lsdException w:name="HTML Cite" w:semiHidden="1" w:unhideWhenUsed="1"/>
-    <w:lsdException w:name="HTML Code" w:semiHidden="1" w:unhideWhenUsed="1"/>
-    <w:lsdException w:name="HTML Definition" w:semiHidden="1" w:unhideWhenUsed="1"/>
-    <w:lsdException w:name="HTML Keyboard" w:semiHidden="1" w:unhideWhenUsed="1"/>
-    <w:lsdException w:name="HTML Preformatted" w:semiHidden="1" w:unhideWhenUsed="1"/>
-    <w:lsdException w:name="HTML Sample" w:semiHidden="1" w:unhideWhenUsed="1"/>
-    <w:lsdException w:name="HTML Typewriter" w:semiHidden="1" w:unhideWhenUsed="1"/>
-    <w:lsdException w:name="HTML Variable" w:semiHidden="1" w:unhideWhenUsed="1"/>
-    <w:lsdException w:name="Normal Table" w:semiHidden="1" w:unhideWhenUsed="1"/>
-    <w:lsdException w:name="annotation subject" w:semiHidden="1" w:unhideWhenUsed="1"/>
-    <w:lsdException w:name="No List" w:semiHidden="1" w:unhideWhenUsed="1"/>
-    <w:lsdException w:name="Outline List 1" w:semiHidden="1" w:unhideWhenUsed="1"/>
-    <w:lsdException w:name="Outline List 2" w:semiHidden="1" w:unhideWhenUsed="1"/>
-    <w:lsdException w:name="Outline List 3" w:semiHidden="1" w:unhideWhenUsed="1"/>
-    <w:lsdException w:name="Table Simple 1" w:semiHidden="1" w:unhideWhenUsed="1"/>
-    <w:lsdException w:name="Table Simple 2" w:semiHidden="1" w:unhideWhenUsed="1"/>
-    <w:lsdException w:name="Table Simple 3" w:semiHidden="1" w:unhideWhenUsed="1"/>
-    <w:lsdException w:name="Table Classic 1" w:semiHidden="1" w:unhideWhenUsed="1"/>
-    <w:lsdException w:name="Table Classic 2" w:semiHidden="1" w:unhideWhenUsed="1"/>
-    <w:lsdException w:name="Table Classic 3" w:semiHidden="1" w:unhideWhenUsed="1"/>
-    <w:lsdException w:name="Table Classic 4" w:semiHidden="1" w:unhideWhenUsed="1"/>
-    <w:lsdException w:name="Table Colorful 1" w:semiHidden="1" w:unhideWhenUsed="1"/>
-    <w:lsdException w:name="Table Colorful 2" w:semiHidden="1" w:unhideWhenUsed="1"/>
-    <w:lsdException w:name="Table Colorful 3" w:semiHidden="1" w:unhideWhenUsed="1"/>
-    <w:lsdException w:name="Table Columns 1" w:semiHidden="1" w:unhideWhenUsed="1"/>
-    <w:lsdException w:name="Table Columns 2" w:semiHidden="1" w:unhideWhenUsed="1"/>
-    <w:lsdException w:name="Table Columns 3" w:semiHidden="1" w:unhideWhenUsed="1"/>
-    <w:lsdException w:name="Table Columns 4" w:semiHidden="1" w:unhideWhenUsed="1"/>
-    <w:lsdException w:name="Table Columns 5" w:semiHidden="1" w:unhideWhenUsed="1"/>
-    <w:lsdException w:name="Table Grid 1" w:semiHidden="1" w:unhideWhenUsed="1"/>
-    <w:lsdException w:name="Table Grid 2" w:semiHidden="1" w:unhideWhenUsed="1"/>
-    <w:lsdException w:name="Table Grid 3" w:semiHidden="1" w:unhideWhenUsed="1"/>
-    <w:lsdException w:name="Table Grid 4" w:semiHidden="1" w:unhideWhenUsed="1"/>
-    <w:lsdException w:name="Table Grid 5" w:semiHidden="1" w:unhideWhenUsed="1"/>
-    <w:lsdException w:name="Table Grid 6" w:semiHidden="1" w:unhideWhenUsed="1"/>
-    <w:lsdException w:name="Table Grid 7" w:semiHidden="1" w:unhideWhenUsed="1"/>
-    <w:lsdException w:name="Table Grid 8" w:semiHidden="1" w:unhideWhenUsed="1"/>
-    <w:lsdException w:name="Table List 1" w:semiHidden="1" w:unhideWhenUsed="1"/>
-    <w:lsdException w:name="Table List 2" w:semiHidden="1" w:unhideWhenUsed="1"/>
-    <w:lsdException w:name="Table List 3" w:semiHidden="1" w:unhideWhenUsed="1"/>
-    <w:lsdException w:name="Table List 4" w:semiHidden="1" w:unhideWhenUsed="1"/>
-    <w:lsdException w:name="Table List 5" w:semiHidden="1" w:unhideWhenUsed="1"/>
-    <w:lsdException w:name="Table List 6" w:semiHidden="1" w:unhideWhenUsed="1"/>
-    <w:lsdException w:name="Table List 7" w:semiHidden="1" w:unhideWhenUsed="1"/>
-    <w:lsdException w:name="Table List 8" w:semiHidden="1" w:unhideWhenUsed="1"/>
-    <w:lsdException w:name="Table 3D effects 1" w:semiHidden="1" w:unhideWhenUsed="1"/>
-    <w:lsdException w:name="Table 3D effects 2" w:semiHidden="1" w:unhideWhenUsed="1"/>
-    <w:lsdException w:name="Table 3D effects 3" w:semiHidden="1" w:unhideWhenUsed="1"/>
-    <w:lsdException w:name="Table Contemporary" w:semiHidden="1" w:unhideWhenUsed="1"/>
-    <w:lsdException w:name="Table Elegant" w:semiHidden="1" w:unhideWhenUsed="1"/>
-    <w:lsdException w:name="Table Professional" w:semiHidden="1" w:unhideWhenUsed="1"/>
-    <w:lsdException w:name="Table Subtle 1" w:semiHidden="1" w:unhideWhenUsed="1"/>
-    <w:lsdException w:name="Table Subtle 2" w:semiHidden="1" w:unhideWhenUsed="1"/>
-    <w:lsdException w:name="Table Web 1" w:semiHidden="1" w:unhideWhenUsed="1"/>
-    <w:lsdException w:name="Table Web 2" w:semiHidden="1" w:unhideWhenUsed="1"/>
-    <w:lsdException w:name="Table Web 3" w:semiHidden="1" w:unhideWhenUsed="1"/>
-    <w:lsdException w:name="Balloon Text" w:semiHidden="1" w:unhideWhenUsed="1"/>
-    <w:lsdException w:name="Table Grid" w:uiPriority="39"/>
-    <w:lsdException w:name="Table Theme" w:semiHidden="1" w:unhideWhenUsed="1"/>
-    <w:lsdException w:name="Placeholder Text" w:semiHidden="1"/>
-    <w:lsdException w:name="No Spacing" w:uiPriority="1" w:qFormat="1"/>
-    <w:lsdException w:name="Light Shading" w:uiPriority="60"/>
-    <w:lsdException w:name="Light List" w:uiPriority="61"/>
-    <w:lsdException w:name="Light Grid" w:uiPriority="62"/>
-    <w:lsdException w:name="Medium Shading 1" w:uiPriority="63"/>
-    <w:lsdException w:name="Medium Shading 2" w:uiPriority="64"/>
-    <w:lsdException w:name="Medium List 1" w:uiPriority="65"/>
-    <w:lsdException w:name="Medium List 2" w:uiPriority="66"/>
-    <w:lsdException w:name="Medium Grid 1" w:uiPriority="67"/>
-    <w:lsdException w:name="Medium Grid 2" w:uiPriority="68"/>
-    <w:lsdException w:name="Medium Grid 3" w:uiPriority="69"/>
-    <w:lsdException w:name="Dark List" w:uiPriority="70"/>
-    <w:lsdException w:name="Colorful Shading" w:uiPriority="71"/>
-    <w:lsdException w:name="Colorful List" w:uiPriority="72"/>
-    <w:lsdException w:name="Colorful Grid" w:uiPriority="73"/>
-    <w:lsdException w:name="Light Shading Accent 1" w:uiPriority="60"/>
-    <w:lsdException w:name="Light List Accent 1" w:uiPriority="61"/>
-    <w:lsdException w:name="Light Grid Accent 1" w:uiPriority="62"/>
-    <w:lsdException w:name="Medium Shading 1 Accent 1" w:uiPriority="63"/>
-    <w:lsdException w:name="Medium Shading 2 Accent 1" w:uiPriority="64"/>
-    <w:lsdException w:name="Medium List 1 Accent 1" w:uiPriority="65"/>
-    <w:lsdException w:name="Revision" w:semiHidden="1"/>
-    <w:lsdException w:name="List Paragraph" w:uiPriority="34" w:qFormat="1"/>
-    <w:lsdException w:name="Quote" w:uiPriority="29" w:qFormat="1"/>
-    <w:lsdException w:name="Intense Quote" w:uiPriority="30" w:qFormat="1"/>
-    <w:lsdException w:name="Medium List 2 Accent 1" w:uiPriority="66"/>
-    <w:lsdException w:name="Medium Grid 1 Accent 1" w:uiPriority="67"/>
-    <w:lsdException w:name="Medium Grid 2 Accent 1" w:uiPriority="68"/>
-    <w:lsdException w:name="Medium Grid 3 Accent 1" w:uiPriority="69"/>
-    <w:lsdException w:name="Dark List Accent 1" w:uiPriority="70"/>
-    <w:lsdException w:name="Colorful Shading Accent 1" w:uiPriority="71"/>
-    <w:lsdException w:name="Colorful List Accent 1" w:uiPriority="72"/>
-    <w:lsdException w:name="Colorful Grid Accent 1" w:uiPriority="73"/>
-    <w:lsdException w:name="Light Shading Accent 2" w:uiPriority="60"/>
-    <w:lsdException w:name="Light List Accent 2" w:uiPriority="61"/>
-    <w:lsdException w:name="Light Grid Accent 2" w:uiPriority="62"/>
-    <w:lsdException w:name="Medium Shading 1 Accent 2" w:uiPriority="63"/>
-    <w:lsdException w:name="Medium Shading 2 Accent 2" w:uiPriority="64"/>
-    <w:lsdException w:name="Medium List 1 Accent 2" w:uiPriority="65"/>
-    <w:lsdException w:name="Medium List 2 Accent 2" w:uiPriority="66"/>
-    <w:lsdException w:name="Medium Grid 1 Accent 2" w:uiPriority="67"/>
-    <w:lsdException w:name="Medium Grid 2 Accent 2" w:uiPriority="68"/>
-    <w:lsdException w:name="Medium Grid 3 Accent 2" w:uiPriority="69"/>
-    <w:lsdException w:name="Dark List Accent 2" w:uiPriority="70"/>
-    <w:lsdException w:name="Colorful Shading Accent 2" w:uiPriority="71"/>
-    <w:lsdException w:name="Colorful List Accent 2" w:uiPriority="72"/>
-    <w:lsdException w:name="Colorful Grid Accent 2" w:uiPriority="73"/>
-    <w:lsdException w:name="Light Shading Accent 3" w:uiPriority="60"/>
-    <w:lsdException w:name="Light List Accent 3" w:uiPriority="61"/>
-    <w:lsdException w:name="Light Grid Accent 3" w:uiPriority="62"/>
-    <w:lsdException w:name="Medium Shading 1 Accent 3" w:uiPriority="63"/>
-    <w:lsdException w:name="Medium Shading 2 Accent 3" w:uiPriority="64"/>
-    <w:lsdException w:name="Medium List 1 Accent 3" w:uiPriority="65"/>
-    <w:lsdException w:name="Medium List 2 Accent 3" w:uiPriority="66"/>
-    <w:lsdException w:name="Medium Grid 1 Accent 3" w:uiPriority="67"/>
-    <w:lsdException w:name="Medium Grid 2 Accent 3" w:uiPriority="68"/>
-    <w:lsdException w:name="Medium Grid 3 Accent 3" w:uiPriority="69"/>
-    <w:lsdException w:name="Dark List Accent 3" w:uiPriority="70"/>
-    <w:lsdException w:name="Colorful Shading Accent 3" w:uiPriority="71"/>
-    <w:lsdException w:name="Colorful List Accent 3" w:uiPriority="72"/>
-    <w:lsdException w:name="Colorful Grid Accent 3" w:uiPriority="73"/>
-    <w:lsdException w:name="Light Shading Accent 4" w:uiPriority="60"/>
-    <w:lsdException w:name="Light List Accent 4" w:uiPriority="61"/>
-    <w:lsdException w:name="Light Grid Accent 4" w:uiPriority="62"/>
-    <w:lsdException w:name="Medium Shading 1 Accent 4" w:uiPriority="63"/>
-    <w:lsdException w:name="Medium Shading 2 Accent 4" w:uiPriority="64"/>
-    <w:lsdException w:name="Medium List 1 Accent 4" w:uiPriority="65"/>
-    <w:lsdException w:name="Medium List 2 Accent 4" w:uiPriority="66"/>
-    <w:lsdException w:name="Medium Grid 1 Accent 4" w:uiPriority="67"/>
-    <w:lsdException w:name="Medium Grid 2 Accent 4" w:uiPriority="68"/>
-    <w:lsdException w:name="Medium Grid 3 Accent 4" w:uiPriority="69"/>
-    <w:lsdException w:name="Dark List Accent 4" w:uiPriority="70"/>
-    <w:lsdException w:name="Colorful Shading Accent 4" w:uiPriority="71"/>
-    <w:lsdException w:name="Colorful List Accent 4" w:uiPriority="72"/>
-    <w:lsdException w:name="Colorful Grid Accent 4" w:uiPriority="73"/>
-    <w:lsdException w:name="Light Shading Accent 5" w:uiPriority="60"/>
-    <w:lsdException w:name="Light List Accent 5" w:uiPriority="61"/>
-    <w:lsdException w:name="Light Grid Accent 5" w:uiPriority="62"/>
-    <w:lsdException w:name="Medium Shading 1 Accent 5" w:uiPriority="63"/>
-    <w:lsdException w:name="Medium Shading 2 Accent 5" w:uiPriority="64"/>
-    <w:lsdException w:name="Medium List 1 Accent 5" w:uiPriority="65"/>
-    <w:lsdException w:name="Medium List 2 Accent 5" w:uiPriority="66"/>
-    <w:lsdException w:name="Medium Grid 1 Accent 5" w:uiPriority="67"/>
-    <w:lsdException w:name="Medium Grid 2 Accent 5" w:uiPriority="68"/>
-    <w:lsdException w:name="Medium Grid 3 Accent 5" w:uiPriority="69"/>
-    <w:lsdException w:name="Dark List Accent 5" w:uiPriority="70"/>
-    <w:lsdException w:name="Colorful Shading Accent 5" w:uiPriority="71"/>
-    <w:lsdException w:name="Colorful List Accent 5" w:uiPriority="72"/>
-    <w:lsdException w:name="Colorful Grid Accent 5" w:uiPriority="73"/>
-    <w:lsdException w:name="Light Shading Accent 6" w:uiPriority="60"/>
-    <w:lsdException w:name="Light List Accent 6" w:uiPriority="61"/>
-    <w:lsdException w:name="Light Grid Accent 6" w:uiPriority="62"/>
-    <w:lsdException w:name="Medium Shading 1 Accent 6" w:uiPriority="63"/>
-    <w:lsdException w:name="Medium Shading 2 Accent 6" w:uiPriority="64"/>
-    <w:lsdException w:name="Medium List 1 Accent 6" w:uiPriority="65"/>
-    <w:lsdException w:name="Medium List 2 Accent 6" w:uiPriority="66"/>
-    <w:lsdException w:name="Medium Grid 1 Accent 6" w:uiPriority="67"/>
-    <w:lsdException w:name="Medium Grid 2 Accent 6" w:uiPriority="68"/>
-    <w:lsdException w:name="Medium Grid 3 Accent 6" w:uiPriority="69"/>
-    <w:lsdException w:name="Dark List Accent 6" w:uiPriority="70"/>
-    <w:lsdException w:name="Colorful Shading Accent 6" w:uiPriority="71"/>
-    <w:lsdException w:name="Colorful List Accent 6" w:uiPriority="72"/>
-    <w:lsdException w:name="Colorful Grid Accent 6" w:uiPriority="73"/>
-    <w:lsdException w:name="Subtle Emphasis" w:uiPriority="19" w:qFormat="1"/>
-    <w:lsdException w:name="Intense Emphasis" w:uiPriority="21" w:qFormat="1"/>
-    <w:lsdException w:name="Subtle Reference" w:uiPriority="31" w:qFormat="1"/>
-    <w:lsdException w:name="Intense Reference" w:uiPriority="32" w:qFormat="1"/>
-    <w:lsdException w:name="Book Title" w:uiPriority="33" w:qFormat="1"/>
-    <w:lsdException w:name="Bibliography" w:semiHidden="1" w:uiPriority="37" w:unhideWhenUsed="1"/>
-    <w:lsdException w:name="TOC Heading" w:semiHidden="1" w:uiPriority="39" w:unhideWhenUsed="1" w:qFormat="1"/>
-    <w:lsdException w:name="Plain Table 1" w:uiPriority="41"/>
-    <w:lsdException w:name="Plain Table 2" w:uiPriority="42"/>
-    <w:lsdException w:name="Plain Table 3" w:uiPriority="43"/>
-    <w:lsdException w:name="Plain Table 4" w:uiPriority="44"/>
-    <w:lsdException w:name="Plain Table 5" w:uiPriority="45"/>
-    <w:lsdException w:name="Grid Table Light" w:uiPriority="40"/>
-    <w:lsdException w:name="Grid Table 1 Light" w:uiPriority="46"/>
-    <w:lsdException w:name="Grid Table 2" w:uiPriority="47"/>
-    <w:lsdException w:name="Grid Table 3" w:uiPriority="48"/>
-    <w:lsdException w:name="Grid Table 4" w:uiPriority="49"/>
-    <w:lsdException w:name="Grid Table 5 Dark" w:uiPriority="50"/>
-    <w:lsdException w:name="Grid Table 6 Colorful" w:uiPriority="51"/>
-    <w:lsdException w:name="Grid Table 7 Colorful" w:uiPriority="52"/>
-    <w:lsdException w:name="Grid Table 1 Light Accent 1" w:uiPriority="46"/>
-    <w:lsdException w:name="Grid Table 2 Accent 1" w:uiPriority="47"/>
-    <w:lsdException w:name="Grid Table 3 Accent 1" w:uiPriority="48"/>
-    <w:lsdException w:name="Grid Table 4 Accent 1" w:uiPriority="49"/>
-    <w:lsdException w:name="Grid Table 5 Dark Accent 1" w:uiPriority="50"/>
-    <w:lsdException w:name="Grid Table 6 Colorful Accent 1" w:uiPriority="51"/>
-    <w:lsdException w:name="Grid Table 7 Colorful Accent 1" w:uiPriority="52"/>
-    <w:lsdException w:name="Grid Table 1 Light Accent 2" w:uiPriority="46"/>
-    <w:lsdException w:name="Grid Table 2 Accent 2" w:uiPriority="47"/>
-    <w:lsdException w:name="Grid Table 3 Accent 2" w:uiPriority="48"/>
-    <w:lsdException w:name="Grid Table 4 Accent 2" w:uiPriority="49"/>
-    <w:lsdException w:name="Grid Table 5 Dark Accent 2" w:uiPriority="50"/>
-    <w:lsdException w:name="Grid Table 6 Colorful Accent 2" w:uiPriority="51"/>
-    <w:lsdException w:name="Grid Table 7 Colorful Accent 2" w:uiPriority="52"/>
-    <w:lsdException w:name="Grid Table 1 Light Accent 3" w:uiPriority="46"/>
-    <w:lsdException w:name="Grid Table 2 Accent 3" w:uiPriority="47"/>
-    <w:lsdException w:name="Grid Table 3 Accent 3" w:uiPriority="48"/>
-    <w:lsdException w:name="Grid Table 4 Accent 3" w:uiPriority="49"/>
-    <w:lsdException w:name="Grid Table 5 Dark Accent 3" w:uiPriority="50"/>
-    <w:lsdException w:name="Grid Table 6 Colorful Accent 3" w:uiPriority="51"/>
-    <w:lsdException w:name="Grid Table 7 Colorful Accent 3" w:uiPriority="52"/>
-    <w:lsdException w:name="Grid Table 1 Light Accent 4" w:uiPriority="46"/>
-    <w:lsdException w:name="Grid Table 2 Accent 4" w:uiPriority="47"/>
-    <w:lsdException w:name="Grid Table 3 Accent 4" w:uiPriority="48"/>
-    <w:lsdException w:name="Grid Table 4 Accent 4" w:uiPriority="49"/>
-    <w:lsdException w:name="Grid Table 5 Dark Accent 4" w:uiPriority="50"/>
-    <w:lsdException w:name="Grid Table 6 Colorful Accent 4" w:uiPriority="51"/>
-    <w:lsdException w:name="Grid Table 7 Colorful Accent 4" w:uiPriority="52"/>
-    <w:lsdException w:name="Grid Table 1 Light Accent 5" w:uiPriority="46"/>
-    <w:lsdException w:name="Grid Table 2 Accent 5" w:uiPriority="47"/>
-    <w:lsdException w:name="Grid Table 3 Accent 5" w:uiPriority="48"/>
-    <w:lsdException w:name="Grid Table 4 Accent 5" w:uiPriority="49"/>
-    <w:lsdException w:name="Grid Table 5 Dark Accent 5" w:uiPriority="50"/>
-    <w:lsdException w:name="Grid Table 6 Colorful Accent 5" w:uiPriority="51"/>
-    <w:lsdException w:name="Grid Table 7 Colorful Accent 5" w:uiPriority="52"/>
-    <w:lsdException w:name="Grid Table 1 Light Accent 6" w:uiPriority="46"/>
-    <w:lsdException w:name="Grid Table 2 Accent 6" w:uiPriority="47"/>
-    <w:lsdException w:name="Grid Table 3 Accent 6" w:uiPriority="48"/>
-    <w:lsdException w:name="Grid Table 4 Accent 6" w:uiPriority="49"/>
-    <w:lsdException w:name="Grid Table 5 Dark Accent 6" w:uiPriority="50"/>
-    <w:lsdException w:name="Grid Table 6 Colorful Accent 6" w:uiPriority="51"/>
-    <w:lsdException w:name="Grid Table 7 Colorful Accent 6" w:uiPriority="52"/>
-    <w:lsdException w:name="List Table 1 Light" w:uiPriority="46"/>
-    <w:lsdException w:name="List Table 2" w:uiPriority="47"/>
-    <w:lsdException w:name="List Table 3" w:uiPriority="48"/>
-    <w:lsdException w:name="List Table 4" w:uiPriority="49"/>
-    <w:lsdException w:name="List Table 5 Dark" w:uiPriority="50"/>
-    <w:lsdException w:name="List Table 6 Colorful" w:uiPriority="51"/>
-    <w:lsdException w:name="List Table 7 Colorful" w:uiPriority="52"/>
-    <w:lsdException w:name="List Table 1 Light Accent 1" w:uiPriority="46"/>
-    <w:lsdException w:name="List Table 2 Accent 1" w:uiPriority="47"/>
-    <w:lsdException w:name="List Table 3 Accent 1" w:uiPriority="48"/>
-    <w:lsdException w:name="List Table 4 Accent 1" w:uiPriority="49"/>
-    <w:lsdException w:name="List Table 5 Dark Accent 1" w:uiPriority="50"/>
-    <w:lsdException w:name="List Table 6 Colorful Accent 1" w:uiPriority="51"/>
-    <w:lsdException w:name="List Table 7 Colorful Accent 1" w:uiPriority="52"/>
-    <w:lsdException w:name="List Table 1 Light Accent 2" w:uiPriority="46"/>
-    <w:lsdException w:name="List Table 2 Accent 2" w:uiPriority="47"/>
-    <w:lsdException w:name="List Table 3 Accent 2" w:uiPriority="48"/>
-    <w:lsdException w:name="List Table 4 Accent 2" w:uiPriority="49"/>
-    <w:lsdException w:name="List Table 5 Dark Accent 2" w:uiPriority="50"/>
-    <w:lsdException w:name="List Table 6 Colorful Accent 2" w:uiPriority="51"/>
-    <w:lsdException w:name="List Table 7 Colorful Accent 2" w:uiPriority="52"/>
-    <w:lsdException w:name="List Table 1 Light Accent 3" w:uiPriority="46"/>
-    <w:lsdException w:name="List Table 2 Accent 3" w:uiPriority="47"/>
-    <w:lsdException w:name="List Table 3 Accent 3" w:uiPriority="48"/>
-    <w:lsdException w:name="List Table 4 Accent 3" w:uiPriority="49"/>
-    <w:lsdException w:name="List Table 5 Dark Accent 3" w:uiPriority="50"/>
-    <w:lsdException w:name="List Table 6 Colorful Accent 3" w:uiPriority="51"/>
-    <w:lsdException w:name="List Table 7 Colorful Accent 3" w:uiPriority="52"/>
-    <w:lsdException w:name="List Table 1 Light Accent 4" w:uiPriority="46"/>
-    <w:lsdException w:name="List Table 2 Accent 4" w:uiPriority="47"/>
-    <w:lsdException w:name="List Table 3 Accent 4" w:uiPriority="48"/>
-    <w:lsdException w:name="List Table 4 Accent 4" w:uiPriority="49"/>
-    <w:lsdException w:name="List Table 5 Dark Accent 4" w:uiPriority="50"/>
-    <w:lsdException w:name="List Table 6 Colorful Accent 4" w:uiPriority="51"/>
-    <w:lsdException w:name="List Table 7 Colorful Accent 4" w:uiPriority="52"/>
-    <w:lsdException w:name="List Table 1 Light Accent 5" w:uiPriority="46"/>
-    <w:lsdException w:name="List Table 2 Accent 5" w:uiPriority="47"/>
-    <w:lsdException w:name="List Table 3 Accent 5" w:uiPriority="48"/>
-    <w:lsdException w:name="List Table 4 Accent 5" w:uiPriority="49"/>
-    <w:lsdException w:name="List Table 5 Dark Accent 5" w:uiPriority="50"/>
-    <w:lsdException w:name="List Table 6 Colorful Accent 5" w:uiPriority="51"/>
-    <w:lsdException w:name="List Table 7 Colorful Accent 5" w:uiPriority="52"/>
-    <w:lsdException w:name="List Table 1 Light Accent 6" w:uiPriority="46"/>
-    <w:lsdException w:name="List Table 2 Accent 6" w:uiPriority="47"/>
-    <w:lsdException w:name="List Table 3 Accent 6" w:uiPriority="48"/>
-    <w:lsdException w:name="List Table 4 Accent 6" w:uiPriority="49"/>
-    <w:lsdException w:name="List Table 5 Dark Accent 6" w:uiPriority="50"/>
-    <w:lsdException w:name="List Table 6 Colorful Accent 6" w:uiPriority="51"/>
-    <w:lsdException w:name="List Table 7 Colorful Accent 6" w:uiPriority="52"/>
-    <w:lsdException w:name="Mention" w:semiHidden="1" w:unhideWhenUsed="1"/>
-    <w:lsdException w:name="Smart Hyperlink" w:semiHidden="1" w:unhideWhenUsed="1"/>
-    <w:lsdException w:name="Hashtag" w:semiHidden="1" w:unhideWhenUsed="1"/>
-    <w:lsdException w:name="Unresolved Mention" w:semiHidden="1" w:unhideWhenUsed="1"/>
-    <w:lsdException w:name="Smart Link" w:semiHidden="1" w:unhideWhenUsed="1"/>
-    <w:lsdException w:name="Smart Link Error" w:semiHidden="1" w:unhideWhenUsed="1"/>
+  <w:latentStyles w:defLockedState="0" w:defUIPriority="99" w:defSemiHidden="1" w:defUnhideWhenUsed="1" w:defQFormat="0" w:count="267">
+    <w:lsdException w:name="Normal" w:semiHidden="0" w:uiPriority="0" w:unhideWhenUsed="0" w:qFormat="1"/>
+    <w:lsdException w:name="heading 1" w:semiHidden="0" w:uiPriority="9" w:unhideWhenUsed="0" w:qFormat="1"/>
+    <w:lsdException w:name="heading 2" w:uiPriority="9" w:qFormat="1"/>
+    <w:lsdException w:name="heading 3" w:uiPriority="9" w:qFormat="1"/>
+    <w:lsdException w:name="heading 4" w:uiPriority="9" w:qFormat="1"/>
+    <w:lsdException w:name="heading 5" w:uiPriority="9" w:qFormat="1"/>
+    <w:lsdException w:name="heading 6" w:uiPriority="9" w:qFormat="1"/>
+    <w:lsdException w:name="heading 7" w:uiPriority="9" w:qFormat="1"/>
+    <w:lsdException w:name="heading 8" w:uiPriority="9" w:qFormat="1"/>
+    <w:lsdException w:name="heading 9" w:uiPriority="9" w:qFormat="1"/>
+    <w:lsdException w:name="toc 1" w:uiPriority="39"/>
+    <w:lsdException w:name="toc 2" w:uiPriority="39"/>
+    <w:lsdException w:name="toc 3" w:uiPriority="39"/>
+    <w:lsdException w:name="toc 4" w:uiPriority="39"/>
+    <w:lsdException w:name="toc 5" w:uiPriority="39"/>
+    <w:lsdException w:name="toc 6" w:uiPriority="39"/>
+    <w:lsdException w:name="toc 7" w:uiPriority="39"/>
+    <w:lsdException w:name="toc 8" w:uiPriority="39"/>
+    <w:lsdException w:name="toc 9" w:uiPriority="39"/>
+    <w:lsdException w:name="caption" w:uiPriority="35" w:qFormat="1"/>
+    <w:lsdException w:name="Title" w:semiHidden="0" w:uiPriority="10" w:unhideWhenUsed="0" w:qFormat="1"/>
+    <w:lsdException w:name="Default Paragraph Font" w:uiPriority="1"/>
+    <w:lsdException w:name="Subtitle" w:semiHidden="0" w:uiPriority="11" w:unhideWhenUsed="0" w:qFormat="1"/>
+    <w:lsdException w:name="Strong" w:semiHidden="0" w:uiPriority="22" w:unhideWhenUsed="0" w:qFormat="1"/>
+    <w:lsdException w:name="Emphasis" w:semiHidden="0" w:uiPriority="20" w:unhideWhenUsed="0" w:qFormat="1"/>
+    <w:lsdException w:name="Table Grid" w:semiHidden="0" w:uiPriority="39" w:unhideWhenUsed="0"/>
+    <w:lsdException w:name="Placeholder Text" w:unhideWhenUsed="0"/>
+    <w:lsdException w:name="No Spacing" w:semiHidden="0" w:uiPriority="1" w:unhideWhenUsed="0" w:qFormat="1"/>
+    <w:lsdException w:name="Light Shading" w:semiHidden="0" w:uiPriority="60" w:unhideWhenUsed="0"/>
+    <w:lsdException w:name="Light List" w:semiHidden="0" w:uiPriority="61" w:unhideWhenUsed="0"/>
+    <w:lsdException w:name="Light Grid" w:semiHidden="0" w:uiPriority="62" w:unhideWhenUsed="0"/>
+    <w:lsdException w:name="Medium Shading 1" w:semiHidden="0" w:uiPriority="63" w:unhideWhenUsed="0"/>
+    <w:lsdException w:name="Medium Shading 2" w:semiHidden="0" w:uiPriority="64" w:unhideWhenUsed="0"/>
+    <w:lsdException w:name="Medium List 1" w:semiHidden="0" w:uiPriority="65" w:unhideWhenUsed="0"/>
+    <w:lsdException w:name="Medium List 2" w:semiHidden="0" w:uiPriority="66" w:unhideWhenUsed="0"/>
+    <w:lsdException w:name="Medium Grid 1" w:semiHidden="0" w:uiPriority="67" w:unhideWhenUsed="0"/>
+    <w:lsdException w:name="Medium Grid 2" w:semiHidden="0" w:uiPriority="68" w:unhideWhenUsed="0"/>
+    <w:lsdException w:name="Medium Grid 3" w:semiHidden="0" w:uiPriority="69" w:unhideWhenUsed="0"/>
+    <w:lsdException w:name="Dark List" w:semiHidden="0" w:uiPriority="70" w:unhideWhenUsed="0"/>
+    <w:lsdException w:name="Colorful Shading" w:semiHidden="0" w:uiPriority="71" w:unhideWhenUsed="0"/>
+    <w:lsdException w:name="Colorful List" w:semiHidden="0" w:uiPriority="72" w:unhideWhenUsed="0"/>
+    <w:lsdException w:name="Colorful Grid" w:semiHidden="0" w:uiPriority="73" w:unhideWhenUsed="0"/>
+    <w:lsdException w:name="Light Shading Accent 1" w:semiHidden="0" w:uiPriority="60" w:unhideWhenUsed="0"/>
+    <w:lsdException w:name="Light List Accent 1" w:semiHidden="0" w:uiPriority="61" w:unhideWhenUsed="0"/>
+    <w:lsdException w:name="Light Grid Accent 1" w:semiHidden="0" w:uiPriority="62" w:unhideWhenUsed="0"/>
+    <w:lsdException w:name="Medium Shading 1 Accent 1" w:semiHidden="0" w:uiPriority="63" w:unhideWhenUsed="0"/>
+    <w:lsdException w:name="Medium Shading 2 Accent 1" w:semiHidden="0" w:uiPriority="64" w:unhideWhenUsed="0"/>
+    <w:lsdException w:name="Medium List 1 Accent 1" w:semiHidden="0" w:uiPriority="65" w:unhideWhenUsed="0"/>
+    <w:lsdException w:name="Revision" w:unhideWhenUsed="0"/>
+    <w:lsdException w:name="List Paragraph" w:semiHidden="0" w:uiPriority="34" w:unhideWhenUsed="0" w:qFormat="1"/>
+    <w:lsdException w:name="Quote" w:semiHidden="0" w:uiPriority="29" w:unhideWhenUsed="0" w:qFormat="1"/>
+    <w:lsdException w:name="Intense Quote" w:semiHidden="0" w:uiPriority="30" w:unhideWhenUsed="0" w:qFormat="1"/>
+    <w:lsdException w:name="Medium List 2 Accent 1" w:semiHidden="0" w:uiPriority="66" w:unhideWhenUsed="0"/>
+    <w:lsdException w:name="Medium Grid 1 Accent 1" w:semiHidden="0" w:uiPriority="67" w:unhideWhenUsed="0"/>
+    <w:lsdException w:name="Medium Grid 2 Accent 1" w:semiHidden="0" w:uiPriority="68" w:unhideWhenUsed="0"/>
+    <w:lsdException w:name="Medium Grid 3 Accent 1" w:semiHidden="0" w:uiPriority="69" w:unhideWhenUsed="0"/>
+    <w:lsdException w:name="Dark List Accent 1" w:semiHidden="0" w:uiPriority="70" w:unhideWhenUsed="0"/>
+    <w:lsdException w:name="Colorful Shading Accent 1" w:semiHidden="0" w:uiPriority="71" w:unhideWhenUsed="0"/>
+    <w:lsdException w:name="Colorful List Accent 1" w:semiHidden="0" w:uiPriority="72" w:unhideWhenUsed="0"/>
+    <w:lsdException w:name="Colorful Grid Accent 1" w:semiHidden="0" w:uiPriority="73" w:unhideWhenUsed="0"/>
+    <w:lsdException w:name="Light Shading Accent 2" w:semiHidden="0" w:uiPriority="60" w:unhideWhenUsed="0"/>
+    <w:lsdException w:name="Light List Accent 2" w:semiHidden="0" w:uiPriority="61" w:unhideWhenUsed="0"/>
+    <w:lsdException w:name="Light Grid Accent 2" w:semiHidden="0" w:uiPriority="62" w:unhideWhenUsed="0"/>
+    <w:lsdException w:name="Medium Shading 1 Accent 2" w:semiHidden="0" w:uiPriority="63" w:unhideWhenUsed="0"/>
+    <w:lsdException w:name="Medium Shading 2 Accent 2" w:semiHidden="0" w:uiPriority="64" w:unhideWhenUsed="0"/>
+    <w:lsdException w:name="Medium List 1 Accent 2" w:semiHidden="0" w:uiPriority="65" w:unhideWhenUsed="0"/>
+    <w:lsdException w:name="Medium List 2 Accent 2" w:semiHidden="0" w:uiPriority="66" w:unhideWhenUsed="0"/>
+    <w:lsdException w:name="Medium Grid 1 Accent 2" w:semiHidden="0" w:uiPriority="67" w:unhideWhenUsed="0"/>
+    <w:lsdException w:name="Medium Grid 2 Accent 2" w:semiHidden="0" w:uiPriority="68" w:unhideWhenUsed="0"/>
+    <w:lsdException w:name="Medium Grid 3 Accent 2" w:semiHidden="0" w:uiPriority="69" w:unhideWhenUsed="0"/>
+    <w:lsdException w:name="Dark List Accent 2" w:semiHidden="0" w:uiPriority="70" w:unhideWhenUsed="0"/>
+    <w:lsdException w:name="Colorful Shading Accent 2" w:semiHidden="0" w:uiPriority="71" w:unhideWhenUsed="0"/>
+    <w:lsdException w:name="Colorful List Accent 2" w:semiHidden="0" w:uiPriority="72" w:unhideWhenUsed="0"/>
+    <w:lsdException w:name="Colorful Grid Accent 2" w:semiHidden="0" w:uiPriority="73" w:unhideWhenUsed="0"/>
+    <w:lsdException w:name="Light Shading Accent 3" w:semiHidden="0" w:uiPriority="60" w:unhideWhenUsed="0"/>
+    <w:lsdException w:name="Light List Accent 3" w:semiHidden="0" w:uiPriority="61" w:unhideWhenUsed="0"/>
+    <w:lsdException w:name="Light Grid Accent 3" w:semiHidden="0" w:uiPriority="62" w:unhideWhenUsed="0"/>
+    <w:lsdException w:name="Medium Shading 1 Accent 3" w:semiHidden="0" w:uiPriority="63" w:unhideWhenUsed="0"/>
+    <w:lsdException w:name="Medium Shading 2 Accent 3" w:semiHidden="0" w:uiPriority="64" w:unhideWhenUsed="0"/>
+    <w:lsdException w:name="Medium List 1 Accent 3" w:semiHidden="0" w:uiPriority="65" w:unhideWhenUsed="0"/>
+    <w:lsdException w:name="Medium List 2 Accent 3" w:semiHidden="0" w:uiPriority="66" w:unhideWhenUsed="0"/>
+    <w:lsdException w:name="Medium Grid 1 Accent 3" w:semiHidden="0" w:uiPriority="67" w:unhideWhenUsed="0"/>
+    <w:lsdException w:name="Medium Grid 2 Accent 3" w:semiHidden="0" w:uiPriority="68" w:unhideWhenUsed="0"/>
+    <w:lsdException w:name="Medium Grid 3 Accent 3" w:semiHidden="0" w:uiPriority="69" w:unhideWhenUsed="0"/>
+    <w:lsdException w:name="Dark List Accent 3" w:semiHidden="0" w:uiPriority="70" w:unhideWhenUsed="0"/>
+    <w:lsdException w:name="Colorful Shading Accent 3" w:semiHidden="0" w:uiPriority="71" w:unhideWhenUsed="0"/>
+    <w:lsdException w:name="Colorful List Accent 3" w:semiHidden="0" w:uiPriority="72" w:unhideWhenUsed="0"/>
+    <w:lsdException w:name="Colorful Grid Accent 3" w:semiHidden="0" w:uiPriority="73" w:unhideWhenUsed="0"/>
+    <w:lsdException w:name="Light Shading Accent 4" w:semiHidden="0" w:uiPriority="60" w:unhideWhenUsed="0"/>
+    <w:lsdException w:name="Light List Accent 4" w:semiHidden="0" w:uiPriority="61" w:unhideWhenUsed="0"/>
+    <w:lsdException w:name="Light Grid Accent 4" w:semiHidden="0" w:uiPriority="62" w:unhideWhenUsed="0"/>
+    <w:lsdException w:name="Medium Shading 1 Accent 4" w:semiHidden="0" w:uiPriority="63" w:unhideWhenUsed="0"/>
+    <w:lsdException w:name="Medium Shading 2 Accent 4" w:semiHidden="0" w:uiPriority="64" w:unhideWhenUsed="0"/>
+    <w:lsdException w:name="Medium List 1 Accent 4" w:semiHidden="0" w:uiPriority="65" w:unhideWhenUsed="0"/>
+    <w:lsdException w:name="Medium List 2 Accent 4" w:semiHidden="0" w:uiPriority="66" w:unhideWhenUsed="0"/>
+    <w:lsdException w:name="Medium Grid 1 Accent 4" w:semiHidden="0" w:uiPriority="67" w:unhideWhenUsed="0"/>
+    <w:lsdException w:name="Medium Grid 2 Accent 4" w:semiHidden="0" w:uiPriority="68" w:unhideWhenUsed="0"/>
+    <w:lsdException w:name="Medium Grid 3 Accent 4" w:semiHidden="0" w:uiPriority="69" w:unhideWhenUsed="0"/>
+    <w:lsdException w:name="Dark List Accent 4" w:semiHidden="0" w:uiPriority="70" w:unhideWhenUsed="0"/>
+    <w:lsdException w:name="Colorful Shading Accent 4" w:semiHidden="0" w:uiPriority="71" w:unhideWhenUsed="0"/>
+    <w:lsdException w:name="Colorful List Accent 4" w:semiHidden="0" w:uiPriority="72" w:unhideWhenUsed="0"/>
+    <w:lsdException w:name="Colorful Grid Accent 4" w:semiHidden="0" w:uiPriority="73" w:unhideWhenUsed="0"/>
+    <w:lsdException w:name="Light Shading Accent 5" w:semiHidden="0" w:uiPriority="60" w:unhideWhenUsed="0"/>
+    <w:lsdException w:name="Light List Accent 5" w:semiHidden="0" w:uiPriority="61" w:unhideWhenUsed="0"/>
+    <w:lsdException w:name="Light Grid Accent 5" w:semiHidden="0" w:uiPriority="62" w:unhideWhenUsed="0"/>
+    <w:lsdException w:name="Medium Shading 1 Accent 5" w:semiHidden="0" w:uiPriority="63" w:unhideWhenUsed="0"/>
+    <w:lsdException w:name="Medium Shading 2 Accent 5" w:semiHidden="0" w:uiPriority="64" w:unhideWhenUsed="0"/>
+    <w:lsdException w:name="Medium List 1 Accent 5" w:semiHidden="0" w:uiPriority="65" w:unhideWhenUsed="0"/>
+    <w:lsdException w:name="Medium List 2 Accent 5" w:semiHidden="0" w:uiPriority="66" w:unhideWhenUsed="0"/>
+    <w:lsdException w:name="Medium Grid 1 Accent 5" w:semiHidden="0" w:uiPriority="67" w:unhideWhenUsed="0"/>
+    <w:lsdException w:name="Medium Grid 2 Accent 5" w:semiHidden="0" w:uiPriority="68" w:unhideWhenUsed="0"/>
+    <w:lsdException w:name="Medium Grid 3 Accent 5" w:semiHidden="0" w:uiPriority="69" w:unhideWhenUsed="0"/>
+    <w:lsdException w:name="Dark List Accent 5" w:semiHidden="0" w:uiPriority="70" w:unhideWhenUsed="0"/>
+    <w:lsdException w:name="Colorful Shading Accent 5" w:semiHidden="0" w:uiPriority="71" w:unhideWhenUsed="0"/>
+    <w:lsdException w:name="Colorful List Accent 5" w:semiHidden="0" w:uiPriority="72" w:unhideWhenUsed="0"/>
+    <w:lsdException w:name="Colorful Grid Accent 5" w:semiHidden="0" w:uiPriority="73" w:unhideWhenUsed="0"/>
+    <w:lsdException w:name="Light Shading Accent 6" w:semiHidden="0" w:uiPriority="60" w:unhideWhenUsed="0"/>
+    <w:lsdException w:name="Light List Accent 6" w:semiHidden="0" w:uiPriority="61" w:unhideWhenUsed="0"/>
+    <w:lsdException w:name="Light Grid Accent 6" w:semiHidden="0" w:uiPriority="62" w:unhideWhenUsed="0"/>
+    <w:lsdException w:name="Medium Shading 1 Accent 6" w:semiHidden="0" w:uiPriority="63" w:unhideWhenUsed="0"/>
+    <w:lsdException w:name="Medium Shading 2 Accent 6" w:semiHidden="0" w:uiPriority="64" w:unhideWhenUsed="0"/>
+    <w:lsdException w:name="Medium List 1 Accent 6" w:semiHidden="0" w:uiPriority="65" w:unhideWhenUsed="0"/>
+    <w:lsdException w:name="Medium List 2 Accent 6" w:semiHidden="0" w:uiPriority="66" w:unhideWhenUsed="0"/>
+    <w:lsdException w:name="Medium Grid 1 Accent 6" w:semiHidden="0" w:uiPriority="67" w:unhideWhenUsed="0"/>
+    <w:lsdException w:name="Medium Grid 2 Accent 6" w:semiHidden="0" w:uiPriority="68" w:unhideWhenUsed="0"/>
+    <w:lsdException w:name="Medium Grid 3 Accent 6" w:semiHidden="0" w:uiPriority="69" w:unhideWhenUsed="0"/>
+    <w:lsdException w:name="Dark List Accent 6" w:semiHidden="0" w:uiPriority="70" w:unhideWhenUsed="0"/>
+    <w:lsdException w:name="Colorful Shading Accent 6" w:semiHidden="0" w:uiPriority="71" w:unhideWhenUsed="0"/>
+    <w:lsdException w:name="Colorful List Accent 6" w:semiHidden="0" w:uiPriority="72" w:unhideWhenUsed="0"/>
+    <w:lsdException w:name="Colorful Grid Accent 6" w:semiHidden="0" w:uiPriority="73" w:unhideWhenUsed="0"/>
+    <w:lsdException w:name="Subtle Emphasis" w:semiHidden="0" w:uiPriority="19" w:unhideWhenUsed="0" w:qFormat="1"/>
+    <w:lsdException w:name="Intense Emphasis" w:semiHidden="0" w:uiPriority="21" w:unhideWhenUsed="0" w:qFormat="1"/>
+    <w:lsdException w:name="Subtle Reference" w:semiHidden="0" w:uiPriority="31" w:unhideWhenUsed="0" w:qFormat="1"/>
+    <w:lsdException w:name="Intense Reference" w:semiHidden="0" w:uiPriority="32" w:unhideWhenUsed="0" w:qFormat="1"/>
+    <w:lsdException w:name="Book Title" w:semiHidden="0" w:uiPriority="33" w:unhideWhenUsed="0" w:qFormat="1"/>
+    <w:lsdException w:name="Bibliography" w:uiPriority="37"/>
+    <w:lsdException w:name="TOC Heading" w:uiPriority="39" w:qFormat="1"/>
   </w:latentStyles>
   <w:style w:type="paragraph" w:default="1" w:styleId="Normal">
     <w:name w:val="Normal"/>
@@ -3370,6 +3645,466 @@
     <w:uiPriority w:val="99"/>
     <w:rsid w:val="00731795"/>
   </w:style>
+  <w:style w:type="paragraph" w:styleId="Textodebalo">
+    <w:name w:val="Balloon Text"/>
+    <w:basedOn w:val="Normal"/>
+    <w:link w:val="TextodebaloChar"/>
+    <w:uiPriority w:val="99"/>
+    <w:semiHidden/>
+    <w:unhideWhenUsed/>
+    <w:rsid w:val="00DA6BF8"/>
+    <w:pPr>
+      <w:spacing w:after="0" w:line="240" w:lineRule="auto"/>
+    </w:pPr>
+    <w:rPr>
+      <w:rFonts w:ascii="Tahoma" w:hAnsi="Tahoma" w:cs="Tahoma"/>
+      <w:sz w:val="16"/>
+      <w:szCs w:val="16"/>
+    </w:rPr>
+  </w:style>
+  <w:style w:type="character" w:customStyle="1" w:styleId="TextodebaloChar">
+    <w:name w:val="Texto de balão Char"/>
+    <w:basedOn w:val="Fontepargpadro"/>
+    <w:link w:val="Textodebalo"/>
+    <w:uiPriority w:val="99"/>
+    <w:semiHidden/>
+    <w:rsid w:val="00DA6BF8"/>
+    <w:rPr>
+      <w:rFonts w:ascii="Tahoma" w:hAnsi="Tahoma" w:cs="Tahoma"/>
+      <w:sz w:val="16"/>
+      <w:szCs w:val="16"/>
+    </w:rPr>
+  </w:style>
+</w:styles>
+</file>
+
+<file path=word/stylesWithEffects.xml><?xml version="1.0" encoding="utf-8"?>
+<w:styles xmlns:wpc="http://schemas.microsoft.com/office/word/2010/wordprocessingCanvas" xmlns:mc="http://schemas.openxmlformats.org/markup-compatibility/2006" xmlns:o="urn:schemas-microsoft-com:office:office" xmlns:r="http://schemas.openxmlformats.org/officeDocument/2006/relationships" xmlns:m="http://schemas.openxmlformats.org/officeDocument/2006/math" xmlns:v="urn:schemas-microsoft-com:vml" xmlns:wp14="http://schemas.microsoft.com/office/word/2010/wordprocessingDrawing" xmlns:wp="http://schemas.openxmlformats.org/drawingml/2006/wordprocessingDrawing" xmlns:w10="urn:schemas-microsoft-com:office:word" xmlns:w="http://schemas.openxmlformats.org/wordprocessingml/2006/main" xmlns:w14="http://schemas.microsoft.com/office/word/2010/wordml" xmlns:wpg="http://schemas.microsoft.com/office/word/2010/wordprocessingGroup" xmlns:wpi="http://schemas.microsoft.com/office/word/2010/wordprocessingInk" xmlns:wne="http://schemas.microsoft.com/office/word/2006/wordml" xmlns:wps="http://schemas.microsoft.com/office/word/2010/wordprocessingShape" mc:Ignorable="w14 wp14">
+  <w:docDefaults>
+    <w:rPrDefault>
+      <w:rPr>
+        <w:rFonts w:asciiTheme="minorHAnsi" w:eastAsiaTheme="minorHAnsi" w:hAnsiTheme="minorHAnsi" w:cstheme="minorBidi"/>
+        <w:sz w:val="22"/>
+        <w:szCs w:val="22"/>
+        <w:lang w:val="pt-BR" w:eastAsia="en-US" w:bidi="ar-SA"/>
+      </w:rPr>
+    </w:rPrDefault>
+    <w:pPrDefault>
+      <w:pPr>
+        <w:spacing w:after="160" w:line="259" w:lineRule="auto"/>
+      </w:pPr>
+    </w:pPrDefault>
+  </w:docDefaults>
+  <w:latentStyles w:defLockedState="0" w:defUIPriority="99" w:defSemiHidden="1" w:defUnhideWhenUsed="1" w:defQFormat="0" w:count="267">
+    <w:lsdException w:name="Normal" w:semiHidden="0" w:uiPriority="0" w:unhideWhenUsed="0" w:qFormat="1"/>
+    <w:lsdException w:name="heading 1" w:semiHidden="0" w:uiPriority="9" w:unhideWhenUsed="0" w:qFormat="1"/>
+    <w:lsdException w:name="heading 2" w:uiPriority="9" w:qFormat="1"/>
+    <w:lsdException w:name="heading 3" w:uiPriority="9" w:qFormat="1"/>
+    <w:lsdException w:name="heading 4" w:uiPriority="9" w:qFormat="1"/>
+    <w:lsdException w:name="heading 5" w:uiPriority="9" w:qFormat="1"/>
+    <w:lsdException w:name="heading 6" w:uiPriority="9" w:qFormat="1"/>
+    <w:lsdException w:name="heading 7" w:uiPriority="9" w:qFormat="1"/>
+    <w:lsdException w:name="heading 8" w:uiPriority="9" w:qFormat="1"/>
+    <w:lsdException w:name="heading 9" w:uiPriority="9" w:qFormat="1"/>
+    <w:lsdException w:name="toc 1" w:uiPriority="39"/>
+    <w:lsdException w:name="toc 2" w:uiPriority="39"/>
+    <w:lsdException w:name="toc 3" w:uiPriority="39"/>
+    <w:lsdException w:name="toc 4" w:uiPriority="39"/>
+    <w:lsdException w:name="toc 5" w:uiPriority="39"/>
+    <w:lsdException w:name="toc 6" w:uiPriority="39"/>
+    <w:lsdException w:name="toc 7" w:uiPriority="39"/>
+    <w:lsdException w:name="toc 8" w:uiPriority="39"/>
+    <w:lsdException w:name="toc 9" w:uiPriority="39"/>
+    <w:lsdException w:name="caption" w:uiPriority="35" w:qFormat="1"/>
+    <w:lsdException w:name="Title" w:semiHidden="0" w:uiPriority="10" w:unhideWhenUsed="0" w:qFormat="1"/>
+    <w:lsdException w:name="Default Paragraph Font" w:uiPriority="1"/>
+    <w:lsdException w:name="Subtitle" w:semiHidden="0" w:uiPriority="11" w:unhideWhenUsed="0" w:qFormat="1"/>
+    <w:lsdException w:name="Strong" w:semiHidden="0" w:uiPriority="22" w:unhideWhenUsed="0" w:qFormat="1"/>
+    <w:lsdException w:name="Emphasis" w:semiHidden="0" w:uiPriority="20" w:unhideWhenUsed="0" w:qFormat="1"/>
+    <w:lsdException w:name="Table Grid" w:semiHidden="0" w:uiPriority="39" w:unhideWhenUsed="0"/>
+    <w:lsdException w:name="Placeholder Text" w:unhideWhenUsed="0"/>
+    <w:lsdException w:name="No Spacing" w:semiHidden="0" w:uiPriority="1" w:unhideWhenUsed="0" w:qFormat="1"/>
+    <w:lsdException w:name="Light Shading" w:semiHidden="0" w:uiPriority="60" w:unhideWhenUsed="0"/>
+    <w:lsdException w:name="Light List" w:semiHidden="0" w:uiPriority="61" w:unhideWhenUsed="0"/>
+    <w:lsdException w:name="Light Grid" w:semiHidden="0" w:uiPriority="62" w:unhideWhenUsed="0"/>
+    <w:lsdException w:name="Medium Shading 1" w:semiHidden="0" w:uiPriority="63" w:unhideWhenUsed="0"/>
+    <w:lsdException w:name="Medium Shading 2" w:semiHidden="0" w:uiPriority="64" w:unhideWhenUsed="0"/>
+    <w:lsdException w:name="Medium List 1" w:semiHidden="0" w:uiPriority="65" w:unhideWhenUsed="0"/>
+    <w:lsdException w:name="Medium List 2" w:semiHidden="0" w:uiPriority="66" w:unhideWhenUsed="0"/>
+    <w:lsdException w:name="Medium Grid 1" w:semiHidden="0" w:uiPriority="67" w:unhideWhenUsed="0"/>
+    <w:lsdException w:name="Medium Grid 2" w:semiHidden="0" w:uiPriority="68" w:unhideWhenUsed="0"/>
+    <w:lsdException w:name="Medium Grid 3" w:semiHidden="0" w:uiPriority="69" w:unhideWhenUsed="0"/>
+    <w:lsdException w:name="Dark List" w:semiHidden="0" w:uiPriority="70" w:unhideWhenUsed="0"/>
+    <w:lsdException w:name="Colorful Shading" w:semiHidden="0" w:uiPriority="71" w:unhideWhenUsed="0"/>
+    <w:lsdException w:name="Colorful List" w:semiHidden="0" w:uiPriority="72" w:unhideWhenUsed="0"/>
+    <w:lsdException w:name="Colorful Grid" w:semiHidden="0" w:uiPriority="73" w:unhideWhenUsed="0"/>
+    <w:lsdException w:name="Light Shading Accent 1" w:semiHidden="0" w:uiPriority="60" w:unhideWhenUsed="0"/>
+    <w:lsdException w:name="Light List Accent 1" w:semiHidden="0" w:uiPriority="61" w:unhideWhenUsed="0"/>
+    <w:lsdException w:name="Light Grid Accent 1" w:semiHidden="0" w:uiPriority="62" w:unhideWhenUsed="0"/>
+    <w:lsdException w:name="Medium Shading 1 Accent 1" w:semiHidden="0" w:uiPriority="63" w:unhideWhenUsed="0"/>
+    <w:lsdException w:name="Medium Shading 2 Accent 1" w:semiHidden="0" w:uiPriority="64" w:unhideWhenUsed="0"/>
+    <w:lsdException w:name="Medium List 1 Accent 1" w:semiHidden="0" w:uiPriority="65" w:unhideWhenUsed="0"/>
+    <w:lsdException w:name="Revision" w:unhideWhenUsed="0"/>
+    <w:lsdException w:name="List Paragraph" w:semiHidden="0" w:uiPriority="34" w:unhideWhenUsed="0" w:qFormat="1"/>
+    <w:lsdException w:name="Quote" w:semiHidden="0" w:uiPriority="29" w:unhideWhenUsed="0" w:qFormat="1"/>
+    <w:lsdException w:name="Intense Quote" w:semiHidden="0" w:uiPriority="30" w:unhideWhenUsed="0" w:qFormat="1"/>
+    <w:lsdException w:name="Medium List 2 Accent 1" w:semiHidden="0" w:uiPriority="66" w:unhideWhenUsed="0"/>
+    <w:lsdException w:name="Medium Grid 1 Accent 1" w:semiHidden="0" w:uiPriority="67" w:unhideWhenUsed="0"/>
+    <w:lsdException w:name="Medium Grid 2 Accent 1" w:semiHidden="0" w:uiPriority="68" w:unhideWhenUsed="0"/>
+    <w:lsdException w:name="Medium Grid 3 Accent 1" w:semiHidden="0" w:uiPriority="69" w:unhideWhenUsed="0"/>
+    <w:lsdException w:name="Dark List Accent 1" w:semiHidden="0" w:uiPriority="70" w:unhideWhenUsed="0"/>
+    <w:lsdException w:name="Colorful Shading Accent 1" w:semiHidden="0" w:uiPriority="71" w:unhideWhenUsed="0"/>
+    <w:lsdException w:name="Colorful List Accent 1" w:semiHidden="0" w:uiPriority="72" w:unhideWhenUsed="0"/>
+    <w:lsdException w:name="Colorful Grid Accent 1" w:semiHidden="0" w:uiPriority="73" w:unhideWhenUsed="0"/>
+    <w:lsdException w:name="Light Shading Accent 2" w:semiHidden="0" w:uiPriority="60" w:unhideWhenUsed="0"/>
+    <w:lsdException w:name="Light List Accent 2" w:semiHidden="0" w:uiPriority="61" w:unhideWhenUsed="0"/>
+    <w:lsdException w:name="Light Grid Accent 2" w:semiHidden="0" w:uiPriority="62" w:unhideWhenUsed="0"/>
+    <w:lsdException w:name="Medium Shading 1 Accent 2" w:semiHidden="0" w:uiPriority="63" w:unhideWhenUsed="0"/>
+    <w:lsdException w:name="Medium Shading 2 Accent 2" w:semiHidden="0" w:uiPriority="64" w:unhideWhenUsed="0"/>
+    <w:lsdException w:name="Medium List 1 Accent 2" w:semiHidden="0" w:uiPriority="65" w:unhideWhenUsed="0"/>
+    <w:lsdException w:name="Medium List 2 Accent 2" w:semiHidden="0" w:uiPriority="66" w:unhideWhenUsed="0"/>
+    <w:lsdException w:name="Medium Grid 1 Accent 2" w:semiHidden="0" w:uiPriority="67" w:unhideWhenUsed="0"/>
+    <w:lsdException w:name="Medium Grid 2 Accent 2" w:semiHidden="0" w:uiPriority="68" w:unhideWhenUsed="0"/>
+    <w:lsdException w:name="Medium Grid 3 Accent 2" w:semiHidden="0" w:uiPriority="69" w:unhideWhenUsed="0"/>
+    <w:lsdException w:name="Dark List Accent 2" w:semiHidden="0" w:uiPriority="70" w:unhideWhenUsed="0"/>
+    <w:lsdException w:name="Colorful Shading Accent 2" w:semiHidden="0" w:uiPriority="71" w:unhideWhenUsed="0"/>
+    <w:lsdException w:name="Colorful List Accent 2" w:semiHidden="0" w:uiPriority="72" w:unhideWhenUsed="0"/>
+    <w:lsdException w:name="Colorful Grid Accent 2" w:semiHidden="0" w:uiPriority="73" w:unhideWhenUsed="0"/>
+    <w:lsdException w:name="Light Shading Accent 3" w:semiHidden="0" w:uiPriority="60" w:unhideWhenUsed="0"/>
+    <w:lsdException w:name="Light List Accent 3" w:semiHidden="0" w:uiPriority="61" w:unhideWhenUsed="0"/>
+    <w:lsdException w:name="Light Grid Accent 3" w:semiHidden="0" w:uiPriority="62" w:unhideWhenUsed="0"/>
+    <w:lsdException w:name="Medium Shading 1 Accent 3" w:semiHidden="0" w:uiPriority="63" w:unhideWhenUsed="0"/>
+    <w:lsdException w:name="Medium Shading 2 Accent 3" w:semiHidden="0" w:uiPriority="64" w:unhideWhenUsed="0"/>
+    <w:lsdException w:name="Medium List 1 Accent 3" w:semiHidden="0" w:uiPriority="65" w:unhideWhenUsed="0"/>
+    <w:lsdException w:name="Medium List 2 Accent 3" w:semiHidden="0" w:uiPriority="66" w:unhideWhenUsed="0"/>
+    <w:lsdException w:name="Medium Grid 1 Accent 3" w:semiHidden="0" w:uiPriority="67" w:unhideWhenUsed="0"/>
+    <w:lsdException w:name="Medium Grid 2 Accent 3" w:semiHidden="0" w:uiPriority="68" w:unhideWhenUsed="0"/>
+    <w:lsdException w:name="Medium Grid 3 Accent 3" w:semiHidden="0" w:uiPriority="69" w:unhideWhenUsed="0"/>
+    <w:lsdException w:name="Dark List Accent 3" w:semiHidden="0" w:uiPriority="70" w:unhideWhenUsed="0"/>
+    <w:lsdException w:name="Colorful Shading Accent 3" w:semiHidden="0" w:uiPriority="71" w:unhideWhenUsed="0"/>
+    <w:lsdException w:name="Colorful List Accent 3" w:semiHidden="0" w:uiPriority="72" w:unhideWhenUsed="0"/>
+    <w:lsdException w:name="Colorful Grid Accent 3" w:semiHidden="0" w:uiPriority="73" w:unhideWhenUsed="0"/>
+    <w:lsdException w:name="Light Shading Accent 4" w:semiHidden="0" w:uiPriority="60" w:unhideWhenUsed="0"/>
+    <w:lsdException w:name="Light List Accent 4" w:semiHidden="0" w:uiPriority="61" w:unhideWhenUsed="0"/>
+    <w:lsdException w:name="Light Grid Accent 4" w:semiHidden="0" w:uiPriority="62" w:unhideWhenUsed="0"/>
+    <w:lsdException w:name="Medium Shading 1 Accent 4" w:semiHidden="0" w:uiPriority="63" w:unhideWhenUsed="0"/>
+    <w:lsdException w:name="Medium Shading 2 Accent 4" w:semiHidden="0" w:uiPriority="64" w:unhideWhenUsed="0"/>
+    <w:lsdException w:name="Medium List 1 Accent 4" w:semiHidden="0" w:uiPriority="65" w:unhideWhenUsed="0"/>
+    <w:lsdException w:name="Medium List 2 Accent 4" w:semiHidden="0" w:uiPriority="66" w:unhideWhenUsed="0"/>
+    <w:lsdException w:name="Medium Grid 1 Accent 4" w:semiHidden="0" w:uiPriority="67" w:unhideWhenUsed="0"/>
+    <w:lsdException w:name="Medium Grid 2 Accent 4" w:semiHidden="0" w:uiPriority="68" w:unhideWhenUsed="0"/>
+    <w:lsdException w:name="Medium Grid 3 Accent 4" w:semiHidden="0" w:uiPriority="69" w:unhideWhenUsed="0"/>
+    <w:lsdException w:name="Dark List Accent 4" w:semiHidden="0" w:uiPriority="70" w:unhideWhenUsed="0"/>
+    <w:lsdException w:name="Colorful Shading Accent 4" w:semiHidden="0" w:uiPriority="71" w:unhideWhenUsed="0"/>
+    <w:lsdException w:name="Colorful List Accent 4" w:semiHidden="0" w:uiPriority="72" w:unhideWhenUsed="0"/>
+    <w:lsdException w:name="Colorful Grid Accent 4" w:semiHidden="0" w:uiPriority="73" w:unhideWhenUsed="0"/>
+    <w:lsdException w:name="Light Shading Accent 5" w:semiHidden="0" w:uiPriority="60" w:unhideWhenUsed="0"/>
+    <w:lsdException w:name="Light List Accent 5" w:semiHidden="0" w:uiPriority="61" w:unhideWhenUsed="0"/>
+    <w:lsdException w:name="Light Grid Accent 5" w:semiHidden="0" w:uiPriority="62" w:unhideWhenUsed="0"/>
+    <w:lsdException w:name="Medium Shading 1 Accent 5" w:semiHidden="0" w:uiPriority="63" w:unhideWhenUsed="0"/>
+    <w:lsdException w:name="Medium Shading 2 Accent 5" w:semiHidden="0" w:uiPriority="64" w:unhideWhenUsed="0"/>
+    <w:lsdException w:name="Medium List 1 Accent 5" w:semiHidden="0" w:uiPriority="65" w:unhideWhenUsed="0"/>
+    <w:lsdException w:name="Medium List 2 Accent 5" w:semiHidden="0" w:uiPriority="66" w:unhideWhenUsed="0"/>
+    <w:lsdException w:name="Medium Grid 1 Accent 5" w:semiHidden="0" w:uiPriority="67" w:unhideWhenUsed="0"/>
+    <w:lsdException w:name="Medium Grid 2 Accent 5" w:semiHidden="0" w:uiPriority="68" w:unhideWhenUsed="0"/>
+    <w:lsdException w:name="Medium Grid 3 Accent 5" w:semiHidden="0" w:uiPriority="69" w:unhideWhenUsed="0"/>
+    <w:lsdException w:name="Dark List Accent 5" w:semiHidden="0" w:uiPriority="70" w:unhideWhenUsed="0"/>
+    <w:lsdException w:name="Colorful Shading Accent 5" w:semiHidden="0" w:uiPriority="71" w:unhideWhenUsed="0"/>
+    <w:lsdException w:name="Colorful List Accent 5" w:semiHidden="0" w:uiPriority="72" w:unhideWhenUsed="0"/>
+    <w:lsdException w:name="Colorful Grid Accent 5" w:semiHidden="0" w:uiPriority="73" w:unhideWhenUsed="0"/>
+    <w:lsdException w:name="Light Shading Accent 6" w:semiHidden="0" w:uiPriority="60" w:unhideWhenUsed="0"/>
+    <w:lsdException w:name="Light List Accent 6" w:semiHidden="0" w:uiPriority="61" w:unhideWhenUsed="0"/>
+    <w:lsdException w:name="Light Grid Accent 6" w:semiHidden="0" w:uiPriority="62" w:unhideWhenUsed="0"/>
+    <w:lsdException w:name="Medium Shading 1 Accent 6" w:semiHidden="0" w:uiPriority="63" w:unhideWhenUsed="0"/>
+    <w:lsdException w:name="Medium Shading 2 Accent 6" w:semiHidden="0" w:uiPriority="64" w:unhideWhenUsed="0"/>
+    <w:lsdException w:name="Medium List 1 Accent 6" w:semiHidden="0" w:uiPriority="65" w:unhideWhenUsed="0"/>
+    <w:lsdException w:name="Medium List 2 Accent 6" w:semiHidden="0" w:uiPriority="66" w:unhideWhenUsed="0"/>
+    <w:lsdException w:name="Medium Grid 1 Accent 6" w:semiHidden="0" w:uiPriority="67" w:unhideWhenUsed="0"/>
+    <w:lsdException w:name="Medium Grid 2 Accent 6" w:semiHidden="0" w:uiPriority="68" w:unhideWhenUsed="0"/>
+    <w:lsdException w:name="Medium Grid 3 Accent 6" w:semiHidden="0" w:uiPriority="69" w:unhideWhenUsed="0"/>
+    <w:lsdException w:name="Dark List Accent 6" w:semiHidden="0" w:uiPriority="70" w:unhideWhenUsed="0"/>
+    <w:lsdException w:name="Colorful Shading Accent 6" w:semiHidden="0" w:uiPriority="71" w:unhideWhenUsed="0"/>
+    <w:lsdException w:name="Colorful List Accent 6" w:semiHidden="0" w:uiPriority="72" w:unhideWhenUsed="0"/>
+    <w:lsdException w:name="Colorful Grid Accent 6" w:semiHidden="0" w:uiPriority="73" w:unhideWhenUsed="0"/>
+    <w:lsdException w:name="Subtle Emphasis" w:semiHidden="0" w:uiPriority="19" w:unhideWhenUsed="0" w:qFormat="1"/>
+    <w:lsdException w:name="Intense Emphasis" w:semiHidden="0" w:uiPriority="21" w:unhideWhenUsed="0" w:qFormat="1"/>
+    <w:lsdException w:name="Subtle Reference" w:semiHidden="0" w:uiPriority="31" w:unhideWhenUsed="0" w:qFormat="1"/>
+    <w:lsdException w:name="Intense Reference" w:semiHidden="0" w:uiPriority="32" w:unhideWhenUsed="0" w:qFormat="1"/>
+    <w:lsdException w:name="Book Title" w:semiHidden="0" w:uiPriority="33" w:unhideWhenUsed="0" w:qFormat="1"/>
+    <w:lsdException w:name="Bibliography" w:uiPriority="37"/>
+    <w:lsdException w:name="TOC Heading" w:uiPriority="39" w:qFormat="1"/>
+  </w:latentStyles>
+  <w:style w:type="paragraph" w:default="1" w:styleId="Normal">
+    <w:name w:val="Normal"/>
+    <w:qFormat/>
+  </w:style>
+  <w:style w:type="paragraph" w:styleId="Ttulo1">
+    <w:name w:val="heading 1"/>
+    <w:basedOn w:val="Normal"/>
+    <w:next w:val="Normal"/>
+    <w:link w:val="Ttulo1Char"/>
+    <w:uiPriority w:val="9"/>
+    <w:qFormat/>
+    <w:rsid w:val="00A27ECA"/>
+    <w:pPr>
+      <w:keepNext/>
+      <w:keepLines/>
+      <w:spacing w:before="240" w:after="0"/>
+      <w:outlineLvl w:val="0"/>
+    </w:pPr>
+    <w:rPr>
+      <w:rFonts w:ascii="Arial" w:eastAsiaTheme="majorEastAsia" w:hAnsi="Arial" w:cstheme="majorBidi"/>
+      <w:b/>
+      <w:color w:val="000000" w:themeColor="text1"/>
+      <w:sz w:val="28"/>
+      <w:szCs w:val="32"/>
+    </w:rPr>
+  </w:style>
+  <w:style w:type="paragraph" w:styleId="Ttulo2">
+    <w:name w:val="heading 2"/>
+    <w:basedOn w:val="Normal"/>
+    <w:next w:val="Normal"/>
+    <w:link w:val="Ttulo2Char"/>
+    <w:uiPriority w:val="9"/>
+    <w:unhideWhenUsed/>
+    <w:qFormat/>
+    <w:rsid w:val="00A27ECA"/>
+    <w:pPr>
+      <w:keepNext/>
+      <w:keepLines/>
+      <w:spacing w:before="40" w:after="0"/>
+      <w:outlineLvl w:val="1"/>
+    </w:pPr>
+    <w:rPr>
+      <w:rFonts w:ascii="Arial" w:eastAsiaTheme="majorEastAsia" w:hAnsi="Arial" w:cstheme="majorBidi"/>
+      <w:b/>
+      <w:color w:val="000000" w:themeColor="text1"/>
+      <w:sz w:val="24"/>
+      <w:szCs w:val="26"/>
+    </w:rPr>
+  </w:style>
+  <w:style w:type="paragraph" w:styleId="Ttulo3">
+    <w:name w:val="heading 3"/>
+    <w:basedOn w:val="Normal"/>
+    <w:next w:val="Normal"/>
+    <w:link w:val="Ttulo3Char"/>
+    <w:uiPriority w:val="9"/>
+    <w:semiHidden/>
+    <w:unhideWhenUsed/>
+    <w:qFormat/>
+    <w:rsid w:val="00A27ECA"/>
+    <w:pPr>
+      <w:keepNext/>
+      <w:keepLines/>
+      <w:spacing w:before="40" w:after="0"/>
+      <w:outlineLvl w:val="2"/>
+    </w:pPr>
+    <w:rPr>
+      <w:rFonts w:asciiTheme="majorHAnsi" w:eastAsiaTheme="majorEastAsia" w:hAnsiTheme="majorHAnsi" w:cstheme="majorBidi"/>
+      <w:color w:val="1F3763" w:themeColor="accent1" w:themeShade="7F"/>
+      <w:sz w:val="24"/>
+      <w:szCs w:val="24"/>
+    </w:rPr>
+  </w:style>
+  <w:style w:type="character" w:default="1" w:styleId="Fontepargpadro">
+    <w:name w:val="Default Paragraph Font"/>
+    <w:uiPriority w:val="1"/>
+    <w:semiHidden/>
+    <w:unhideWhenUsed/>
+  </w:style>
+  <w:style w:type="table" w:default="1" w:styleId="Tabelanormal">
+    <w:name w:val="Normal Table"/>
+    <w:uiPriority w:val="99"/>
+    <w:semiHidden/>
+    <w:unhideWhenUsed/>
+    <w:tblPr>
+      <w:tblInd w:w="0" w:type="dxa"/>
+      <w:tblCellMar>
+        <w:top w:w="0" w:type="dxa"/>
+        <w:left w:w="108" w:type="dxa"/>
+        <w:bottom w:w="0" w:type="dxa"/>
+        <w:right w:w="108" w:type="dxa"/>
+      </w:tblCellMar>
+    </w:tblPr>
+  </w:style>
+  <w:style w:type="numbering" w:default="1" w:styleId="Semlista">
+    <w:name w:val="No List"/>
+    <w:uiPriority w:val="99"/>
+    <w:semiHidden/>
+    <w:unhideWhenUsed/>
+  </w:style>
+  <w:style w:type="paragraph" w:styleId="Ttulo">
+    <w:name w:val="Title"/>
+    <w:basedOn w:val="Normal"/>
+    <w:next w:val="Normal"/>
+    <w:link w:val="TtuloChar"/>
+    <w:uiPriority w:val="10"/>
+    <w:qFormat/>
+    <w:rsid w:val="00A27ECA"/>
+    <w:pPr>
+      <w:spacing w:after="0" w:line="240" w:lineRule="auto"/>
+      <w:contextualSpacing/>
+    </w:pPr>
+    <w:rPr>
+      <w:rFonts w:asciiTheme="majorHAnsi" w:eastAsiaTheme="majorEastAsia" w:hAnsiTheme="majorHAnsi" w:cstheme="majorBidi"/>
+      <w:spacing w:val="-10"/>
+      <w:kern w:val="28"/>
+      <w:sz w:val="56"/>
+      <w:szCs w:val="56"/>
+    </w:rPr>
+  </w:style>
+  <w:style w:type="character" w:customStyle="1" w:styleId="TtuloChar">
+    <w:name w:val="Título Char"/>
+    <w:basedOn w:val="Fontepargpadro"/>
+    <w:link w:val="Ttulo"/>
+    <w:uiPriority w:val="10"/>
+    <w:rsid w:val="00A27ECA"/>
+    <w:rPr>
+      <w:rFonts w:asciiTheme="majorHAnsi" w:eastAsiaTheme="majorEastAsia" w:hAnsiTheme="majorHAnsi" w:cstheme="majorBidi"/>
+      <w:spacing w:val="-10"/>
+      <w:kern w:val="28"/>
+      <w:sz w:val="56"/>
+      <w:szCs w:val="56"/>
+    </w:rPr>
+  </w:style>
+  <w:style w:type="character" w:customStyle="1" w:styleId="Ttulo1Char">
+    <w:name w:val="Título 1 Char"/>
+    <w:basedOn w:val="Fontepargpadro"/>
+    <w:link w:val="Ttulo1"/>
+    <w:uiPriority w:val="9"/>
+    <w:rsid w:val="00A27ECA"/>
+    <w:rPr>
+      <w:rFonts w:ascii="Arial" w:eastAsiaTheme="majorEastAsia" w:hAnsi="Arial" w:cstheme="majorBidi"/>
+      <w:b/>
+      <w:color w:val="000000" w:themeColor="text1"/>
+      <w:sz w:val="28"/>
+      <w:szCs w:val="32"/>
+    </w:rPr>
+  </w:style>
+  <w:style w:type="character" w:customStyle="1" w:styleId="Ttulo2Char">
+    <w:name w:val="Título 2 Char"/>
+    <w:basedOn w:val="Fontepargpadro"/>
+    <w:link w:val="Ttulo2"/>
+    <w:uiPriority w:val="9"/>
+    <w:rsid w:val="00A27ECA"/>
+    <w:rPr>
+      <w:rFonts w:ascii="Arial" w:eastAsiaTheme="majorEastAsia" w:hAnsi="Arial" w:cstheme="majorBidi"/>
+      <w:b/>
+      <w:color w:val="000000" w:themeColor="text1"/>
+      <w:sz w:val="24"/>
+      <w:szCs w:val="26"/>
+    </w:rPr>
+  </w:style>
+  <w:style w:type="character" w:customStyle="1" w:styleId="Ttulo3Char">
+    <w:name w:val="Título 3 Char"/>
+    <w:basedOn w:val="Fontepargpadro"/>
+    <w:link w:val="Ttulo3"/>
+    <w:uiPriority w:val="9"/>
+    <w:semiHidden/>
+    <w:rsid w:val="00A27ECA"/>
+    <w:rPr>
+      <w:rFonts w:asciiTheme="majorHAnsi" w:eastAsiaTheme="majorEastAsia" w:hAnsiTheme="majorHAnsi" w:cstheme="majorBidi"/>
+      <w:color w:val="1F3763" w:themeColor="accent1" w:themeShade="7F"/>
+      <w:sz w:val="24"/>
+      <w:szCs w:val="24"/>
+    </w:rPr>
+  </w:style>
+  <w:style w:type="character" w:styleId="nfase">
+    <w:name w:val="Emphasis"/>
+    <w:basedOn w:val="Fontepargpadro"/>
+    <w:uiPriority w:val="20"/>
+    <w:qFormat/>
+    <w:rsid w:val="00A27ECA"/>
+    <w:rPr>
+      <w:i/>
+      <w:iCs/>
+    </w:rPr>
+  </w:style>
+  <w:style w:type="character" w:styleId="Forte">
+    <w:name w:val="Strong"/>
+    <w:basedOn w:val="Fontepargpadro"/>
+    <w:uiPriority w:val="22"/>
+    <w:qFormat/>
+    <w:rsid w:val="00A27ECA"/>
+    <w:rPr>
+      <w:b/>
+      <w:bCs/>
+    </w:rPr>
+  </w:style>
+  <w:style w:type="paragraph" w:styleId="Cabealho">
+    <w:name w:val="header"/>
+    <w:basedOn w:val="Normal"/>
+    <w:link w:val="CabealhoChar"/>
+    <w:uiPriority w:val="99"/>
+    <w:unhideWhenUsed/>
+    <w:rsid w:val="00731795"/>
+    <w:pPr>
+      <w:tabs>
+        <w:tab w:val="center" w:pos="4252"/>
+        <w:tab w:val="right" w:pos="8504"/>
+      </w:tabs>
+      <w:spacing w:after="0" w:line="240" w:lineRule="auto"/>
+    </w:pPr>
+  </w:style>
+  <w:style w:type="character" w:customStyle="1" w:styleId="CabealhoChar">
+    <w:name w:val="Cabeçalho Char"/>
+    <w:basedOn w:val="Fontepargpadro"/>
+    <w:link w:val="Cabealho"/>
+    <w:uiPriority w:val="99"/>
+    <w:rsid w:val="00731795"/>
+  </w:style>
+  <w:style w:type="paragraph" w:styleId="Rodap">
+    <w:name w:val="footer"/>
+    <w:basedOn w:val="Normal"/>
+    <w:link w:val="RodapChar"/>
+    <w:uiPriority w:val="99"/>
+    <w:unhideWhenUsed/>
+    <w:rsid w:val="00731795"/>
+    <w:pPr>
+      <w:tabs>
+        <w:tab w:val="center" w:pos="4252"/>
+        <w:tab w:val="right" w:pos="8504"/>
+      </w:tabs>
+      <w:spacing w:after="0" w:line="240" w:lineRule="auto"/>
+    </w:pPr>
+  </w:style>
+  <w:style w:type="character" w:customStyle="1" w:styleId="RodapChar">
+    <w:name w:val="Rodapé Char"/>
+    <w:basedOn w:val="Fontepargpadro"/>
+    <w:link w:val="Rodap"/>
+    <w:uiPriority w:val="99"/>
+    <w:rsid w:val="00731795"/>
+  </w:style>
+  <w:style w:type="paragraph" w:styleId="Textodebalo">
+    <w:name w:val="Balloon Text"/>
+    <w:basedOn w:val="Normal"/>
+    <w:link w:val="TextodebaloChar"/>
+    <w:uiPriority w:val="99"/>
+    <w:semiHidden/>
+    <w:unhideWhenUsed/>
+    <w:rsid w:val="00DA6BF8"/>
+    <w:pPr>
+      <w:spacing w:after="0" w:line="240" w:lineRule="auto"/>
+    </w:pPr>
+    <w:rPr>
+      <w:rFonts w:ascii="Tahoma" w:hAnsi="Tahoma" w:cs="Tahoma"/>
+      <w:sz w:val="16"/>
+      <w:szCs w:val="16"/>
+    </w:rPr>
+  </w:style>
+  <w:style w:type="character" w:customStyle="1" w:styleId="TextodebaloChar">
+    <w:name w:val="Texto de balão Char"/>
+    <w:basedOn w:val="Fontepargpadro"/>
+    <w:link w:val="Textodebalo"/>
+    <w:uiPriority w:val="99"/>
+    <w:semiHidden/>
+    <w:rsid w:val="00DA6BF8"/>
+    <w:rPr>
+      <w:rFonts w:ascii="Tahoma" w:hAnsi="Tahoma" w:cs="Tahoma"/>
+      <w:sz w:val="16"/>
+      <w:szCs w:val="16"/>
+    </w:rPr>
+  </w:style>
 </w:styles>
 </file>
 
@@ -3416,7 +4151,7 @@
     </a:clrScheme>
     <a:fontScheme name="Office">
       <a:majorFont>
-        <a:latin typeface="Calibri Light" panose="020F0302020204030204"/>
+        <a:latin typeface="Calibri Light"/>
         <a:ea typeface=""/>
         <a:cs typeface=""/>
         <a:font script="Jpan" typeface="游ゴシック Light"/>
@@ -3468,7 +4203,7 @@
         <a:font script="Tfng" typeface="Ebrima"/>
       </a:majorFont>
       <a:minorFont>
-        <a:latin typeface="Calibri" panose="020F0502020204030204"/>
+        <a:latin typeface="Calibri"/>
         <a:ea typeface=""/>
         <a:cs typeface=""/>
         <a:font script="Jpan" typeface="游明朝"/>
@@ -3662,7 +4397,7 @@
   <a:extraClrSchemeLst/>
   <a:extLst>
     <a:ext uri="{05A4C25C-085E-4340-85A3-A5531E510DB2}">
-      <thm15:themeFamily xmlns:thm15="http://schemas.microsoft.com/office/thememl/2012/main" name="Office Theme" id="{62F939B6-93AF-4DB8-9C6B-D6C7DFDC589F}" vid="{4A3C46E8-61CC-4603-A589-7422A47A8E4A}"/>
+      <thm15:themeFamily xmlns="" xmlns:thm15="http://schemas.microsoft.com/office/thememl/2012/main" name="Office Theme" id="{62F939B6-93AF-4DB8-9C6B-D6C7DFDC589F}" vid="{4A3C46E8-61CC-4603-A589-7422A47A8E4A}"/>
     </a:ext>
   </a:extLst>
 </a:theme>

</xml_diff>

<commit_message>
sumario e organizacao dos titulos e subs
</commit_message>
<xml_diff>
--- a/RELATORIO-ES2-FINAL.docx
+++ b/RELATORIO-ES2-FINAL.docx
@@ -1,20 +1,17 @@
 
 <file path=word/document.xml><?xml version="1.0" encoding="utf-8"?>
-<w:document xmlns:wpc="http://schemas.microsoft.com/office/word/2010/wordprocessingCanvas" xmlns:mc="http://schemas.openxmlformats.org/markup-compatibility/2006" xmlns:o="urn:schemas-microsoft-com:office:office" xmlns:r="http://schemas.openxmlformats.org/officeDocument/2006/relationships" xmlns:m="http://schemas.openxmlformats.org/officeDocument/2006/math" xmlns:v="urn:schemas-microsoft-com:vml" xmlns:wp14="http://schemas.microsoft.com/office/word/2010/wordprocessingDrawing" xmlns:wp="http://schemas.openxmlformats.org/drawingml/2006/wordprocessingDrawing" xmlns:w10="urn:schemas-microsoft-com:office:word" xmlns:w="http://schemas.openxmlformats.org/wordprocessingml/2006/main" xmlns:w14="http://schemas.microsoft.com/office/word/2010/wordml" xmlns:wpg="http://schemas.microsoft.com/office/word/2010/wordprocessingGroup" xmlns:wpi="http://schemas.microsoft.com/office/word/2010/wordprocessingInk" xmlns:wne="http://schemas.microsoft.com/office/word/2006/wordml" xmlns:wps="http://schemas.microsoft.com/office/word/2010/wordprocessingShape" mc:Ignorable="w14 wp14">
+<w:document xmlns:wpc="http://schemas.microsoft.com/office/word/2010/wordprocessingCanvas" xmlns:cx="http://schemas.microsoft.com/office/drawing/2014/chartex" xmlns:cx1="http://schemas.microsoft.com/office/drawing/2015/9/8/chartex" xmlns:cx2="http://schemas.microsoft.com/office/drawing/2015/10/21/chartex" xmlns:cx3="http://schemas.microsoft.com/office/drawing/2016/5/9/chartex" xmlns:cx4="http://schemas.microsoft.com/office/drawing/2016/5/10/chartex" xmlns:cx5="http://schemas.microsoft.com/office/drawing/2016/5/11/chartex" xmlns:cx6="http://schemas.microsoft.com/office/drawing/2016/5/12/chartex" xmlns:cx7="http://schemas.microsoft.com/office/drawing/2016/5/13/chartex" xmlns:cx8="http://schemas.microsoft.com/office/drawing/2016/5/14/chartex" xmlns:mc="http://schemas.openxmlformats.org/markup-compatibility/2006" xmlns:aink="http://schemas.microsoft.com/office/drawing/2016/ink" xmlns:am3d="http://schemas.microsoft.com/office/drawing/2017/model3d" xmlns:o="urn:schemas-microsoft-com:office:office" xmlns:r="http://schemas.openxmlformats.org/officeDocument/2006/relationships" xmlns:m="http://schemas.openxmlformats.org/officeDocument/2006/math" xmlns:v="urn:schemas-microsoft-com:vml" xmlns:wp14="http://schemas.microsoft.com/office/word/2010/wordprocessingDrawing" xmlns:wp="http://schemas.openxmlformats.org/drawingml/2006/wordprocessingDrawing" xmlns:w10="urn:schemas-microsoft-com:office:word" xmlns:w="http://schemas.openxmlformats.org/wordprocessingml/2006/main" xmlns:w14="http://schemas.microsoft.com/office/word/2010/wordml" xmlns:w15="http://schemas.microsoft.com/office/word/2012/wordml" xmlns:w16cid="http://schemas.microsoft.com/office/word/2016/wordml/cid" xmlns:w16se="http://schemas.microsoft.com/office/word/2015/wordml/symex" xmlns:wpg="http://schemas.microsoft.com/office/word/2010/wordprocessingGroup" xmlns:wpi="http://schemas.microsoft.com/office/word/2010/wordprocessingInk" xmlns:wne="http://schemas.microsoft.com/office/word/2006/wordml" xmlns:wps="http://schemas.microsoft.com/office/word/2010/wordprocessingShape" mc:Ignorable="w14 w15 w16se w16cid wp14">
   <w:body>
     <w:p>
       <w:pPr>
         <w:pStyle w:val="Ttulo2"/>
         <w:jc w:val="center"/>
       </w:pPr>
-      <w:r>
-        <w:t xml:space="preserve">INSTITUTO FEDERAL DE EDUCAÇÃO, CIÊNCIA E TECNOLOGIA DO RIO GRANDE DO </w:t>
-      </w:r>
-      <w:proofErr w:type="gramStart"/>
-      <w:r>
-        <w:t>SUL</w:t>
-      </w:r>
-      <w:proofErr w:type="gramEnd"/>
+      <w:bookmarkStart w:id="0" w:name="_Toc21036255"/>
+      <w:r>
+        <w:t>INSTITUTO FEDERAL DE EDUCAÇÃO, CIÊNCIA E TECNOLOGIA DO RIO GRANDE DO SUL</w:t>
+      </w:r>
+      <w:bookmarkEnd w:id="0"/>
     </w:p>
     <w:p/>
     <w:p/>
@@ -34,36 +31,42 @@
         <w:pStyle w:val="Ttulo2"/>
         <w:jc w:val="center"/>
       </w:pPr>
+      <w:bookmarkStart w:id="1" w:name="_Toc21036256"/>
       <w:r>
         <w:t>CRISTINA</w:t>
       </w:r>
       <w:r>
         <w:t xml:space="preserve"> SILVA VILAS-BÔAS</w:t>
       </w:r>
+      <w:bookmarkEnd w:id="1"/>
     </w:p>
     <w:p>
       <w:pPr>
         <w:pStyle w:val="Ttulo2"/>
         <w:jc w:val="center"/>
       </w:pPr>
+      <w:bookmarkStart w:id="2" w:name="_Toc21036257"/>
       <w:r>
         <w:t>GUILHERME</w:t>
       </w:r>
       <w:r>
         <w:t xml:space="preserve"> OLIVEIRA DA SILVA</w:t>
       </w:r>
+      <w:bookmarkEnd w:id="2"/>
     </w:p>
     <w:p>
       <w:pPr>
         <w:pStyle w:val="Ttulo2"/>
         <w:jc w:val="center"/>
       </w:pPr>
+      <w:bookmarkStart w:id="3" w:name="_Toc21036258"/>
       <w:r>
         <w:t>WILLIAM</w:t>
       </w:r>
       <w:r>
         <w:t xml:space="preserve"> JOSÉ DE MOURA DA ROSA</w:t>
       </w:r>
+      <w:bookmarkEnd w:id="3"/>
     </w:p>
     <w:p>
       <w:pPr>
@@ -90,18 +93,22 @@
         <w:pStyle w:val="Ttulo1"/>
         <w:jc w:val="center"/>
       </w:pPr>
+      <w:bookmarkStart w:id="4" w:name="_Toc21036259"/>
       <w:r>
         <w:t>ENGENHARIA DE SOFTWARE II:</w:t>
       </w:r>
+      <w:bookmarkEnd w:id="4"/>
     </w:p>
     <w:p>
       <w:pPr>
         <w:pStyle w:val="Ttulo2"/>
         <w:jc w:val="center"/>
       </w:pPr>
+      <w:bookmarkStart w:id="5" w:name="_Toc21036260"/>
       <w:r>
         <w:t>TRABALHO I</w:t>
       </w:r>
+      <w:bookmarkEnd w:id="5"/>
     </w:p>
     <w:p/>
     <w:p/>
@@ -117,27 +124,30 @@
     <w:p/>
     <w:p/>
     <w:p/>
-    <w:p/>
     <w:p>
       <w:pPr>
         <w:pStyle w:val="Ttulo2"/>
         <w:jc w:val="center"/>
       </w:pPr>
+      <w:bookmarkStart w:id="6" w:name="_Toc21036261"/>
       <w:r>
         <w:t>CANOAS</w:t>
       </w:r>
+      <w:bookmarkEnd w:id="6"/>
     </w:p>
     <w:p>
       <w:pPr>
         <w:pStyle w:val="Ttulo2"/>
         <w:jc w:val="center"/>
       </w:pPr>
+      <w:bookmarkStart w:id="7" w:name="_Toc21036262"/>
       <w:r>
         <w:t>201</w:t>
       </w:r>
       <w:r>
         <w:t>9</w:t>
       </w:r>
+      <w:bookmarkEnd w:id="7"/>
     </w:p>
     <w:p>
       <w:pPr>
@@ -149,11 +159,865 @@
     </w:p>
     <w:p>
       <w:pPr>
+        <w:rPr>
+          <w:rFonts w:ascii="Arial" w:eastAsia="Times New Roman" w:hAnsi="Arial" w:cstheme="majorBidi"/>
+          <w:b/>
+          <w:color w:val="000000" w:themeColor="text1"/>
+          <w:sz w:val="28"/>
+          <w:szCs w:val="32"/>
+        </w:rPr>
+      </w:pPr>
+      <w:r>
+        <w:rPr>
+          <w:rFonts w:eastAsia="Times New Roman"/>
+        </w:rPr>
+        <w:br w:type="page"/>
+      </w:r>
+    </w:p>
+    <w:sdt>
+      <w:sdtPr>
+        <w:id w:val="-136879934"/>
+        <w:docPartObj>
+          <w:docPartGallery w:val="Table of Contents"/>
+          <w:docPartUnique/>
+        </w:docPartObj>
+      </w:sdtPr>
+      <w:sdtEndPr>
+        <w:rPr>
+          <w:rFonts w:asciiTheme="minorHAnsi" w:eastAsiaTheme="minorHAnsi" w:hAnsiTheme="minorHAnsi" w:cstheme="minorBidi"/>
+          <w:b/>
+          <w:bCs/>
+          <w:color w:val="auto"/>
+          <w:sz w:val="22"/>
+          <w:szCs w:val="22"/>
+          <w:lang w:eastAsia="en-US"/>
+        </w:rPr>
+      </w:sdtEndPr>
+      <w:sdtContent>
+        <w:p>
+          <w:pPr>
+            <w:pStyle w:val="CabealhodoSumrio"/>
+          </w:pPr>
+          <w:r>
+            <w:t>Sumário</w:t>
+          </w:r>
+        </w:p>
+        <w:p>
+          <w:pPr>
+            <w:pStyle w:val="Sumrio2"/>
+            <w:tabs>
+              <w:tab w:val="right" w:leader="dot" w:pos="8494"/>
+            </w:tabs>
+            <w:rPr>
+              <w:noProof/>
+            </w:rPr>
+          </w:pPr>
+          <w:r>
+            <w:fldChar w:fldCharType="begin"/>
+          </w:r>
+          <w:r>
+            <w:instrText xml:space="preserve"> TOC \o "1-3" \h \z \u </w:instrText>
+          </w:r>
+          <w:r>
+            <w:fldChar w:fldCharType="separate"/>
+          </w:r>
+        </w:p>
+        <w:p>
+          <w:pPr>
+            <w:pStyle w:val="Sumrio1"/>
+            <w:tabs>
+              <w:tab w:val="right" w:leader="dot" w:pos="8494"/>
+            </w:tabs>
+            <w:rPr>
+              <w:noProof/>
+            </w:rPr>
+          </w:pPr>
+          <w:hyperlink w:anchor="_Toc21036263" w:history="1">
+            <w:r>
+              <w:rPr>
+                <w:rStyle w:val="Hyperlink"/>
+                <w:rFonts w:eastAsia="Times New Roman"/>
+                <w:noProof/>
+              </w:rPr>
+              <w:t>1. DESCRIÇÃO</w:t>
+            </w:r>
+            <w:r>
+              <w:rPr>
+                <w:noProof/>
+                <w:webHidden/>
+              </w:rPr>
+              <w:tab/>
+            </w:r>
+            <w:r>
+              <w:rPr>
+                <w:noProof/>
+                <w:webHidden/>
+              </w:rPr>
+              <w:fldChar w:fldCharType="begin"/>
+            </w:r>
+            <w:r>
+              <w:rPr>
+                <w:noProof/>
+                <w:webHidden/>
+              </w:rPr>
+              <w:instrText xml:space="preserve"> PAGEREF _Toc21036263 \h </w:instrText>
+            </w:r>
+            <w:r>
+              <w:rPr>
+                <w:noProof/>
+                <w:webHidden/>
+              </w:rPr>
+            </w:r>
+            <w:r>
+              <w:rPr>
+                <w:noProof/>
+                <w:webHidden/>
+              </w:rPr>
+              <w:fldChar w:fldCharType="separate"/>
+            </w:r>
+            <w:r>
+              <w:rPr>
+                <w:noProof/>
+                <w:webHidden/>
+              </w:rPr>
+              <w:t>3</w:t>
+            </w:r>
+            <w:r>
+              <w:rPr>
+                <w:noProof/>
+                <w:webHidden/>
+              </w:rPr>
+              <w:fldChar w:fldCharType="end"/>
+            </w:r>
+          </w:hyperlink>
+        </w:p>
+        <w:p>
+          <w:pPr>
+            <w:pStyle w:val="Sumrio1"/>
+            <w:tabs>
+              <w:tab w:val="right" w:leader="dot" w:pos="8494"/>
+            </w:tabs>
+            <w:rPr>
+              <w:noProof/>
+            </w:rPr>
+          </w:pPr>
+          <w:hyperlink w:anchor="_Toc21036264" w:history="1">
+            <w:r>
+              <w:rPr>
+                <w:rStyle w:val="Hyperlink"/>
+                <w:noProof/>
+              </w:rPr>
+              <w:t>2. DEFINIÇÃO DAS PARTES INTERESSADAS</w:t>
+            </w:r>
+            <w:r>
+              <w:rPr>
+                <w:noProof/>
+                <w:webHidden/>
+              </w:rPr>
+              <w:tab/>
+            </w:r>
+            <w:r>
+              <w:rPr>
+                <w:noProof/>
+                <w:webHidden/>
+              </w:rPr>
+              <w:fldChar w:fldCharType="begin"/>
+            </w:r>
+            <w:r>
+              <w:rPr>
+                <w:noProof/>
+                <w:webHidden/>
+              </w:rPr>
+              <w:instrText xml:space="preserve"> PAGEREF _Toc21036264 \h </w:instrText>
+            </w:r>
+            <w:r>
+              <w:rPr>
+                <w:noProof/>
+                <w:webHidden/>
+              </w:rPr>
+            </w:r>
+            <w:r>
+              <w:rPr>
+                <w:noProof/>
+                <w:webHidden/>
+              </w:rPr>
+              <w:fldChar w:fldCharType="separate"/>
+            </w:r>
+            <w:r>
+              <w:rPr>
+                <w:noProof/>
+                <w:webHidden/>
+              </w:rPr>
+              <w:t>3</w:t>
+            </w:r>
+            <w:r>
+              <w:rPr>
+                <w:noProof/>
+                <w:webHidden/>
+              </w:rPr>
+              <w:fldChar w:fldCharType="end"/>
+            </w:r>
+          </w:hyperlink>
+        </w:p>
+        <w:p>
+          <w:pPr>
+            <w:pStyle w:val="Sumrio2"/>
+            <w:tabs>
+              <w:tab w:val="right" w:leader="dot" w:pos="8494"/>
+            </w:tabs>
+            <w:rPr>
+              <w:noProof/>
+            </w:rPr>
+          </w:pPr>
+          <w:hyperlink w:anchor="_Toc21036265" w:history="1">
+            <w:r>
+              <w:rPr>
+                <w:rStyle w:val="Hyperlink"/>
+                <w:noProof/>
+              </w:rPr>
+              <w:t>2.1 CLIENTE</w:t>
+            </w:r>
+            <w:r>
+              <w:rPr>
+                <w:noProof/>
+                <w:webHidden/>
+              </w:rPr>
+              <w:tab/>
+            </w:r>
+            <w:r>
+              <w:rPr>
+                <w:noProof/>
+                <w:webHidden/>
+              </w:rPr>
+              <w:fldChar w:fldCharType="begin"/>
+            </w:r>
+            <w:r>
+              <w:rPr>
+                <w:noProof/>
+                <w:webHidden/>
+              </w:rPr>
+              <w:instrText xml:space="preserve"> PAGEREF _Toc21036265 \h </w:instrText>
+            </w:r>
+            <w:r>
+              <w:rPr>
+                <w:noProof/>
+                <w:webHidden/>
+              </w:rPr>
+            </w:r>
+            <w:r>
+              <w:rPr>
+                <w:noProof/>
+                <w:webHidden/>
+              </w:rPr>
+              <w:fldChar w:fldCharType="separate"/>
+            </w:r>
+            <w:r>
+              <w:rPr>
+                <w:noProof/>
+                <w:webHidden/>
+              </w:rPr>
+              <w:t>3</w:t>
+            </w:r>
+            <w:r>
+              <w:rPr>
+                <w:noProof/>
+                <w:webHidden/>
+              </w:rPr>
+              <w:fldChar w:fldCharType="end"/>
+            </w:r>
+          </w:hyperlink>
+        </w:p>
+        <w:p>
+          <w:pPr>
+            <w:pStyle w:val="Sumrio1"/>
+            <w:tabs>
+              <w:tab w:val="right" w:leader="dot" w:pos="8494"/>
+            </w:tabs>
+            <w:rPr>
+              <w:noProof/>
+            </w:rPr>
+          </w:pPr>
+          <w:hyperlink w:anchor="_Toc21036266" w:history="1">
+            <w:r>
+              <w:rPr>
+                <w:rStyle w:val="Hyperlink"/>
+                <w:rFonts w:eastAsia="Times New Roman"/>
+                <w:noProof/>
+              </w:rPr>
+              <w:t>3. DESCRIÇÃO DO PRODUTO</w:t>
+            </w:r>
+            <w:r>
+              <w:rPr>
+                <w:noProof/>
+                <w:webHidden/>
+              </w:rPr>
+              <w:tab/>
+            </w:r>
+            <w:r>
+              <w:rPr>
+                <w:noProof/>
+                <w:webHidden/>
+              </w:rPr>
+              <w:fldChar w:fldCharType="begin"/>
+            </w:r>
+            <w:r>
+              <w:rPr>
+                <w:noProof/>
+                <w:webHidden/>
+              </w:rPr>
+              <w:instrText xml:space="preserve"> PAGEREF _Toc21036266 \h </w:instrText>
+            </w:r>
+            <w:r>
+              <w:rPr>
+                <w:noProof/>
+                <w:webHidden/>
+              </w:rPr>
+            </w:r>
+            <w:r>
+              <w:rPr>
+                <w:noProof/>
+                <w:webHidden/>
+              </w:rPr>
+              <w:fldChar w:fldCharType="separate"/>
+            </w:r>
+            <w:r>
+              <w:rPr>
+                <w:noProof/>
+                <w:webHidden/>
+              </w:rPr>
+              <w:t>4</w:t>
+            </w:r>
+            <w:r>
+              <w:rPr>
+                <w:noProof/>
+                <w:webHidden/>
+              </w:rPr>
+              <w:fldChar w:fldCharType="end"/>
+            </w:r>
+          </w:hyperlink>
+        </w:p>
+        <w:p>
+          <w:pPr>
+            <w:pStyle w:val="Sumrio1"/>
+            <w:tabs>
+              <w:tab w:val="right" w:leader="dot" w:pos="8494"/>
+            </w:tabs>
+            <w:rPr>
+              <w:noProof/>
+            </w:rPr>
+          </w:pPr>
+          <w:hyperlink w:anchor="_Toc21036267" w:history="1">
+            <w:r>
+              <w:rPr>
+                <w:rStyle w:val="Hyperlink"/>
+                <w:noProof/>
+              </w:rPr>
+              <w:t>4. DIAGRAMAS</w:t>
+            </w:r>
+            <w:r>
+              <w:rPr>
+                <w:noProof/>
+                <w:webHidden/>
+              </w:rPr>
+              <w:tab/>
+            </w:r>
+            <w:r>
+              <w:rPr>
+                <w:noProof/>
+                <w:webHidden/>
+              </w:rPr>
+              <w:fldChar w:fldCharType="begin"/>
+            </w:r>
+            <w:r>
+              <w:rPr>
+                <w:noProof/>
+                <w:webHidden/>
+              </w:rPr>
+              <w:instrText xml:space="preserve"> PAGEREF _Toc21036267 \h </w:instrText>
+            </w:r>
+            <w:r>
+              <w:rPr>
+                <w:noProof/>
+                <w:webHidden/>
+              </w:rPr>
+            </w:r>
+            <w:r>
+              <w:rPr>
+                <w:noProof/>
+                <w:webHidden/>
+              </w:rPr>
+              <w:fldChar w:fldCharType="separate"/>
+            </w:r>
+            <w:r>
+              <w:rPr>
+                <w:noProof/>
+                <w:webHidden/>
+              </w:rPr>
+              <w:t>4</w:t>
+            </w:r>
+            <w:r>
+              <w:rPr>
+                <w:noProof/>
+                <w:webHidden/>
+              </w:rPr>
+              <w:fldChar w:fldCharType="end"/>
+            </w:r>
+          </w:hyperlink>
+        </w:p>
+        <w:p>
+          <w:pPr>
+            <w:pStyle w:val="Sumrio2"/>
+            <w:tabs>
+              <w:tab w:val="right" w:leader="dot" w:pos="8494"/>
+            </w:tabs>
+            <w:rPr>
+              <w:noProof/>
+            </w:rPr>
+          </w:pPr>
+          <w:hyperlink w:anchor="_Toc21036268" w:history="1">
+            <w:r>
+              <w:rPr>
+                <w:rStyle w:val="Hyperlink"/>
+                <w:noProof/>
+              </w:rPr>
+              <w:t>4.1 DIAGRAMA DE CASOS DE USO</w:t>
+            </w:r>
+            <w:r>
+              <w:rPr>
+                <w:noProof/>
+                <w:webHidden/>
+              </w:rPr>
+              <w:tab/>
+            </w:r>
+            <w:r>
+              <w:rPr>
+                <w:noProof/>
+                <w:webHidden/>
+              </w:rPr>
+              <w:fldChar w:fldCharType="begin"/>
+            </w:r>
+            <w:r>
+              <w:rPr>
+                <w:noProof/>
+                <w:webHidden/>
+              </w:rPr>
+              <w:instrText xml:space="preserve"> PAGEREF _Toc21036268 \h </w:instrText>
+            </w:r>
+            <w:r>
+              <w:rPr>
+                <w:noProof/>
+                <w:webHidden/>
+              </w:rPr>
+            </w:r>
+            <w:r>
+              <w:rPr>
+                <w:noProof/>
+                <w:webHidden/>
+              </w:rPr>
+              <w:fldChar w:fldCharType="separate"/>
+            </w:r>
+            <w:r>
+              <w:rPr>
+                <w:noProof/>
+                <w:webHidden/>
+              </w:rPr>
+              <w:t>4</w:t>
+            </w:r>
+            <w:r>
+              <w:rPr>
+                <w:noProof/>
+                <w:webHidden/>
+              </w:rPr>
+              <w:fldChar w:fldCharType="end"/>
+            </w:r>
+          </w:hyperlink>
+        </w:p>
+        <w:p>
+          <w:pPr>
+            <w:pStyle w:val="Sumrio2"/>
+            <w:tabs>
+              <w:tab w:val="right" w:leader="dot" w:pos="8494"/>
+            </w:tabs>
+            <w:rPr>
+              <w:noProof/>
+            </w:rPr>
+          </w:pPr>
+          <w:hyperlink w:anchor="_Toc21036269" w:history="1">
+            <w:r>
+              <w:rPr>
+                <w:rStyle w:val="Hyperlink"/>
+                <w:noProof/>
+              </w:rPr>
+              <w:t>4.2 ESPECIFICAÇÃO DO CASO DE USO GERENCIAR FUNCIONÁRIOS</w:t>
+            </w:r>
+            <w:r>
+              <w:rPr>
+                <w:noProof/>
+                <w:webHidden/>
+              </w:rPr>
+              <w:tab/>
+            </w:r>
+            <w:r>
+              <w:rPr>
+                <w:noProof/>
+                <w:webHidden/>
+              </w:rPr>
+              <w:fldChar w:fldCharType="begin"/>
+            </w:r>
+            <w:r>
+              <w:rPr>
+                <w:noProof/>
+                <w:webHidden/>
+              </w:rPr>
+              <w:instrText xml:space="preserve"> PAGEREF _Toc21036269 \h </w:instrText>
+            </w:r>
+            <w:r>
+              <w:rPr>
+                <w:noProof/>
+                <w:webHidden/>
+              </w:rPr>
+            </w:r>
+            <w:r>
+              <w:rPr>
+                <w:noProof/>
+                <w:webHidden/>
+              </w:rPr>
+              <w:fldChar w:fldCharType="separate"/>
+            </w:r>
+            <w:r>
+              <w:rPr>
+                <w:noProof/>
+                <w:webHidden/>
+              </w:rPr>
+              <w:t>5</w:t>
+            </w:r>
+            <w:r>
+              <w:rPr>
+                <w:noProof/>
+                <w:webHidden/>
+              </w:rPr>
+              <w:fldChar w:fldCharType="end"/>
+            </w:r>
+          </w:hyperlink>
+        </w:p>
+        <w:p>
+          <w:pPr>
+            <w:pStyle w:val="Sumrio2"/>
+            <w:tabs>
+              <w:tab w:val="right" w:leader="dot" w:pos="8494"/>
+            </w:tabs>
+            <w:rPr>
+              <w:noProof/>
+            </w:rPr>
+          </w:pPr>
+          <w:hyperlink w:anchor="_Toc21036279" w:history="1">
+            <w:r>
+              <w:rPr>
+                <w:rStyle w:val="Hyperlink"/>
+                <w:noProof/>
+              </w:rPr>
+              <w:t>4.3 DIAGRAMAS DE CLASSES</w:t>
+            </w:r>
+            <w:r>
+              <w:rPr>
+                <w:noProof/>
+                <w:webHidden/>
+              </w:rPr>
+              <w:tab/>
+            </w:r>
+            <w:r>
+              <w:rPr>
+                <w:noProof/>
+                <w:webHidden/>
+              </w:rPr>
+              <w:fldChar w:fldCharType="begin"/>
+            </w:r>
+            <w:r>
+              <w:rPr>
+                <w:noProof/>
+                <w:webHidden/>
+              </w:rPr>
+              <w:instrText xml:space="preserve"> PAGEREF _Toc21036279 \h </w:instrText>
+            </w:r>
+            <w:r>
+              <w:rPr>
+                <w:noProof/>
+                <w:webHidden/>
+              </w:rPr>
+            </w:r>
+            <w:r>
+              <w:rPr>
+                <w:noProof/>
+                <w:webHidden/>
+              </w:rPr>
+              <w:fldChar w:fldCharType="separate"/>
+            </w:r>
+            <w:r>
+              <w:rPr>
+                <w:noProof/>
+                <w:webHidden/>
+              </w:rPr>
+              <w:t>7</w:t>
+            </w:r>
+            <w:r>
+              <w:rPr>
+                <w:noProof/>
+                <w:webHidden/>
+              </w:rPr>
+              <w:fldChar w:fldCharType="end"/>
+            </w:r>
+          </w:hyperlink>
+        </w:p>
+        <w:p>
+          <w:pPr>
+            <w:pStyle w:val="Sumrio2"/>
+            <w:tabs>
+              <w:tab w:val="right" w:leader="dot" w:pos="8494"/>
+            </w:tabs>
+            <w:rPr>
+              <w:noProof/>
+            </w:rPr>
+          </w:pPr>
+          <w:hyperlink w:anchor="_Toc21036280" w:history="1">
+            <w:r>
+              <w:rPr>
+                <w:rStyle w:val="Hyperlink"/>
+                <w:noProof/>
+              </w:rPr>
+              <w:t>4.4 DIAGRAMAS DE ATIVIDADES</w:t>
+            </w:r>
+            <w:r>
+              <w:rPr>
+                <w:noProof/>
+                <w:webHidden/>
+              </w:rPr>
+              <w:tab/>
+            </w:r>
+            <w:r>
+              <w:rPr>
+                <w:noProof/>
+                <w:webHidden/>
+              </w:rPr>
+              <w:fldChar w:fldCharType="begin"/>
+            </w:r>
+            <w:r>
+              <w:rPr>
+                <w:noProof/>
+                <w:webHidden/>
+              </w:rPr>
+              <w:instrText xml:space="preserve"> PAGEREF _Toc21036280 \h </w:instrText>
+            </w:r>
+            <w:r>
+              <w:rPr>
+                <w:noProof/>
+                <w:webHidden/>
+              </w:rPr>
+            </w:r>
+            <w:r>
+              <w:rPr>
+                <w:noProof/>
+                <w:webHidden/>
+              </w:rPr>
+              <w:fldChar w:fldCharType="separate"/>
+            </w:r>
+            <w:r>
+              <w:rPr>
+                <w:noProof/>
+                <w:webHidden/>
+              </w:rPr>
+              <w:t>7</w:t>
+            </w:r>
+            <w:r>
+              <w:rPr>
+                <w:noProof/>
+                <w:webHidden/>
+              </w:rPr>
+              <w:fldChar w:fldCharType="end"/>
+            </w:r>
+          </w:hyperlink>
+        </w:p>
+        <w:p>
+          <w:pPr>
+            <w:pStyle w:val="Sumrio2"/>
+            <w:tabs>
+              <w:tab w:val="right" w:leader="dot" w:pos="8494"/>
+            </w:tabs>
+            <w:rPr>
+              <w:noProof/>
+            </w:rPr>
+          </w:pPr>
+          <w:hyperlink w:anchor="_Toc21036281" w:history="1">
+            <w:r>
+              <w:rPr>
+                <w:rStyle w:val="Hyperlink"/>
+                <w:noProof/>
+              </w:rPr>
+              <w:t>4.5 DIAGRAMAS DE COMUNICAÇÃO</w:t>
+            </w:r>
+            <w:r>
+              <w:rPr>
+                <w:noProof/>
+                <w:webHidden/>
+              </w:rPr>
+              <w:tab/>
+            </w:r>
+            <w:r>
+              <w:rPr>
+                <w:noProof/>
+                <w:webHidden/>
+              </w:rPr>
+              <w:fldChar w:fldCharType="begin"/>
+            </w:r>
+            <w:r>
+              <w:rPr>
+                <w:noProof/>
+                <w:webHidden/>
+              </w:rPr>
+              <w:instrText xml:space="preserve"> PAGEREF _Toc21036281 \h </w:instrText>
+            </w:r>
+            <w:r>
+              <w:rPr>
+                <w:noProof/>
+                <w:webHidden/>
+              </w:rPr>
+            </w:r>
+            <w:r>
+              <w:rPr>
+                <w:noProof/>
+                <w:webHidden/>
+              </w:rPr>
+              <w:fldChar w:fldCharType="separate"/>
+            </w:r>
+            <w:r>
+              <w:rPr>
+                <w:noProof/>
+                <w:webHidden/>
+              </w:rPr>
+              <w:t>7</w:t>
+            </w:r>
+            <w:r>
+              <w:rPr>
+                <w:noProof/>
+                <w:webHidden/>
+              </w:rPr>
+              <w:fldChar w:fldCharType="end"/>
+            </w:r>
+          </w:hyperlink>
+        </w:p>
+        <w:p>
+          <w:r>
+            <w:rPr>
+              <w:b/>
+              <w:bCs/>
+            </w:rPr>
+            <w:fldChar w:fldCharType="end"/>
+          </w:r>
+        </w:p>
+      </w:sdtContent>
+    </w:sdt>
+    <w:p>
+      <w:pPr>
+        <w:rPr>
+          <w:rFonts w:ascii="Arial" w:eastAsia="Times New Roman" w:hAnsi="Arial" w:cstheme="majorBidi"/>
+          <w:b/>
+          <w:color w:val="000000" w:themeColor="text1"/>
+          <w:sz w:val="28"/>
+          <w:szCs w:val="32"/>
+        </w:rPr>
+      </w:pPr>
+    </w:p>
+    <w:p>
+      <w:pPr>
+        <w:rPr>
+          <w:rFonts w:ascii="Arial" w:eastAsia="Times New Roman" w:hAnsi="Arial" w:cstheme="majorBidi"/>
+          <w:b/>
+          <w:color w:val="000000" w:themeColor="text1"/>
+          <w:sz w:val="28"/>
+          <w:szCs w:val="32"/>
+        </w:rPr>
+      </w:pPr>
+    </w:p>
+    <w:p>
+      <w:pPr>
+        <w:rPr>
+          <w:rFonts w:ascii="Arial" w:eastAsia="Times New Roman" w:hAnsi="Arial" w:cstheme="majorBidi"/>
+          <w:b/>
+          <w:color w:val="000000" w:themeColor="text1"/>
+          <w:sz w:val="28"/>
+          <w:szCs w:val="32"/>
+        </w:rPr>
+      </w:pPr>
+    </w:p>
+    <w:p>
+      <w:pPr>
+        <w:rPr>
+          <w:rFonts w:ascii="Arial" w:eastAsia="Times New Roman" w:hAnsi="Arial" w:cstheme="majorBidi"/>
+          <w:b/>
+          <w:color w:val="000000" w:themeColor="text1"/>
+          <w:sz w:val="28"/>
+          <w:szCs w:val="32"/>
+        </w:rPr>
+      </w:pPr>
+    </w:p>
+    <w:p>
+      <w:pPr>
+        <w:rPr>
+          <w:rFonts w:ascii="Arial" w:eastAsia="Times New Roman" w:hAnsi="Arial" w:cstheme="majorBidi"/>
+          <w:b/>
+          <w:color w:val="000000" w:themeColor="text1"/>
+          <w:sz w:val="28"/>
+          <w:szCs w:val="32"/>
+        </w:rPr>
+      </w:pPr>
+    </w:p>
+    <w:p>
+      <w:pPr>
+        <w:rPr>
+          <w:rFonts w:ascii="Arial" w:eastAsia="Times New Roman" w:hAnsi="Arial" w:cstheme="majorBidi"/>
+          <w:b/>
+          <w:color w:val="000000" w:themeColor="text1"/>
+          <w:sz w:val="28"/>
+          <w:szCs w:val="32"/>
+        </w:rPr>
+      </w:pPr>
+    </w:p>
+    <w:p>
+      <w:pPr>
+        <w:rPr>
+          <w:rFonts w:ascii="Arial" w:eastAsia="Times New Roman" w:hAnsi="Arial" w:cstheme="majorBidi"/>
+          <w:b/>
+          <w:color w:val="000000" w:themeColor="text1"/>
+          <w:sz w:val="28"/>
+          <w:szCs w:val="32"/>
+        </w:rPr>
+      </w:pPr>
+    </w:p>
+    <w:p>
+      <w:pPr>
+        <w:rPr>
+          <w:rFonts w:ascii="Arial" w:eastAsia="Times New Roman" w:hAnsi="Arial" w:cstheme="majorBidi"/>
+          <w:b/>
+          <w:color w:val="000000" w:themeColor="text1"/>
+          <w:sz w:val="28"/>
+          <w:szCs w:val="32"/>
+        </w:rPr>
+        <w:sectPr>
+          <w:footerReference w:type="default" r:id="rId8"/>
+          <w:pgSz w:w="11906" w:h="16838"/>
+          <w:pgMar w:top="1417" w:right="1701" w:bottom="1417" w:left="1701" w:header="708" w:footer="708" w:gutter="0"/>
+          <w:cols w:space="708"/>
+          <w:docGrid w:linePitch="360"/>
+        </w:sectPr>
+      </w:pPr>
+    </w:p>
+    <w:p>
+      <w:pPr>
         <w:pStyle w:val="Ttulo1"/>
         <w:rPr>
           <w:rFonts w:eastAsia="Times New Roman"/>
         </w:rPr>
       </w:pPr>
+      <w:bookmarkStart w:id="8" w:name="_Toc21036263"/>
       <w:r>
         <w:rPr>
           <w:rFonts w:eastAsia="Times New Roman"/>
@@ -167,6 +1031,9 @@
         </w:rPr>
         <w:t>DESCRIÇÃO</w:t>
       </w:r>
+      <w:bookmarkStart w:id="9" w:name="_GoBack"/>
+      <w:bookmarkEnd w:id="8"/>
+      <w:bookmarkEnd w:id="9"/>
     </w:p>
     <w:p>
       <w:pPr>
@@ -294,7 +1161,6 @@
                 <w:szCs w:val="18"/>
               </w:rPr>
             </w:pPr>
-            <w:proofErr w:type="gramStart"/>
             <w:r>
               <w:rPr>
                 <w:rFonts w:ascii="Segoe UI" w:eastAsia="Times New Roman" w:hAnsi="Segoe UI" w:cs="Segoe UI"/>
@@ -304,19 +1170,7 @@
                 <w:sz w:val="18"/>
                 <w:szCs w:val="18"/>
               </w:rPr>
-              <w:t>demora</w:t>
-            </w:r>
-            <w:proofErr w:type="gramEnd"/>
-            <w:r>
-              <w:rPr>
-                <w:rFonts w:ascii="Segoe UI" w:eastAsia="Times New Roman" w:hAnsi="Segoe UI" w:cs="Segoe UI"/>
-                <w:b/>
-                <w:bCs/>
-                <w:color w:val="24292E"/>
-                <w:sz w:val="18"/>
-                <w:szCs w:val="18"/>
-              </w:rPr>
-              <w:t xml:space="preserve"> no processo de gerenciamento de funcionários, tendo em vista o número limitado de secretários na empresa.</w:t>
+              <w:t>demora no processo de gerenciamento de funcionários, tendo em vista o número limitado de secretários na empresa.</w:t>
             </w:r>
           </w:p>
         </w:tc>
@@ -351,7 +1205,6 @@
                 <w:szCs w:val="18"/>
               </w:rPr>
             </w:pPr>
-            <w:proofErr w:type="gramStart"/>
             <w:r>
               <w:rPr>
                 <w:rFonts w:ascii="Segoe UI" w:eastAsia="Times New Roman" w:hAnsi="Segoe UI" w:cs="Segoe UI"/>
@@ -361,7 +1214,6 @@
               </w:rPr>
               <w:t>afeta</w:t>
             </w:r>
-            <w:proofErr w:type="gramEnd"/>
           </w:p>
         </w:tc>
         <w:tc>
@@ -435,25 +1287,14 @@
                 <w:szCs w:val="18"/>
               </w:rPr>
             </w:pPr>
-            <w:proofErr w:type="gramStart"/>
-            <w:r>
-              <w:rPr>
-                <w:rFonts w:ascii="Segoe UI" w:eastAsia="Times New Roman" w:hAnsi="Segoe UI" w:cs="Segoe UI"/>
-                <w:color w:val="24292E"/>
-                <w:sz w:val="18"/>
-                <w:szCs w:val="18"/>
-              </w:rPr>
-              <w:t>cujo</w:t>
-            </w:r>
-            <w:proofErr w:type="gramEnd"/>
-            <w:r>
-              <w:rPr>
-                <w:rFonts w:ascii="Segoe UI" w:eastAsia="Times New Roman" w:hAnsi="Segoe UI" w:cs="Segoe UI"/>
-                <w:color w:val="24292E"/>
-                <w:sz w:val="18"/>
-                <w:szCs w:val="18"/>
-              </w:rPr>
-              <w:t xml:space="preserve"> impacto é</w:t>
+            <w:r>
+              <w:rPr>
+                <w:rFonts w:ascii="Segoe UI" w:eastAsia="Times New Roman" w:hAnsi="Segoe UI" w:cs="Segoe UI"/>
+                <w:color w:val="24292E"/>
+                <w:sz w:val="18"/>
+                <w:szCs w:val="18"/>
+              </w:rPr>
+              <w:t>cujo impacto é</w:t>
             </w:r>
           </w:p>
         </w:tc>
@@ -579,25 +1420,14 @@
                 <w:szCs w:val="18"/>
               </w:rPr>
             </w:pPr>
-            <w:proofErr w:type="gramStart"/>
-            <w:r>
-              <w:rPr>
-                <w:rFonts w:ascii="Segoe UI" w:eastAsia="Times New Roman" w:hAnsi="Segoe UI" w:cs="Segoe UI"/>
-                <w:color w:val="24292E"/>
-                <w:sz w:val="18"/>
-                <w:szCs w:val="18"/>
-              </w:rPr>
-              <w:t>uma</w:t>
-            </w:r>
-            <w:proofErr w:type="gramEnd"/>
-            <w:r>
-              <w:rPr>
-                <w:rFonts w:ascii="Segoe UI" w:eastAsia="Times New Roman" w:hAnsi="Segoe UI" w:cs="Segoe UI"/>
-                <w:color w:val="24292E"/>
-                <w:sz w:val="18"/>
-                <w:szCs w:val="18"/>
-              </w:rPr>
-              <w:t xml:space="preserve"> boa solução seria</w:t>
+            <w:r>
+              <w:rPr>
+                <w:rFonts w:ascii="Segoe UI" w:eastAsia="Times New Roman" w:hAnsi="Segoe UI" w:cs="Segoe UI"/>
+                <w:color w:val="24292E"/>
+                <w:sz w:val="18"/>
+                <w:szCs w:val="18"/>
+              </w:rPr>
+              <w:t>uma boa solução seria</w:t>
             </w:r>
           </w:p>
         </w:tc>
@@ -657,12 +1487,14 @@
           <w:szCs w:val="36"/>
         </w:rPr>
       </w:pPr>
+      <w:bookmarkStart w:id="10" w:name="_Toc21036264"/>
       <w:r>
         <w:t xml:space="preserve">2. </w:t>
       </w:r>
       <w:r>
         <w:t>DEFINIÇÃO DAS PARTES INTERESSADAS</w:t>
       </w:r>
+      <w:bookmarkEnd w:id="10"/>
     </w:p>
     <w:p>
       <w:pPr>
@@ -673,12 +1505,14 @@
       <w:pPr>
         <w:pStyle w:val="Ttulo2"/>
       </w:pPr>
+      <w:bookmarkStart w:id="11" w:name="_Toc21036265"/>
       <w:r>
         <w:t xml:space="preserve">2.1 </w:t>
       </w:r>
       <w:r>
         <w:t>CLIENTE</w:t>
       </w:r>
+      <w:bookmarkEnd w:id="11"/>
     </w:p>
     <w:tbl>
       <w:tblPr>
@@ -1157,6 +1991,7 @@
           <w:rFonts w:eastAsia="Times New Roman"/>
         </w:rPr>
       </w:pPr>
+      <w:bookmarkStart w:id="12" w:name="_Toc21036266"/>
       <w:r>
         <w:rPr>
           <w:rFonts w:eastAsia="Times New Roman"/>
@@ -1170,6 +2005,7 @@
         </w:rPr>
         <w:t>DESCRIÇÃO DO PRODUTO</w:t>
       </w:r>
+      <w:bookmarkEnd w:id="12"/>
     </w:p>
     <w:p/>
     <w:tbl>
@@ -1835,25 +2671,24 @@
       <w:pPr>
         <w:pStyle w:val="Ttulo1"/>
       </w:pPr>
+      <w:bookmarkStart w:id="13" w:name="_Toc21036267"/>
       <w:r>
         <w:t xml:space="preserve">4. </w:t>
       </w:r>
       <w:r>
         <w:t>DIAGRAMAS</w:t>
       </w:r>
+      <w:bookmarkEnd w:id="13"/>
     </w:p>
     <w:p>
       <w:pPr>
         <w:pStyle w:val="Ttulo2"/>
       </w:pPr>
-      <w:proofErr w:type="gramStart"/>
-      <w:r>
-        <w:t>4.1 DIAGRAMA</w:t>
-      </w:r>
-      <w:proofErr w:type="gramEnd"/>
-      <w:r>
-        <w:t xml:space="preserve"> DE CASOS DE USO</w:t>
-      </w:r>
+      <w:bookmarkStart w:id="14" w:name="_Toc21036268"/>
+      <w:r>
+        <w:t>4.1 DIAGRAMA DE CASOS DE USO</w:t>
+      </w:r>
+      <w:bookmarkEnd w:id="14"/>
     </w:p>
     <w:p>
       <w:r>
@@ -1879,7 +2714,7 @@
                     </pic:cNvPicPr>
                   </pic:nvPicPr>
                   <pic:blipFill rotWithShape="1">
-                    <a:blip r:embed="rId8" cstate="print">
+                    <a:blip r:embed="rId9" cstate="print">
                       <a:extLst>
                         <a:ext uri="{28A0092B-C50C-407E-A947-70E740481C1C}">
                           <a14:useLocalDpi xmlns:a14="http://schemas.microsoft.com/office/drawing/2010/main" val="0"/>
@@ -1921,116 +2756,101 @@
       <w:pPr>
         <w:pStyle w:val="Ttulo2"/>
       </w:pPr>
-      <w:proofErr w:type="gramStart"/>
+      <w:bookmarkStart w:id="15" w:name="_Toc21036269"/>
       <w:r>
         <w:lastRenderedPageBreak/>
-        <w:t>4.2 ESPECIFICAÇÃO</w:t>
-      </w:r>
-      <w:proofErr w:type="gramEnd"/>
-      <w:r>
-        <w:t xml:space="preserve"> DO CASO DE USO GERENCIAR FUNCIONÁRIOS</w:t>
-      </w:r>
+        <w:t>4.2 ESPECIFICAÇÃO DO CASO DE USO GERENCIAR FUNCIONÁRIOS</w:t>
+      </w:r>
+      <w:bookmarkEnd w:id="15"/>
     </w:p>
     <w:p/>
     <w:p>
-      <w:r>
-        <w:t xml:space="preserve"># </w:t>
-      </w:r>
-      <w:proofErr w:type="gramStart"/>
-      <w:r>
-        <w:t>CdU003</w:t>
-      </w:r>
-      <w:proofErr w:type="gramEnd"/>
+      <w:pPr>
+        <w:pStyle w:val="Ttulo3"/>
+      </w:pPr>
+      <w:bookmarkStart w:id="16" w:name="_Toc21036270"/>
+      <w:r>
+        <w:t xml:space="preserve">CdU003 </w:t>
+      </w:r>
+      <w:r>
+        <w:t>–</w:t>
+      </w:r>
       <w:r>
         <w:t xml:space="preserve"> </w:t>
       </w:r>
       <w:r>
-        <w:t>–</w:t>
-      </w:r>
+        <w:t>Gerenciar Funcionários</w:t>
+      </w:r>
+      <w:bookmarkEnd w:id="16"/>
+    </w:p>
+    <w:p>
+      <w:bookmarkStart w:id="17" w:name="_Toc21036271"/>
+      <w:r>
+        <w:rPr>
+          <w:rStyle w:val="Ttulo3Char"/>
+        </w:rPr>
+        <w:t>Resumo:</w:t>
+      </w:r>
+      <w:bookmarkEnd w:id="17"/>
       <w:r>
         <w:t xml:space="preserve"> </w:t>
       </w:r>
       <w:r>
-        <w:t>Gerenciar Funcionários</w:t>
-      </w:r>
-    </w:p>
-    <w:p>
-      <w:r>
-        <w:t>**Resumo**:</w:t>
-      </w:r>
-      <w:proofErr w:type="gramStart"/>
-      <w:r>
         <w:t xml:space="preserve"> </w:t>
       </w:r>
-      <w:r>
-        <w:t xml:space="preserve"> </w:t>
-      </w:r>
-      <w:proofErr w:type="gramEnd"/>
       <w:r>
         <w:rPr>
           <w:rFonts w:ascii="Segoe UI" w:hAnsi="Segoe UI" w:cs="Segoe UI"/>
           <w:color w:val="24292E"/>
           <w:shd w:val="clear" w:color="auto" w:fill="FFFFFF"/>
         </w:rPr>
-        <w:t xml:space="preserve">Esse caso de uso facilita as atividades do </w:t>
-      </w:r>
+        <w:t>Esse caso de uso facilita as atividades do secretário e otimiza o seu tempo.</w:t>
+      </w:r>
+    </w:p>
+    <w:p>
+      <w:bookmarkStart w:id="18" w:name="_Toc21036272"/>
       <w:r>
         <w:rPr>
-          <w:rFonts w:ascii="Segoe UI" w:hAnsi="Segoe UI" w:cs="Segoe UI"/>
-          <w:color w:val="24292E"/>
-          <w:shd w:val="clear" w:color="auto" w:fill="FFFFFF"/>
+          <w:rStyle w:val="Ttulo3Char"/>
         </w:rPr>
-        <w:t>secretário</w:t>
-      </w:r>
-      <w:r>
-        <w:rPr>
-          <w:rFonts w:ascii="Segoe UI" w:hAnsi="Segoe UI" w:cs="Segoe UI"/>
-          <w:color w:val="24292E"/>
-          <w:shd w:val="clear" w:color="auto" w:fill="FFFFFF"/>
-        </w:rPr>
-        <w:t xml:space="preserve"> e otimiza o seu tempo.</w:t>
-      </w:r>
-    </w:p>
-    <w:p>
-      <w:r>
-        <w:t>**Tipo**:</w:t>
-      </w:r>
-      <w:proofErr w:type="gramStart"/>
+        <w:t>Tipo:</w:t>
+      </w:r>
+      <w:bookmarkEnd w:id="18"/>
       <w:r>
         <w:t xml:space="preserve"> </w:t>
       </w:r>
       <w:r>
         <w:t xml:space="preserve"> </w:t>
       </w:r>
-      <w:proofErr w:type="gramEnd"/>
-      <w:r>
-        <w:t>Concreto .</w:t>
-      </w:r>
-    </w:p>
-    <w:p>
-      <w:r>
-        <w:t>**Atores**:</w:t>
-      </w:r>
-      <w:proofErr w:type="gramStart"/>
+      <w:r>
+        <w:t>Concreto</w:t>
+      </w:r>
+    </w:p>
+    <w:p>
+      <w:pPr>
+        <w:pStyle w:val="Ttulo3"/>
+      </w:pPr>
+      <w:bookmarkStart w:id="19" w:name="_Toc21036273"/>
+      <w:r>
+        <w:t>Atores</w:t>
+      </w:r>
+      <w:r>
+        <w:t>:</w:t>
+      </w:r>
+      <w:bookmarkEnd w:id="19"/>
+      <w:r>
+        <w:t xml:space="preserve"> </w:t>
+      </w:r>
       <w:r>
         <w:t xml:space="preserve">  </w:t>
       </w:r>
     </w:p>
     <w:p>
-      <w:proofErr w:type="gramEnd"/>
-      <w:r>
-        <w:t xml:space="preserve"> - *Primário*:</w:t>
-      </w:r>
-      <w:proofErr w:type="gramStart"/>
-      <w:r>
-        <w:t xml:space="preserve"> </w:t>
-      </w:r>
-      <w:r>
-        <w:t xml:space="preserve"> </w:t>
-      </w:r>
-      <w:proofErr w:type="gramEnd"/>
-      <w:r>
-        <w:t>Secretário</w:t>
+      <w:r>
+        <w:t xml:space="preserve"> - Primário: </w:t>
+      </w:r>
+      <w:r>
+        <w:t xml:space="preserve"> Secretário</w:t>
       </w:r>
       <w:r>
         <w:t>.</w:t>
@@ -2038,9 +2858,14 @@
     </w:p>
     <w:p/>
     <w:p>
-      <w:r>
-        <w:t>## Fluxo Principal de Eventos:</w:t>
-      </w:r>
+      <w:pPr>
+        <w:pStyle w:val="Ttulo3"/>
+      </w:pPr>
+      <w:bookmarkStart w:id="20" w:name="_Toc21036274"/>
+      <w:r>
+        <w:t>Fluxo Principal de Eventos:</w:t>
+      </w:r>
+      <w:bookmarkEnd w:id="20"/>
     </w:p>
     <w:p>
       <w:r>
@@ -2158,10 +2983,14 @@
     </w:p>
     <w:p/>
     <w:p>
-      <w:r>
-        <w:t>## Fluxos Alternativos:</w:t>
-      </w:r>
-      <w:proofErr w:type="gramStart"/>
+      <w:pPr>
+        <w:pStyle w:val="Ttulo3"/>
+      </w:pPr>
+      <w:bookmarkStart w:id="21" w:name="_Toc21036275"/>
+      <w:r>
+        <w:t>Fluxos Alternativos:</w:t>
+      </w:r>
+      <w:bookmarkEnd w:id="21"/>
       <w:r>
         <w:t xml:space="preserve"> </w:t>
       </w:r>
@@ -2170,630 +2999,248 @@
       </w:r>
     </w:p>
     <w:p>
-      <w:proofErr w:type="gramEnd"/>
-      <w:r>
-        <w:t>### A1</w:t>
+      <w:pPr>
+        <w:pStyle w:val="Ttulo3"/>
+      </w:pPr>
+      <w:bookmarkStart w:id="22" w:name="_Toc21036276"/>
+      <w:r>
+        <w:t>A1</w:t>
+      </w:r>
+      <w:r>
+        <w:t>.</w:t>
       </w:r>
       <w:r>
         <w:t xml:space="preserve"> Listar funcionários</w:t>
       </w:r>
       <w:r>
+        <w:t>.</w:t>
+      </w:r>
+      <w:bookmarkEnd w:id="22"/>
+      <w:r>
+        <w:t xml:space="preserve">  </w:t>
+      </w:r>
+    </w:p>
+    <w:p>
+      <w:r>
+        <w:t xml:space="preserve">A1.1. </w:t>
+      </w:r>
+      <w:r>
+        <w:t>Em P3</w:t>
+      </w:r>
+      <w:r>
+        <w:t xml:space="preserve">, </w:t>
+      </w:r>
+      <w:r>
+        <w:t>o secretário escolhe listar funcionário</w:t>
+      </w:r>
+      <w:r>
         <w:t xml:space="preserve">.  </w:t>
       </w:r>
     </w:p>
     <w:p>
-      <w:proofErr w:type="gramStart"/>
-      <w:r>
-        <w:t>A1.</w:t>
-      </w:r>
-      <w:proofErr w:type="gramEnd"/>
-      <w:r>
-        <w:t xml:space="preserve">1. </w:t>
-      </w:r>
-      <w:r>
-        <w:t>Em P3</w:t>
+      <w:r>
+        <w:t>A1.2.</w:t>
+      </w:r>
+      <w:r>
+        <w:t>O sistema mostra os funcionários em uma tabela</w:t>
+      </w:r>
+      <w:r>
+        <w:t xml:space="preserve">. </w:t>
+      </w:r>
+    </w:p>
+    <w:p>
+      <w:r>
+        <w:t xml:space="preserve">A1.3. </w:t>
+      </w:r>
+      <w:r>
+        <w:t>O paciente visualiza a tabela</w:t>
+      </w:r>
+      <w:r>
+        <w:t xml:space="preserve">.  </w:t>
+      </w:r>
+    </w:p>
+    <w:p>
+      <w:r>
+        <w:t xml:space="preserve">A1.4. </w:t>
+      </w:r>
+      <w:r>
+        <w:t>Fim do Caso de uso</w:t>
+      </w:r>
+    </w:p>
+    <w:p/>
+    <w:p/>
+    <w:p/>
+    <w:p>
+      <w:pPr>
+        <w:pStyle w:val="Ttulo3"/>
+      </w:pPr>
+      <w:bookmarkStart w:id="23" w:name="_Toc21036277"/>
+      <w:r>
+        <w:lastRenderedPageBreak/>
+        <w:t xml:space="preserve">A2. </w:t>
+      </w:r>
+      <w:r>
+        <w:t>Editar</w:t>
+      </w:r>
+      <w:r>
+        <w:t xml:space="preserve"> funcionário</w:t>
+      </w:r>
+      <w:r>
+        <w:t>.</w:t>
+      </w:r>
+      <w:bookmarkEnd w:id="23"/>
+    </w:p>
+    <w:p>
+      <w:r>
+        <w:t xml:space="preserve">A2.1. </w:t>
+      </w:r>
+      <w:r>
+        <w:t xml:space="preserve">Em </w:t>
+      </w:r>
+      <w:r>
+        <w:t>P3</w:t>
+      </w:r>
+      <w:r>
+        <w:t>.</w:t>
       </w:r>
       <w:r>
         <w:t xml:space="preserve">, </w:t>
       </w:r>
       <w:r>
-        <w:t>o secretário escolhe listar funcionário</w:t>
+        <w:t>secretário escolhe editar funcionário</w:t>
       </w:r>
       <w:r>
         <w:t xml:space="preserve">.  </w:t>
       </w:r>
     </w:p>
     <w:p>
-      <w:proofErr w:type="gramStart"/>
-      <w:r>
-        <w:t>A1.</w:t>
-      </w:r>
-      <w:proofErr w:type="gramEnd"/>
-      <w:r>
-        <w:t>2.</w:t>
-      </w:r>
-      <w:r>
-        <w:t>O sistema mostra os funcionários em uma tabela</w:t>
-      </w:r>
-      <w:r>
-        <w:t xml:space="preserve">. </w:t>
-      </w:r>
-    </w:p>
-    <w:p>
-      <w:proofErr w:type="gramStart"/>
-      <w:r>
-        <w:t>A1.</w:t>
-      </w:r>
-      <w:proofErr w:type="gramEnd"/>
-      <w:r>
-        <w:t xml:space="preserve">3. </w:t>
-      </w:r>
-      <w:r>
-        <w:t>O paciente visualiza a tabela</w:t>
+      <w:r>
+        <w:t xml:space="preserve">A2.2. </w:t>
+      </w:r>
+      <w:r>
+        <w:t>Sistema apresenta formulário.</w:t>
+      </w:r>
+    </w:p>
+    <w:p>
+      <w:r>
+        <w:t xml:space="preserve">A2.3. </w:t>
+      </w:r>
+      <w:r>
+        <w:t>O secretário informa os dados que deseja alterar</w:t>
       </w:r>
       <w:r>
         <w:t xml:space="preserve">.  </w:t>
       </w:r>
     </w:p>
     <w:p>
-      <w:proofErr w:type="gramStart"/>
-      <w:r>
-        <w:t>A1.</w:t>
-      </w:r>
-      <w:proofErr w:type="gramEnd"/>
-      <w:r>
-        <w:t xml:space="preserve">4. </w:t>
-      </w:r>
-      <w:r>
-        <w:t>Fim do Caso de uso</w:t>
+      <w:r>
+        <w:t xml:space="preserve">A2.4. </w:t>
+      </w:r>
+      <w:r>
+        <w:t>O sistema valida formulário</w:t>
+      </w:r>
+      <w:r>
+        <w:t>.</w:t>
+      </w:r>
+    </w:p>
+    <w:p>
+      <w:r>
+        <w:t>A2.5.</w:t>
+      </w:r>
+      <w:r>
+        <w:t xml:space="preserve"> O sistema edita funcionário</w:t>
+      </w:r>
+      <w:r>
+        <w:t xml:space="preserve">.  </w:t>
+      </w:r>
+    </w:p>
+    <w:p>
+      <w:r>
+        <w:t>A2.6. Fim do caso de uso.</w:t>
       </w:r>
     </w:p>
     <w:p/>
     <w:p>
-      <w:r>
-        <w:t xml:space="preserve">### A2. </w:t>
-      </w:r>
-      <w:r>
-        <w:t>Editar</w:t>
-      </w:r>
-      <w:r>
-        <w:t xml:space="preserve"> funcionário</w:t>
-      </w:r>
-      <w:r>
-        <w:t>.</w:t>
-      </w:r>
-    </w:p>
-    <w:p>
-      <w:proofErr w:type="gramStart"/>
-      <w:r>
-        <w:t>A2.</w:t>
-      </w:r>
-      <w:proofErr w:type="gramEnd"/>
-      <w:r>
-        <w:t xml:space="preserve">1. </w:t>
-      </w:r>
-      <w:r>
-        <w:t xml:space="preserve">Em </w:t>
-      </w:r>
-      <w:r>
-        <w:t>P3</w:t>
-      </w:r>
-      <w:proofErr w:type="gramStart"/>
-      <w:r>
-        <w:t>.</w:t>
-      </w:r>
-      <w:r>
-        <w:t>,</w:t>
-      </w:r>
-      <w:proofErr w:type="gramEnd"/>
-      <w:r>
-        <w:t xml:space="preserve"> </w:t>
-      </w:r>
-      <w:r>
-        <w:t>secretário escolhe editar funcionário</w:t>
+      <w:pPr>
+        <w:pStyle w:val="Ttulo3"/>
+      </w:pPr>
+      <w:bookmarkStart w:id="24" w:name="_Toc21036278"/>
+      <w:r>
+        <w:t xml:space="preserve">A3. </w:t>
+      </w:r>
+      <w:r>
+        <w:t xml:space="preserve"> Excluir funcionário</w:t>
+      </w:r>
+      <w:bookmarkEnd w:id="24"/>
+    </w:p>
+    <w:p>
+      <w:r>
+        <w:t xml:space="preserve">A3.1. </w:t>
+      </w:r>
+      <w:r>
+        <w:t xml:space="preserve">Em P3, o secretário escolhe excluir </w:t>
+      </w:r>
+      <w:r>
+        <w:t>funcionário</w:t>
       </w:r>
       <w:r>
         <w:t xml:space="preserve">.  </w:t>
       </w:r>
     </w:p>
     <w:p>
-      <w:proofErr w:type="gramStart"/>
-      <w:r>
-        <w:t>A2.</w:t>
-      </w:r>
-      <w:proofErr w:type="gramEnd"/>
-      <w:r>
-        <w:t xml:space="preserve">2. </w:t>
-      </w:r>
-      <w:r>
-        <w:t>Sistema apresenta formulário.</w:t>
-      </w:r>
-    </w:p>
-    <w:p>
-      <w:proofErr w:type="gramStart"/>
-      <w:r>
-        <w:t>A2.</w:t>
-      </w:r>
-      <w:proofErr w:type="gramEnd"/>
-      <w:r>
-        <w:t xml:space="preserve">3. </w:t>
-      </w:r>
-      <w:r>
-        <w:t>O secretário informa os dados que deseja alterar</w:t>
+      <w:r>
+        <w:t xml:space="preserve">A3.2. </w:t>
+      </w:r>
+      <w:r>
+        <w:t>O sistema valida exclusão</w:t>
+      </w:r>
+    </w:p>
+    <w:p>
+      <w:r>
+        <w:t xml:space="preserve">A3.3. </w:t>
+      </w:r>
+      <w:r>
+        <w:t>O sistema excluir funcionário</w:t>
       </w:r>
       <w:r>
         <w:t xml:space="preserve">.  </w:t>
       </w:r>
     </w:p>
     <w:p>
-      <w:proofErr w:type="gramStart"/>
-      <w:r>
-        <w:t>A2.</w:t>
-      </w:r>
-      <w:proofErr w:type="gramEnd"/>
-      <w:r>
-        <w:t xml:space="preserve">4. </w:t>
-      </w:r>
-      <w:r>
-        <w:t>O sistema valida formulário</w:t>
-      </w:r>
-      <w:r>
-        <w:t>.</w:t>
-      </w:r>
-    </w:p>
-    <w:p>
-      <w:proofErr w:type="gramStart"/>
-      <w:r>
-        <w:t>A2.</w:t>
-      </w:r>
-      <w:proofErr w:type="gramEnd"/>
-      <w:r>
-        <w:t>5.</w:t>
-      </w:r>
-      <w:r>
-        <w:t xml:space="preserve"> O sistema edita funcionário</w:t>
-      </w:r>
-      <w:r>
-        <w:t xml:space="preserve">.  </w:t>
-      </w:r>
-    </w:p>
-    <w:p>
-      <w:proofErr w:type="gramStart"/>
-      <w:r>
-        <w:lastRenderedPageBreak/>
-        <w:t>A2.</w:t>
-      </w:r>
-      <w:proofErr w:type="gramEnd"/>
-      <w:r>
-        <w:t>6. Fim do caso de uso.</w:t>
-      </w:r>
-    </w:p>
-    <w:p/>
-    <w:p>
-      <w:bookmarkStart w:id="0" w:name="_GoBack"/>
-      <w:bookmarkEnd w:id="0"/>
-    </w:p>
-    <w:p>
-      <w:r>
-        <w:t xml:space="preserve">### A3. </w:t>
-      </w:r>
-      <w:r>
-        <w:t xml:space="preserve"> Excluir funcionário</w:t>
-      </w:r>
-    </w:p>
-    <w:p>
-      <w:proofErr w:type="gramStart"/>
-      <w:r>
-        <w:t>A3.</w:t>
-      </w:r>
-      <w:proofErr w:type="gramEnd"/>
-      <w:r>
-        <w:t xml:space="preserve">1. </w:t>
-      </w:r>
-      <w:r>
-        <w:t xml:space="preserve">Em P3, o secretário escolhe excluir </w:t>
-      </w:r>
-      <w:r>
-        <w:t>funcionário</w:t>
-      </w:r>
-      <w:r>
-        <w:t xml:space="preserve">.  </w:t>
-      </w:r>
-    </w:p>
-    <w:p>
-      <w:proofErr w:type="gramStart"/>
-      <w:r>
-        <w:t>A3.</w:t>
-      </w:r>
-      <w:proofErr w:type="gramEnd"/>
-      <w:r>
-        <w:t xml:space="preserve">2. </w:t>
-      </w:r>
-      <w:r>
-        <w:t>O sistema valida exclusão</w:t>
-      </w:r>
-    </w:p>
-    <w:p>
-      <w:proofErr w:type="gramStart"/>
-      <w:r>
-        <w:t>A3.</w:t>
-      </w:r>
-      <w:proofErr w:type="gramEnd"/>
-      <w:r>
-        <w:t xml:space="preserve">3. </w:t>
-      </w:r>
-      <w:r>
-        <w:t>O sistema excluir funcionário</w:t>
-      </w:r>
-      <w:r>
-        <w:t xml:space="preserve">.  </w:t>
-      </w:r>
-    </w:p>
-    <w:p>
-      <w:proofErr w:type="gramStart"/>
-      <w:r>
-        <w:t>A3.</w:t>
-      </w:r>
-      <w:proofErr w:type="gramEnd"/>
-      <w:r>
-        <w:t xml:space="preserve">4. </w:t>
+      <w:r>
+        <w:t xml:space="preserve">A3.4. </w:t>
       </w:r>
       <w:r>
         <w:t>Fim do caso de uso</w:t>
       </w:r>
     </w:p>
     <w:p>
-      <w:proofErr w:type="gramStart"/>
-      <w:r>
-        <w:t>A3.</w:t>
-      </w:r>
-      <w:proofErr w:type="gramEnd"/>
-      <w:r>
-        <w:t xml:space="preserve">5. O fluxo alternativo se encerra retornando ao fluxo principal em P5.  </w:t>
-      </w:r>
-    </w:p>
-    <w:p/>
+      <w:r>
+        <w:t xml:space="preserve">A3.5. O fluxo alternativo se encerra retornando ao fluxo principal em P5.  </w:t>
+      </w:r>
+    </w:p>
+    <w:p>
+      <w:pPr>
+        <w:pStyle w:val="Ttulo2"/>
+      </w:pPr>
+    </w:p>
+    <w:p>
+      <w:pPr>
+        <w:pStyle w:val="Ttulo2"/>
+      </w:pPr>
+    </w:p>
     <w:p>
       <w:pPr>
         <w:rPr>
+          <w:rFonts w:ascii="Arial" w:eastAsiaTheme="majorEastAsia" w:hAnsi="Arial" w:cstheme="majorBidi"/>
+          <w:b/>
+          <w:color w:val="000000" w:themeColor="text1"/>
           <w:sz w:val="24"/>
+          <w:szCs w:val="26"/>
         </w:rPr>
       </w:pPr>
       <w:r>
-        <w:rPr>
-          <w:sz w:val="24"/>
-        </w:rPr>
-        <w:t>## Fluxos de Exceção:</w:t>
-      </w:r>
-      <w:proofErr w:type="gramStart"/>
-      <w:r>
-        <w:rPr>
-          <w:sz w:val="24"/>
-        </w:rPr>
-        <w:t xml:space="preserve">    </w:t>
-      </w:r>
-    </w:p>
-    <w:p>
-      <w:pPr>
-        <w:rPr>
-          <w:sz w:val="24"/>
-        </w:rPr>
-      </w:pPr>
-      <w:proofErr w:type="gramEnd"/>
-    </w:p>
-    <w:p>
-      <w:pPr>
-        <w:rPr>
-          <w:sz w:val="24"/>
-        </w:rPr>
-      </w:pPr>
-      <w:r>
-        <w:rPr>
-          <w:sz w:val="24"/>
-        </w:rPr>
-        <w:t xml:space="preserve">&lt;a </w:t>
-      </w:r>
-      <w:proofErr w:type="spellStart"/>
-      <w:r>
-        <w:rPr>
-          <w:sz w:val="24"/>
-        </w:rPr>
-        <w:t>name</w:t>
-      </w:r>
-      <w:proofErr w:type="spellEnd"/>
-      <w:r>
-        <w:rPr>
-          <w:sz w:val="24"/>
-        </w:rPr>
-        <w:t>=</w:t>
-      </w:r>
-      <w:proofErr w:type="gramStart"/>
-      <w:r>
-        <w:rPr>
-          <w:sz w:val="24"/>
-        </w:rPr>
-        <w:t>"</w:t>
-      </w:r>
-      <w:proofErr w:type="gramEnd"/>
-      <w:r>
-        <w:rPr>
-          <w:sz w:val="24"/>
-        </w:rPr>
-        <w:t>e1"/&gt;</w:t>
-      </w:r>
-    </w:p>
-    <w:p>
-      <w:pPr>
-        <w:rPr>
-          <w:sz w:val="24"/>
-        </w:rPr>
-      </w:pPr>
-      <w:r>
-        <w:rPr>
-          <w:sz w:val="24"/>
-        </w:rPr>
-        <w:t xml:space="preserve">### E1. Aluguel já foi pago.  </w:t>
-      </w:r>
-    </w:p>
-    <w:p>
-      <w:pPr>
-        <w:rPr>
-          <w:sz w:val="24"/>
-        </w:rPr>
-      </w:pPr>
-      <w:proofErr w:type="gramStart"/>
-      <w:r>
-        <w:rPr>
-          <w:sz w:val="24"/>
-        </w:rPr>
-        <w:t>E1.</w:t>
-      </w:r>
-      <w:proofErr w:type="gramEnd"/>
-      <w:r>
-        <w:rPr>
-          <w:sz w:val="24"/>
-        </w:rPr>
-        <w:t xml:space="preserve">1 Em A2.4, Sistema informa o valor a ser pago.  </w:t>
-      </w:r>
-    </w:p>
-    <w:p>
-      <w:pPr>
-        <w:rPr>
-          <w:sz w:val="24"/>
-        </w:rPr>
-      </w:pPr>
-      <w:proofErr w:type="gramStart"/>
-      <w:r>
-        <w:rPr>
-          <w:sz w:val="24"/>
-        </w:rPr>
-        <w:t>E1.</w:t>
-      </w:r>
-      <w:proofErr w:type="gramEnd"/>
-      <w:r>
-        <w:rPr>
-          <w:sz w:val="24"/>
-        </w:rPr>
-        <w:t>2 Sistema informa que pagamento já foi efetuado. ([MSG018</w:t>
-      </w:r>
-      <w:proofErr w:type="gramStart"/>
-      <w:r>
-        <w:rPr>
-          <w:sz w:val="24"/>
-        </w:rPr>
-        <w:t>](</w:t>
-      </w:r>
-      <w:proofErr w:type="gramEnd"/>
-      <w:r>
-        <w:rPr>
-          <w:sz w:val="24"/>
-        </w:rPr>
-        <w:t xml:space="preserve">https://github.com/eng-sw/tads-2019-1-locadora/wiki/regras_mensagens#msg018))  </w:t>
-      </w:r>
-    </w:p>
-    <w:p>
-      <w:pPr>
-        <w:rPr>
-          <w:sz w:val="24"/>
-        </w:rPr>
-      </w:pPr>
-      <w:proofErr w:type="gramStart"/>
-      <w:r>
-        <w:rPr>
-          <w:sz w:val="24"/>
-        </w:rPr>
-        <w:t>E1.</w:t>
-      </w:r>
-      <w:proofErr w:type="gramEnd"/>
-      <w:r>
-        <w:rPr>
-          <w:sz w:val="24"/>
-        </w:rPr>
-        <w:t xml:space="preserve">3 Continua em P4.  </w:t>
-      </w:r>
-    </w:p>
-    <w:p>
-      <w:pPr>
-        <w:rPr>
-          <w:sz w:val="24"/>
-        </w:rPr>
-      </w:pPr>
-    </w:p>
-    <w:p>
-      <w:pPr>
-        <w:rPr>
-          <w:sz w:val="24"/>
-        </w:rPr>
-      </w:pPr>
-      <w:r>
-        <w:rPr>
-          <w:sz w:val="24"/>
-        </w:rPr>
-        <w:t xml:space="preserve">&lt;a </w:t>
-      </w:r>
-      <w:proofErr w:type="spellStart"/>
-      <w:r>
-        <w:rPr>
-          <w:sz w:val="24"/>
-        </w:rPr>
-        <w:t>name</w:t>
-      </w:r>
-      <w:proofErr w:type="spellEnd"/>
-      <w:r>
-        <w:rPr>
-          <w:sz w:val="24"/>
-        </w:rPr>
-        <w:t>=</w:t>
-      </w:r>
-      <w:proofErr w:type="gramStart"/>
-      <w:r>
-        <w:rPr>
-          <w:sz w:val="24"/>
-        </w:rPr>
-        <w:t>"</w:t>
-      </w:r>
-      <w:proofErr w:type="gramEnd"/>
-      <w:r>
-        <w:rPr>
-          <w:sz w:val="24"/>
-        </w:rPr>
-        <w:t>e3"/&gt;</w:t>
-      </w:r>
-    </w:p>
-    <w:p>
-      <w:pPr>
-        <w:rPr>
-          <w:sz w:val="24"/>
-        </w:rPr>
-      </w:pPr>
-    </w:p>
-    <w:p>
-      <w:r>
-        <w:t xml:space="preserve">### E2. Produto indisponível para locação.  </w:t>
-      </w:r>
-    </w:p>
-    <w:p>
-      <w:proofErr w:type="gramStart"/>
-      <w:r>
-        <w:t>E2.</w:t>
-      </w:r>
-      <w:proofErr w:type="gramEnd"/>
-      <w:r>
-        <w:t xml:space="preserve">1 Em A4.2, Locador seleciona o produto para locação.  </w:t>
-      </w:r>
-    </w:p>
-    <w:p>
-      <w:proofErr w:type="gramStart"/>
-      <w:r>
-        <w:t>E2.</w:t>
-      </w:r>
-      <w:proofErr w:type="gramEnd"/>
-      <w:r>
-        <w:t>2 Sistema informa que o produto não está disponível. ([MSG019</w:t>
-      </w:r>
-      <w:proofErr w:type="gramStart"/>
-      <w:r>
-        <w:t>](</w:t>
-      </w:r>
-      <w:proofErr w:type="gramEnd"/>
-      <w:r>
-        <w:t xml:space="preserve">https://github.com/eng-sw/tads-2019-1-locadora/wiki/regras_mensagens#msg019), [RNG021](https://github.com/eng-sw/tads-2019-1-locadora/wiki/regras_mensagens#rng021---produtos-ainda-n%C3%A3o-disponibilizados))  </w:t>
-      </w:r>
-    </w:p>
-    <w:p>
-      <w:proofErr w:type="gramStart"/>
-      <w:r>
-        <w:t>E2.</w:t>
-      </w:r>
-      <w:proofErr w:type="gramEnd"/>
-      <w:r>
-        <w:t xml:space="preserve">3 Locador define qual ação irá realizar.   </w:t>
-      </w:r>
-    </w:p>
-    <w:p>
-      <w:proofErr w:type="gramStart"/>
-      <w:r>
-        <w:t>E2.</w:t>
-      </w:r>
-      <w:proofErr w:type="gramEnd"/>
-      <w:r>
-        <w:t xml:space="preserve">4 Continua em P5.  </w:t>
-      </w:r>
-    </w:p>
-    <w:p/>
-    <w:p>
-      <w:r>
-        <w:t xml:space="preserve">&lt;a </w:t>
-      </w:r>
-      <w:proofErr w:type="spellStart"/>
-      <w:r>
-        <w:t>name</w:t>
-      </w:r>
-      <w:proofErr w:type="spellEnd"/>
-      <w:r>
-        <w:t>=</w:t>
-      </w:r>
-      <w:proofErr w:type="gramStart"/>
-      <w:r>
-        <w:t>"</w:t>
-      </w:r>
-      <w:proofErr w:type="gramEnd"/>
-      <w:r>
-        <w:t>e4"/&gt;</w:t>
-      </w:r>
-    </w:p>
-    <w:p/>
-    <w:p>
-      <w:r>
-        <w:t xml:space="preserve">### E3. Aluguel está atrasado.  </w:t>
-      </w:r>
-    </w:p>
-    <w:p>
-      <w:proofErr w:type="gramStart"/>
-      <w:r>
-        <w:t>E3.</w:t>
-      </w:r>
-      <w:proofErr w:type="gramEnd"/>
-      <w:r>
-        <w:t>1 Em A2.4, Sistema informa que há atraso. ([MSG020</w:t>
-      </w:r>
-      <w:proofErr w:type="gramStart"/>
-      <w:r>
-        <w:t>](</w:t>
-      </w:r>
-      <w:proofErr w:type="gramEnd"/>
-      <w:r>
-        <w:t xml:space="preserve">https://github.com/eng-sw/tads-2019-1-locadora/wiki/regras_mensagens#msg020))  </w:t>
-      </w:r>
-    </w:p>
-    <w:p>
-      <w:proofErr w:type="gramStart"/>
-      <w:r>
-        <w:t>E3.</w:t>
-      </w:r>
-      <w:proofErr w:type="gramEnd"/>
-      <w:r>
-        <w:t xml:space="preserve">2 Sistema calcula o valor adicional.([RNG016](https://github.com/eng-sw/tads-2019-1-locadora/wiki/regras_mensagens#rng016))   </w:t>
-      </w:r>
-    </w:p>
-    <w:p>
-      <w:proofErr w:type="gramStart"/>
-      <w:r>
-        <w:t>E3.</w:t>
-      </w:r>
-      <w:proofErr w:type="gramEnd"/>
-      <w:r>
-        <w:t xml:space="preserve">3 Locador escolhe se deseja aplicar valor adicional.  </w:t>
-      </w:r>
-    </w:p>
-    <w:p>
-      <w:proofErr w:type="gramStart"/>
-      <w:r>
-        <w:t>E3.</w:t>
-      </w:r>
-      <w:proofErr w:type="gramEnd"/>
-      <w:r>
-        <w:t xml:space="preserve">4 Continua em P5.  </w:t>
+        <w:br w:type="page"/>
       </w:r>
     </w:p>
     <w:p>
@@ -2803,7 +3250,9 @@
           <w:u w:val="double"/>
         </w:rPr>
       </w:pPr>
-      <w:r>
+      <w:bookmarkStart w:id="25" w:name="_Toc21036279"/>
+      <w:r>
+        <w:lastRenderedPageBreak/>
         <w:t>4</w:t>
       </w:r>
       <w:r>
@@ -2818,6 +3267,7 @@
       <w:r>
         <w:t>DIAGRAMAS DE CLASSES</w:t>
       </w:r>
+      <w:bookmarkEnd w:id="25"/>
     </w:p>
     <w:p/>
     <w:p>
@@ -2827,6 +3277,7 @@
           <w:u w:val="double"/>
         </w:rPr>
       </w:pPr>
+      <w:bookmarkStart w:id="26" w:name="_Toc21036280"/>
       <w:r>
         <w:t>4</w:t>
       </w:r>
@@ -2842,12 +3293,14 @@
       <w:r>
         <w:t>DIAGRAMAS DE ATIVIDADES</w:t>
       </w:r>
+      <w:bookmarkEnd w:id="26"/>
     </w:p>
     <w:p/>
     <w:p>
       <w:pPr>
         <w:pStyle w:val="Ttulo2"/>
       </w:pPr>
+      <w:bookmarkStart w:id="27" w:name="_Toc21036281"/>
       <w:r>
         <w:t>4</w:t>
       </w:r>
@@ -2863,6 +3316,7 @@
       <w:r>
         <w:t>DIAGRAMAS DE COMUNICAÇÃO</w:t>
       </w:r>
+      <w:bookmarkEnd w:id="27"/>
     </w:p>
     <w:p/>
     <w:sectPr>
@@ -2876,7 +3330,7 @@
 </file>
 
 <file path=word/endnotes.xml><?xml version="1.0" encoding="utf-8"?>
-<w:endnotes xmlns:wpc="http://schemas.microsoft.com/office/word/2010/wordprocessingCanvas" xmlns:mc="http://schemas.openxmlformats.org/markup-compatibility/2006" xmlns:o="urn:schemas-microsoft-com:office:office" xmlns:r="http://schemas.openxmlformats.org/officeDocument/2006/relationships" xmlns:m="http://schemas.openxmlformats.org/officeDocument/2006/math" xmlns:v="urn:schemas-microsoft-com:vml" xmlns:wp14="http://schemas.microsoft.com/office/word/2010/wordprocessingDrawing" xmlns:wp="http://schemas.openxmlformats.org/drawingml/2006/wordprocessingDrawing" xmlns:w10="urn:schemas-microsoft-com:office:word" xmlns:w="http://schemas.openxmlformats.org/wordprocessingml/2006/main" xmlns:w14="http://schemas.microsoft.com/office/word/2010/wordml" xmlns:wpg="http://schemas.microsoft.com/office/word/2010/wordprocessingGroup" xmlns:wpi="http://schemas.microsoft.com/office/word/2010/wordprocessingInk" xmlns:wne="http://schemas.microsoft.com/office/word/2006/wordml" xmlns:wps="http://schemas.microsoft.com/office/word/2010/wordprocessingShape" mc:Ignorable="w14 wp14">
+<w:endnotes xmlns:wpc="http://schemas.microsoft.com/office/word/2010/wordprocessingCanvas" xmlns:cx="http://schemas.microsoft.com/office/drawing/2014/chartex" xmlns:cx1="http://schemas.microsoft.com/office/drawing/2015/9/8/chartex" xmlns:cx2="http://schemas.microsoft.com/office/drawing/2015/10/21/chartex" xmlns:cx3="http://schemas.microsoft.com/office/drawing/2016/5/9/chartex" xmlns:cx4="http://schemas.microsoft.com/office/drawing/2016/5/10/chartex" xmlns:cx5="http://schemas.microsoft.com/office/drawing/2016/5/11/chartex" xmlns:cx6="http://schemas.microsoft.com/office/drawing/2016/5/12/chartex" xmlns:cx7="http://schemas.microsoft.com/office/drawing/2016/5/13/chartex" xmlns:cx8="http://schemas.microsoft.com/office/drawing/2016/5/14/chartex" xmlns:mc="http://schemas.openxmlformats.org/markup-compatibility/2006" xmlns:aink="http://schemas.microsoft.com/office/drawing/2016/ink" xmlns:am3d="http://schemas.microsoft.com/office/drawing/2017/model3d" xmlns:o="urn:schemas-microsoft-com:office:office" xmlns:r="http://schemas.openxmlformats.org/officeDocument/2006/relationships" xmlns:m="http://schemas.openxmlformats.org/officeDocument/2006/math" xmlns:v="urn:schemas-microsoft-com:vml" xmlns:wp14="http://schemas.microsoft.com/office/word/2010/wordprocessingDrawing" xmlns:wp="http://schemas.openxmlformats.org/drawingml/2006/wordprocessingDrawing" xmlns:w10="urn:schemas-microsoft-com:office:word" xmlns:w="http://schemas.openxmlformats.org/wordprocessingml/2006/main" xmlns:w14="http://schemas.microsoft.com/office/word/2010/wordml" xmlns:w15="http://schemas.microsoft.com/office/word/2012/wordml" xmlns:w16cid="http://schemas.microsoft.com/office/word/2016/wordml/cid" xmlns:w16se="http://schemas.microsoft.com/office/word/2015/wordml/symex" xmlns:wpg="http://schemas.microsoft.com/office/word/2010/wordprocessingGroup" xmlns:wpi="http://schemas.microsoft.com/office/word/2010/wordprocessingInk" xmlns:wne="http://schemas.microsoft.com/office/word/2006/wordml" xmlns:wps="http://schemas.microsoft.com/office/word/2010/wordprocessingShape" mc:Ignorable="w14 w15 w16se w16cid wp14">
   <w:endnote w:type="separator" w:id="-1">
     <w:p>
       <w:pPr>
@@ -2900,8 +3354,50 @@
 </w:endnotes>
 </file>
 
+<file path=word/footer1.xml><?xml version="1.0" encoding="utf-8"?>
+<w:ftr xmlns:wpc="http://schemas.microsoft.com/office/word/2010/wordprocessingCanvas" xmlns:cx="http://schemas.microsoft.com/office/drawing/2014/chartex" xmlns:cx1="http://schemas.microsoft.com/office/drawing/2015/9/8/chartex" xmlns:cx2="http://schemas.microsoft.com/office/drawing/2015/10/21/chartex" xmlns:cx3="http://schemas.microsoft.com/office/drawing/2016/5/9/chartex" xmlns:cx4="http://schemas.microsoft.com/office/drawing/2016/5/10/chartex" xmlns:cx5="http://schemas.microsoft.com/office/drawing/2016/5/11/chartex" xmlns:cx6="http://schemas.microsoft.com/office/drawing/2016/5/12/chartex" xmlns:cx7="http://schemas.microsoft.com/office/drawing/2016/5/13/chartex" xmlns:cx8="http://schemas.microsoft.com/office/drawing/2016/5/14/chartex" xmlns:mc="http://schemas.openxmlformats.org/markup-compatibility/2006" xmlns:aink="http://schemas.microsoft.com/office/drawing/2016/ink" xmlns:am3d="http://schemas.microsoft.com/office/drawing/2017/model3d" xmlns:o="urn:schemas-microsoft-com:office:office" xmlns:r="http://schemas.openxmlformats.org/officeDocument/2006/relationships" xmlns:m="http://schemas.openxmlformats.org/officeDocument/2006/math" xmlns:v="urn:schemas-microsoft-com:vml" xmlns:wp14="http://schemas.microsoft.com/office/word/2010/wordprocessingDrawing" xmlns:wp="http://schemas.openxmlformats.org/drawingml/2006/wordprocessingDrawing" xmlns:w10="urn:schemas-microsoft-com:office:word" xmlns:w="http://schemas.openxmlformats.org/wordprocessingml/2006/main" xmlns:w14="http://schemas.microsoft.com/office/word/2010/wordml" xmlns:w15="http://schemas.microsoft.com/office/word/2012/wordml" xmlns:w16cid="http://schemas.microsoft.com/office/word/2016/wordml/cid" xmlns:w16se="http://schemas.microsoft.com/office/word/2015/wordml/symex" xmlns:wpg="http://schemas.microsoft.com/office/word/2010/wordprocessingGroup" xmlns:wpi="http://schemas.microsoft.com/office/word/2010/wordprocessingInk" xmlns:wne="http://schemas.microsoft.com/office/word/2006/wordml" xmlns:wps="http://schemas.microsoft.com/office/word/2010/wordprocessingShape" mc:Ignorable="w14 w15 w16se w16cid wp14">
+  <w:sdt>
+    <w:sdtPr>
+      <w:id w:val="-2088992377"/>
+      <w:docPartObj>
+        <w:docPartGallery w:val="Page Numbers (Bottom of Page)"/>
+        <w:docPartUnique/>
+      </w:docPartObj>
+    </w:sdtPr>
+    <w:sdtContent>
+      <w:p>
+        <w:pPr>
+          <w:pStyle w:val="Rodap"/>
+          <w:jc w:val="right"/>
+        </w:pPr>
+        <w:r>
+          <w:fldChar w:fldCharType="begin"/>
+        </w:r>
+        <w:r>
+          <w:instrText>PAGE   \* MERGEFORMAT</w:instrText>
+        </w:r>
+        <w:r>
+          <w:fldChar w:fldCharType="separate"/>
+        </w:r>
+        <w:r>
+          <w:t>2</w:t>
+        </w:r>
+        <w:r>
+          <w:fldChar w:fldCharType="end"/>
+        </w:r>
+      </w:p>
+    </w:sdtContent>
+  </w:sdt>
+  <w:p>
+    <w:pPr>
+      <w:pStyle w:val="Rodap"/>
+    </w:pPr>
+  </w:p>
+</w:ftr>
+</file>
+
 <file path=word/footnotes.xml><?xml version="1.0" encoding="utf-8"?>
-<w:footnotes xmlns:wpc="http://schemas.microsoft.com/office/word/2010/wordprocessingCanvas" xmlns:mc="http://schemas.openxmlformats.org/markup-compatibility/2006" xmlns:o="urn:schemas-microsoft-com:office:office" xmlns:r="http://schemas.openxmlformats.org/officeDocument/2006/relationships" xmlns:m="http://schemas.openxmlformats.org/officeDocument/2006/math" xmlns:v="urn:schemas-microsoft-com:vml" xmlns:wp14="http://schemas.microsoft.com/office/word/2010/wordprocessingDrawing" xmlns:wp="http://schemas.openxmlformats.org/drawingml/2006/wordprocessingDrawing" xmlns:w10="urn:schemas-microsoft-com:office:word" xmlns:w="http://schemas.openxmlformats.org/wordprocessingml/2006/main" xmlns:w14="http://schemas.microsoft.com/office/word/2010/wordml" xmlns:wpg="http://schemas.microsoft.com/office/word/2010/wordprocessingGroup" xmlns:wpi="http://schemas.microsoft.com/office/word/2010/wordprocessingInk" xmlns:wne="http://schemas.microsoft.com/office/word/2006/wordml" xmlns:wps="http://schemas.microsoft.com/office/word/2010/wordprocessingShape" mc:Ignorable="w14 wp14">
+<w:footnotes xmlns:wpc="http://schemas.microsoft.com/office/word/2010/wordprocessingCanvas" xmlns:cx="http://schemas.microsoft.com/office/drawing/2014/chartex" xmlns:cx1="http://schemas.microsoft.com/office/drawing/2015/9/8/chartex" xmlns:cx2="http://schemas.microsoft.com/office/drawing/2015/10/21/chartex" xmlns:cx3="http://schemas.microsoft.com/office/drawing/2016/5/9/chartex" xmlns:cx4="http://schemas.microsoft.com/office/drawing/2016/5/10/chartex" xmlns:cx5="http://schemas.microsoft.com/office/drawing/2016/5/11/chartex" xmlns:cx6="http://schemas.microsoft.com/office/drawing/2016/5/12/chartex" xmlns:cx7="http://schemas.microsoft.com/office/drawing/2016/5/13/chartex" xmlns:cx8="http://schemas.microsoft.com/office/drawing/2016/5/14/chartex" xmlns:mc="http://schemas.openxmlformats.org/markup-compatibility/2006" xmlns:aink="http://schemas.microsoft.com/office/drawing/2016/ink" xmlns:am3d="http://schemas.microsoft.com/office/drawing/2017/model3d" xmlns:o="urn:schemas-microsoft-com:office:office" xmlns:r="http://schemas.openxmlformats.org/officeDocument/2006/relationships" xmlns:m="http://schemas.openxmlformats.org/officeDocument/2006/math" xmlns:v="urn:schemas-microsoft-com:vml" xmlns:wp14="http://schemas.microsoft.com/office/word/2010/wordprocessingDrawing" xmlns:wp="http://schemas.openxmlformats.org/drawingml/2006/wordprocessingDrawing" xmlns:w10="urn:schemas-microsoft-com:office:word" xmlns:w="http://schemas.openxmlformats.org/wordprocessingml/2006/main" xmlns:w14="http://schemas.microsoft.com/office/word/2010/wordml" xmlns:w15="http://schemas.microsoft.com/office/word/2012/wordml" xmlns:w16cid="http://schemas.microsoft.com/office/word/2016/wordml/cid" xmlns:w16se="http://schemas.microsoft.com/office/word/2015/wordml/symex" xmlns:wpg="http://schemas.microsoft.com/office/word/2010/wordprocessingGroup" xmlns:wpi="http://schemas.microsoft.com/office/word/2010/wordprocessingInk" xmlns:wne="http://schemas.microsoft.com/office/word/2006/wordml" xmlns:wps="http://schemas.microsoft.com/office/word/2010/wordprocessingShape" mc:Ignorable="w14 w15 w16se w16cid wp14">
   <w:footnote w:type="separator" w:id="-1">
     <w:p>
       <w:pPr>
@@ -2926,8 +3422,8 @@
 </file>
 
 <file path=word/numbering.xml><?xml version="1.0" encoding="utf-8"?>
-<w:numbering xmlns:wpc="http://schemas.microsoft.com/office/word/2010/wordprocessingCanvas" xmlns:mc="http://schemas.openxmlformats.org/markup-compatibility/2006" xmlns:o="urn:schemas-microsoft-com:office:office" xmlns:r="http://schemas.openxmlformats.org/officeDocument/2006/relationships" xmlns:m="http://schemas.openxmlformats.org/officeDocument/2006/math" xmlns:v="urn:schemas-microsoft-com:vml" xmlns:wp14="http://schemas.microsoft.com/office/word/2010/wordprocessingDrawing" xmlns:wp="http://schemas.openxmlformats.org/drawingml/2006/wordprocessingDrawing" xmlns:w10="urn:schemas-microsoft-com:office:word" xmlns:w="http://schemas.openxmlformats.org/wordprocessingml/2006/main" xmlns:w14="http://schemas.microsoft.com/office/word/2010/wordml" xmlns:wpg="http://schemas.microsoft.com/office/word/2010/wordprocessingGroup" xmlns:wpi="http://schemas.microsoft.com/office/word/2010/wordprocessingInk" xmlns:wne="http://schemas.microsoft.com/office/word/2006/wordml" xmlns:wps="http://schemas.microsoft.com/office/word/2010/wordprocessingShape" mc:Ignorable="w14 wp14">
-  <w:abstractNum w:abstractNumId="0">
+<w:numbering xmlns:wpc="http://schemas.microsoft.com/office/word/2010/wordprocessingCanvas" xmlns:cx="http://schemas.microsoft.com/office/drawing/2014/chartex" xmlns:cx1="http://schemas.microsoft.com/office/drawing/2015/9/8/chartex" xmlns:cx2="http://schemas.microsoft.com/office/drawing/2015/10/21/chartex" xmlns:cx3="http://schemas.microsoft.com/office/drawing/2016/5/9/chartex" xmlns:cx4="http://schemas.microsoft.com/office/drawing/2016/5/10/chartex" xmlns:cx5="http://schemas.microsoft.com/office/drawing/2016/5/11/chartex" xmlns:cx6="http://schemas.microsoft.com/office/drawing/2016/5/12/chartex" xmlns:cx7="http://schemas.microsoft.com/office/drawing/2016/5/13/chartex" xmlns:cx8="http://schemas.microsoft.com/office/drawing/2016/5/14/chartex" xmlns:mc="http://schemas.openxmlformats.org/markup-compatibility/2006" xmlns:aink="http://schemas.microsoft.com/office/drawing/2016/ink" xmlns:am3d="http://schemas.microsoft.com/office/drawing/2017/model3d" xmlns:o="urn:schemas-microsoft-com:office:office" xmlns:r="http://schemas.openxmlformats.org/officeDocument/2006/relationships" xmlns:m="http://schemas.openxmlformats.org/officeDocument/2006/math" xmlns:v="urn:schemas-microsoft-com:vml" xmlns:wp14="http://schemas.microsoft.com/office/word/2010/wordprocessingDrawing" xmlns:wp="http://schemas.openxmlformats.org/drawingml/2006/wordprocessingDrawing" xmlns:w10="urn:schemas-microsoft-com:office:word" xmlns:w="http://schemas.openxmlformats.org/wordprocessingml/2006/main" xmlns:w14="http://schemas.microsoft.com/office/word/2010/wordml" xmlns:w15="http://schemas.microsoft.com/office/word/2012/wordml" xmlns:w16cid="http://schemas.microsoft.com/office/word/2016/wordml/cid" xmlns:w16se="http://schemas.microsoft.com/office/word/2015/wordml/symex" xmlns:wpg="http://schemas.microsoft.com/office/word/2010/wordprocessingGroup" xmlns:wpi="http://schemas.microsoft.com/office/word/2010/wordprocessingInk" xmlns:wne="http://schemas.microsoft.com/office/word/2006/wordml" xmlns:wps="http://schemas.microsoft.com/office/word/2010/wordprocessingShape" mc:Ignorable="w14 w15 w16se w16cid wp14">
+  <w:abstractNum w:abstractNumId="0" w15:restartNumberingAfterBreak="0">
     <w:nsid w:val="42EF1163"/>
     <w:multiLevelType w:val="multilevel"/>
     <w:tmpl w:val="8EF4BD2C"/>
@@ -3072,7 +3568,7 @@
       </w:rPr>
     </w:lvl>
   </w:abstractNum>
-  <w:abstractNum w:abstractNumId="1">
+  <w:abstractNum w:abstractNumId="1" w15:restartNumberingAfterBreak="0">
     <w:nsid w:val="64A85594"/>
     <w:multiLevelType w:val="multilevel"/>
     <w:tmpl w:val="D05AACD2"/>
@@ -3249,7 +3745,7 @@
 </file>
 
 <file path=word/styles.xml><?xml version="1.0" encoding="utf-8"?>
-<w:styles xmlns:mc="http://schemas.openxmlformats.org/markup-compatibility/2006" xmlns:r="http://schemas.openxmlformats.org/officeDocument/2006/relationships" xmlns:w="http://schemas.openxmlformats.org/wordprocessingml/2006/main" xmlns:w14="http://schemas.microsoft.com/office/word/2010/wordml" mc:Ignorable="w14">
+<w:styles xmlns:mc="http://schemas.openxmlformats.org/markup-compatibility/2006" xmlns:r="http://schemas.openxmlformats.org/officeDocument/2006/relationships" xmlns:w="http://schemas.openxmlformats.org/wordprocessingml/2006/main" xmlns:w14="http://schemas.microsoft.com/office/word/2010/wordml" xmlns:w15="http://schemas.microsoft.com/office/word/2012/wordml" xmlns:w16cid="http://schemas.microsoft.com/office/word/2016/wordml/cid" xmlns:w16se="http://schemas.microsoft.com/office/word/2015/wordml/symex" mc:Ignorable="w14 w15 w16se w16cid">
   <w:docDefaults>
     <w:rPrDefault>
       <w:rPr>
@@ -3265,144 +3761,384 @@
       </w:pPr>
     </w:pPrDefault>
   </w:docDefaults>
-  <w:latentStyles w:defLockedState="0" w:defUIPriority="99" w:defSemiHidden="1" w:defUnhideWhenUsed="1" w:defQFormat="0" w:count="267">
-    <w:lsdException w:name="Normal" w:semiHidden="0" w:uiPriority="0" w:unhideWhenUsed="0" w:qFormat="1"/>
-    <w:lsdException w:name="heading 1" w:semiHidden="0" w:uiPriority="9" w:unhideWhenUsed="0" w:qFormat="1"/>
-    <w:lsdException w:name="heading 2" w:uiPriority="9" w:qFormat="1"/>
-    <w:lsdException w:name="heading 3" w:uiPriority="9" w:qFormat="1"/>
-    <w:lsdException w:name="heading 4" w:uiPriority="9" w:qFormat="1"/>
-    <w:lsdException w:name="heading 5" w:uiPriority="9" w:qFormat="1"/>
-    <w:lsdException w:name="heading 6" w:uiPriority="9" w:qFormat="1"/>
-    <w:lsdException w:name="heading 7" w:uiPriority="9" w:qFormat="1"/>
-    <w:lsdException w:name="heading 8" w:uiPriority="9" w:qFormat="1"/>
-    <w:lsdException w:name="heading 9" w:uiPriority="9" w:qFormat="1"/>
-    <w:lsdException w:name="toc 1" w:uiPriority="39"/>
-    <w:lsdException w:name="toc 2" w:uiPriority="39"/>
-    <w:lsdException w:name="toc 3" w:uiPriority="39"/>
-    <w:lsdException w:name="toc 4" w:uiPriority="39"/>
-    <w:lsdException w:name="toc 5" w:uiPriority="39"/>
-    <w:lsdException w:name="toc 6" w:uiPriority="39"/>
-    <w:lsdException w:name="toc 7" w:uiPriority="39"/>
-    <w:lsdException w:name="toc 8" w:uiPriority="39"/>
-    <w:lsdException w:name="toc 9" w:uiPriority="39"/>
-    <w:lsdException w:name="caption" w:uiPriority="35" w:qFormat="1"/>
-    <w:lsdException w:name="Title" w:semiHidden="0" w:uiPriority="10" w:unhideWhenUsed="0" w:qFormat="1"/>
-    <w:lsdException w:name="Default Paragraph Font" w:uiPriority="1"/>
-    <w:lsdException w:name="Subtitle" w:semiHidden="0" w:uiPriority="11" w:unhideWhenUsed="0" w:qFormat="1"/>
-    <w:lsdException w:name="Strong" w:semiHidden="0" w:uiPriority="22" w:unhideWhenUsed="0" w:qFormat="1"/>
-    <w:lsdException w:name="Emphasis" w:semiHidden="0" w:uiPriority="20" w:unhideWhenUsed="0" w:qFormat="1"/>
-    <w:lsdException w:name="Table Grid" w:semiHidden="0" w:uiPriority="39" w:unhideWhenUsed="0"/>
-    <w:lsdException w:name="Placeholder Text" w:unhideWhenUsed="0"/>
-    <w:lsdException w:name="No Spacing" w:semiHidden="0" w:uiPriority="1" w:unhideWhenUsed="0" w:qFormat="1"/>
-    <w:lsdException w:name="Light Shading" w:semiHidden="0" w:uiPriority="60" w:unhideWhenUsed="0"/>
-    <w:lsdException w:name="Light List" w:semiHidden="0" w:uiPriority="61" w:unhideWhenUsed="0"/>
-    <w:lsdException w:name="Light Grid" w:semiHidden="0" w:uiPriority="62" w:unhideWhenUsed="0"/>
-    <w:lsdException w:name="Medium Shading 1" w:semiHidden="0" w:uiPriority="63" w:unhideWhenUsed="0"/>
-    <w:lsdException w:name="Medium Shading 2" w:semiHidden="0" w:uiPriority="64" w:unhideWhenUsed="0"/>
-    <w:lsdException w:name="Medium List 1" w:semiHidden="0" w:uiPriority="65" w:unhideWhenUsed="0"/>
-    <w:lsdException w:name="Medium List 2" w:semiHidden="0" w:uiPriority="66" w:unhideWhenUsed="0"/>
-    <w:lsdException w:name="Medium Grid 1" w:semiHidden="0" w:uiPriority="67" w:unhideWhenUsed="0"/>
-    <w:lsdException w:name="Medium Grid 2" w:semiHidden="0" w:uiPriority="68" w:unhideWhenUsed="0"/>
-    <w:lsdException w:name="Medium Grid 3" w:semiHidden="0" w:uiPriority="69" w:unhideWhenUsed="0"/>
-    <w:lsdException w:name="Dark List" w:semiHidden="0" w:uiPriority="70" w:unhideWhenUsed="0"/>
-    <w:lsdException w:name="Colorful Shading" w:semiHidden="0" w:uiPriority="71" w:unhideWhenUsed="0"/>
-    <w:lsdException w:name="Colorful List" w:semiHidden="0" w:uiPriority="72" w:unhideWhenUsed="0"/>
-    <w:lsdException w:name="Colorful Grid" w:semiHidden="0" w:uiPriority="73" w:unhideWhenUsed="0"/>
-    <w:lsdException w:name="Light Shading Accent 1" w:semiHidden="0" w:uiPriority="60" w:unhideWhenUsed="0"/>
-    <w:lsdException w:name="Light List Accent 1" w:semiHidden="0" w:uiPriority="61" w:unhideWhenUsed="0"/>
-    <w:lsdException w:name="Light Grid Accent 1" w:semiHidden="0" w:uiPriority="62" w:unhideWhenUsed="0"/>
-    <w:lsdException w:name="Medium Shading 1 Accent 1" w:semiHidden="0" w:uiPriority="63" w:unhideWhenUsed="0"/>
-    <w:lsdException w:name="Medium Shading 2 Accent 1" w:semiHidden="0" w:uiPriority="64" w:unhideWhenUsed="0"/>
-    <w:lsdException w:name="Medium List 1 Accent 1" w:semiHidden="0" w:uiPriority="65" w:unhideWhenUsed="0"/>
-    <w:lsdException w:name="Revision" w:unhideWhenUsed="0"/>
-    <w:lsdException w:name="List Paragraph" w:semiHidden="0" w:uiPriority="34" w:unhideWhenUsed="0" w:qFormat="1"/>
-    <w:lsdException w:name="Quote" w:semiHidden="0" w:uiPriority="29" w:unhideWhenUsed="0" w:qFormat="1"/>
-    <w:lsdException w:name="Intense Quote" w:semiHidden="0" w:uiPriority="30" w:unhideWhenUsed="0" w:qFormat="1"/>
-    <w:lsdException w:name="Medium List 2 Accent 1" w:semiHidden="0" w:uiPriority="66" w:unhideWhenUsed="0"/>
-    <w:lsdException w:name="Medium Grid 1 Accent 1" w:semiHidden="0" w:uiPriority="67" w:unhideWhenUsed="0"/>
-    <w:lsdException w:name="Medium Grid 2 Accent 1" w:semiHidden="0" w:uiPriority="68" w:unhideWhenUsed="0"/>
-    <w:lsdException w:name="Medium Grid 3 Accent 1" w:semiHidden="0" w:uiPriority="69" w:unhideWhenUsed="0"/>
-    <w:lsdException w:name="Dark List Accent 1" w:semiHidden="0" w:uiPriority="70" w:unhideWhenUsed="0"/>
-    <w:lsdException w:name="Colorful Shading Accent 1" w:semiHidden="0" w:uiPriority="71" w:unhideWhenUsed="0"/>
-    <w:lsdException w:name="Colorful List Accent 1" w:semiHidden="0" w:uiPriority="72" w:unhideWhenUsed="0"/>
-    <w:lsdException w:name="Colorful Grid Accent 1" w:semiHidden="0" w:uiPriority="73" w:unhideWhenUsed="0"/>
-    <w:lsdException w:name="Light Shading Accent 2" w:semiHidden="0" w:uiPriority="60" w:unhideWhenUsed="0"/>
-    <w:lsdException w:name="Light List Accent 2" w:semiHidden="0" w:uiPriority="61" w:unhideWhenUsed="0"/>
-    <w:lsdException w:name="Light Grid Accent 2" w:semiHidden="0" w:uiPriority="62" w:unhideWhenUsed="0"/>
-    <w:lsdException w:name="Medium Shading 1 Accent 2" w:semiHidden="0" w:uiPriority="63" w:unhideWhenUsed="0"/>
-    <w:lsdException w:name="Medium Shading 2 Accent 2" w:semiHidden="0" w:uiPriority="64" w:unhideWhenUsed="0"/>
-    <w:lsdException w:name="Medium List 1 Accent 2" w:semiHidden="0" w:uiPriority="65" w:unhideWhenUsed="0"/>
-    <w:lsdException w:name="Medium List 2 Accent 2" w:semiHidden="0" w:uiPriority="66" w:unhideWhenUsed="0"/>
-    <w:lsdException w:name="Medium Grid 1 Accent 2" w:semiHidden="0" w:uiPriority="67" w:unhideWhenUsed="0"/>
-    <w:lsdException w:name="Medium Grid 2 Accent 2" w:semiHidden="0" w:uiPriority="68" w:unhideWhenUsed="0"/>
-    <w:lsdException w:name="Medium Grid 3 Accent 2" w:semiHidden="0" w:uiPriority="69" w:unhideWhenUsed="0"/>
-    <w:lsdException w:name="Dark List Accent 2" w:semiHidden="0" w:uiPriority="70" w:unhideWhenUsed="0"/>
-    <w:lsdException w:name="Colorful Shading Accent 2" w:semiHidden="0" w:uiPriority="71" w:unhideWhenUsed="0"/>
-    <w:lsdException w:name="Colorful List Accent 2" w:semiHidden="0" w:uiPriority="72" w:unhideWhenUsed="0"/>
-    <w:lsdException w:name="Colorful Grid Accent 2" w:semiHidden="0" w:uiPriority="73" w:unhideWhenUsed="0"/>
-    <w:lsdException w:name="Light Shading Accent 3" w:semiHidden="0" w:uiPriority="60" w:unhideWhenUsed="0"/>
-    <w:lsdException w:name="Light List Accent 3" w:semiHidden="0" w:uiPriority="61" w:unhideWhenUsed="0"/>
-    <w:lsdException w:name="Light Grid Accent 3" w:semiHidden="0" w:uiPriority="62" w:unhideWhenUsed="0"/>
-    <w:lsdException w:name="Medium Shading 1 Accent 3" w:semiHidden="0" w:uiPriority="63" w:unhideWhenUsed="0"/>
-    <w:lsdException w:name="Medium Shading 2 Accent 3" w:semiHidden="0" w:uiPriority="64" w:unhideWhenUsed="0"/>
-    <w:lsdException w:name="Medium List 1 Accent 3" w:semiHidden="0" w:uiPriority="65" w:unhideWhenUsed="0"/>
-    <w:lsdException w:name="Medium List 2 Accent 3" w:semiHidden="0" w:uiPriority="66" w:unhideWhenUsed="0"/>
-    <w:lsdException w:name="Medium Grid 1 Accent 3" w:semiHidden="0" w:uiPriority="67" w:unhideWhenUsed="0"/>
-    <w:lsdException w:name="Medium Grid 2 Accent 3" w:semiHidden="0" w:uiPriority="68" w:unhideWhenUsed="0"/>
-    <w:lsdException w:name="Medium Grid 3 Accent 3" w:semiHidden="0" w:uiPriority="69" w:unhideWhenUsed="0"/>
-    <w:lsdException w:name="Dark List Accent 3" w:semiHidden="0" w:uiPriority="70" w:unhideWhenUsed="0"/>
-    <w:lsdException w:name="Colorful Shading Accent 3" w:semiHidden="0" w:uiPriority="71" w:unhideWhenUsed="0"/>
-    <w:lsdException w:name="Colorful List Accent 3" w:semiHidden="0" w:uiPriority="72" w:unhideWhenUsed="0"/>
-    <w:lsdException w:name="Colorful Grid Accent 3" w:semiHidden="0" w:uiPriority="73" w:unhideWhenUsed="0"/>
-    <w:lsdException w:name="Light Shading Accent 4" w:semiHidden="0" w:uiPriority="60" w:unhideWhenUsed="0"/>
-    <w:lsdException w:name="Light List Accent 4" w:semiHidden="0" w:uiPriority="61" w:unhideWhenUsed="0"/>
-    <w:lsdException w:name="Light Grid Accent 4" w:semiHidden="0" w:uiPriority="62" w:unhideWhenUsed="0"/>
-    <w:lsdException w:name="Medium Shading 1 Accent 4" w:semiHidden="0" w:uiPriority="63" w:unhideWhenUsed="0"/>
-    <w:lsdException w:name="Medium Shading 2 Accent 4" w:semiHidden="0" w:uiPriority="64" w:unhideWhenUsed="0"/>
-    <w:lsdException w:name="Medium List 1 Accent 4" w:semiHidden="0" w:uiPriority="65" w:unhideWhenUsed="0"/>
-    <w:lsdException w:name="Medium List 2 Accent 4" w:semiHidden="0" w:uiPriority="66" w:unhideWhenUsed="0"/>
-    <w:lsdException w:name="Medium Grid 1 Accent 4" w:semiHidden="0" w:uiPriority="67" w:unhideWhenUsed="0"/>
-    <w:lsdException w:name="Medium Grid 2 Accent 4" w:semiHidden="0" w:uiPriority="68" w:unhideWhenUsed="0"/>
-    <w:lsdException w:name="Medium Grid 3 Accent 4" w:semiHidden="0" w:uiPriority="69" w:unhideWhenUsed="0"/>
-    <w:lsdException w:name="Dark List Accent 4" w:semiHidden="0" w:uiPriority="70" w:unhideWhenUsed="0"/>
-    <w:lsdException w:name="Colorful Shading Accent 4" w:semiHidden="0" w:uiPriority="71" w:unhideWhenUsed="0"/>
-    <w:lsdException w:name="Colorful List Accent 4" w:semiHidden="0" w:uiPriority="72" w:unhideWhenUsed="0"/>
-    <w:lsdException w:name="Colorful Grid Accent 4" w:semiHidden="0" w:uiPriority="73" w:unhideWhenUsed="0"/>
-    <w:lsdException w:name="Light Shading Accent 5" w:semiHidden="0" w:uiPriority="60" w:unhideWhenUsed="0"/>
-    <w:lsdException w:name="Light List Accent 5" w:semiHidden="0" w:uiPriority="61" w:unhideWhenUsed="0"/>
-    <w:lsdException w:name="Light Grid Accent 5" w:semiHidden="0" w:uiPriority="62" w:unhideWhenUsed="0"/>
-    <w:lsdException w:name="Medium Shading 1 Accent 5" w:semiHidden="0" w:uiPriority="63" w:unhideWhenUsed="0"/>
-    <w:lsdException w:name="Medium Shading 2 Accent 5" w:semiHidden="0" w:uiPriority="64" w:unhideWhenUsed="0"/>
-    <w:lsdException w:name="Medium List 1 Accent 5" w:semiHidden="0" w:uiPriority="65" w:unhideWhenUsed="0"/>
-    <w:lsdException w:name="Medium List 2 Accent 5" w:semiHidden="0" w:uiPriority="66" w:unhideWhenUsed="0"/>
-    <w:lsdException w:name="Medium Grid 1 Accent 5" w:semiHidden="0" w:uiPriority="67" w:unhideWhenUsed="0"/>
-    <w:lsdException w:name="Medium Grid 2 Accent 5" w:semiHidden="0" w:uiPriority="68" w:unhideWhenUsed="0"/>
-    <w:lsdException w:name="Medium Grid 3 Accent 5" w:semiHidden="0" w:uiPriority="69" w:unhideWhenUsed="0"/>
-    <w:lsdException w:name="Dark List Accent 5" w:semiHidden="0" w:uiPriority="70" w:unhideWhenUsed="0"/>
-    <w:lsdException w:name="Colorful Shading Accent 5" w:semiHidden="0" w:uiPriority="71" w:unhideWhenUsed="0"/>
-    <w:lsdException w:name="Colorful List Accent 5" w:semiHidden="0" w:uiPriority="72" w:unhideWhenUsed="0"/>
-    <w:lsdException w:name="Colorful Grid Accent 5" w:semiHidden="0" w:uiPriority="73" w:unhideWhenUsed="0"/>
-    <w:lsdException w:name="Light Shading Accent 6" w:semiHidden="0" w:uiPriority="60" w:unhideWhenUsed="0"/>
-    <w:lsdException w:name="Light List Accent 6" w:semiHidden="0" w:uiPriority="61" w:unhideWhenUsed="0"/>
-    <w:lsdException w:name="Light Grid Accent 6" w:semiHidden="0" w:uiPriority="62" w:unhideWhenUsed="0"/>
-    <w:lsdException w:name="Medium Shading 1 Accent 6" w:semiHidden="0" w:uiPriority="63" w:unhideWhenUsed="0"/>
-    <w:lsdException w:name="Medium Shading 2 Accent 6" w:semiHidden="0" w:uiPriority="64" w:unhideWhenUsed="0"/>
-    <w:lsdException w:name="Medium List 1 Accent 6" w:semiHidden="0" w:uiPriority="65" w:unhideWhenUsed="0"/>
-    <w:lsdException w:name="Medium List 2 Accent 6" w:semiHidden="0" w:uiPriority="66" w:unhideWhenUsed="0"/>
-    <w:lsdException w:name="Medium Grid 1 Accent 6" w:semiHidden="0" w:uiPriority="67" w:unhideWhenUsed="0"/>
-    <w:lsdException w:name="Medium Grid 2 Accent 6" w:semiHidden="0" w:uiPriority="68" w:unhideWhenUsed="0"/>
-    <w:lsdException w:name="Medium Grid 3 Accent 6" w:semiHidden="0" w:uiPriority="69" w:unhideWhenUsed="0"/>
-    <w:lsdException w:name="Dark List Accent 6" w:semiHidden="0" w:uiPriority="70" w:unhideWhenUsed="0"/>
-    <w:lsdException w:name="Colorful Shading Accent 6" w:semiHidden="0" w:uiPriority="71" w:unhideWhenUsed="0"/>
-    <w:lsdException w:name="Colorful List Accent 6" w:semiHidden="0" w:uiPriority="72" w:unhideWhenUsed="0"/>
-    <w:lsdException w:name="Colorful Grid Accent 6" w:semiHidden="0" w:uiPriority="73" w:unhideWhenUsed="0"/>
-    <w:lsdException w:name="Subtle Emphasis" w:semiHidden="0" w:uiPriority="19" w:unhideWhenUsed="0" w:qFormat="1"/>
-    <w:lsdException w:name="Intense Emphasis" w:semiHidden="0" w:uiPriority="21" w:unhideWhenUsed="0" w:qFormat="1"/>
-    <w:lsdException w:name="Subtle Reference" w:semiHidden="0" w:uiPriority="31" w:unhideWhenUsed="0" w:qFormat="1"/>
-    <w:lsdException w:name="Intense Reference" w:semiHidden="0" w:uiPriority="32" w:unhideWhenUsed="0" w:qFormat="1"/>
-    <w:lsdException w:name="Book Title" w:semiHidden="0" w:uiPriority="33" w:unhideWhenUsed="0" w:qFormat="1"/>
-    <w:lsdException w:name="Bibliography" w:uiPriority="37"/>
-    <w:lsdException w:name="TOC Heading" w:uiPriority="39" w:qFormat="1"/>
+  <w:latentStyles w:defLockedState="0" w:defUIPriority="99" w:defSemiHidden="0" w:defUnhideWhenUsed="0" w:defQFormat="0" w:count="377">
+    <w:lsdException w:name="Normal" w:uiPriority="0" w:qFormat="1"/>
+    <w:lsdException w:name="heading 1" w:uiPriority="9" w:qFormat="1"/>
+    <w:lsdException w:name="heading 2" w:semiHidden="1" w:uiPriority="9" w:unhideWhenUsed="1" w:qFormat="1"/>
+    <w:lsdException w:name="heading 3" w:semiHidden="1" w:uiPriority="9" w:unhideWhenUsed="1" w:qFormat="1"/>
+    <w:lsdException w:name="heading 4" w:semiHidden="1" w:uiPriority="9" w:unhideWhenUsed="1" w:qFormat="1"/>
+    <w:lsdException w:name="heading 5" w:semiHidden="1" w:uiPriority="9" w:unhideWhenUsed="1" w:qFormat="1"/>
+    <w:lsdException w:name="heading 6" w:semiHidden="1" w:uiPriority="9" w:unhideWhenUsed="1" w:qFormat="1"/>
+    <w:lsdException w:name="heading 7" w:semiHidden="1" w:uiPriority="9" w:unhideWhenUsed="1" w:qFormat="1"/>
+    <w:lsdException w:name="heading 8" w:semiHidden="1" w:uiPriority="9" w:unhideWhenUsed="1" w:qFormat="1"/>
+    <w:lsdException w:name="heading 9" w:semiHidden="1" w:uiPriority="9" w:unhideWhenUsed="1" w:qFormat="1"/>
+    <w:lsdException w:name="index 1" w:semiHidden="1" w:unhideWhenUsed="1"/>
+    <w:lsdException w:name="index 2" w:semiHidden="1" w:unhideWhenUsed="1"/>
+    <w:lsdException w:name="index 3" w:semiHidden="1" w:unhideWhenUsed="1"/>
+    <w:lsdException w:name="index 4" w:semiHidden="1" w:unhideWhenUsed="1"/>
+    <w:lsdException w:name="index 5" w:semiHidden="1" w:unhideWhenUsed="1"/>
+    <w:lsdException w:name="index 6" w:semiHidden="1" w:unhideWhenUsed="1"/>
+    <w:lsdException w:name="index 7" w:semiHidden="1" w:unhideWhenUsed="1"/>
+    <w:lsdException w:name="index 8" w:semiHidden="1" w:unhideWhenUsed="1"/>
+    <w:lsdException w:name="index 9" w:semiHidden="1" w:unhideWhenUsed="1"/>
+    <w:lsdException w:name="toc 1" w:semiHidden="1" w:uiPriority="39" w:unhideWhenUsed="1"/>
+    <w:lsdException w:name="toc 2" w:semiHidden="1" w:uiPriority="39" w:unhideWhenUsed="1"/>
+    <w:lsdException w:name="toc 3" w:semiHidden="1" w:uiPriority="39" w:unhideWhenUsed="1"/>
+    <w:lsdException w:name="toc 4" w:semiHidden="1" w:uiPriority="39" w:unhideWhenUsed="1"/>
+    <w:lsdException w:name="toc 5" w:semiHidden="1" w:uiPriority="39" w:unhideWhenUsed="1"/>
+    <w:lsdException w:name="toc 6" w:semiHidden="1" w:uiPriority="39" w:unhideWhenUsed="1"/>
+    <w:lsdException w:name="toc 7" w:semiHidden="1" w:uiPriority="39" w:unhideWhenUsed="1"/>
+    <w:lsdException w:name="toc 8" w:semiHidden="1" w:uiPriority="39" w:unhideWhenUsed="1"/>
+    <w:lsdException w:name="toc 9" w:semiHidden="1" w:uiPriority="39" w:unhideWhenUsed="1"/>
+    <w:lsdException w:name="Normal Indent" w:semiHidden="1" w:unhideWhenUsed="1"/>
+    <w:lsdException w:name="footnote text" w:semiHidden="1" w:unhideWhenUsed="1"/>
+    <w:lsdException w:name="annotation text" w:semiHidden="1" w:unhideWhenUsed="1"/>
+    <w:lsdException w:name="header" w:semiHidden="1" w:unhideWhenUsed="1"/>
+    <w:lsdException w:name="footer" w:semiHidden="1" w:unhideWhenUsed="1"/>
+    <w:lsdException w:name="index heading" w:semiHidden="1" w:unhideWhenUsed="1"/>
+    <w:lsdException w:name="caption" w:semiHidden="1" w:uiPriority="35" w:unhideWhenUsed="1" w:qFormat="1"/>
+    <w:lsdException w:name="table of figures" w:semiHidden="1" w:unhideWhenUsed="1"/>
+    <w:lsdException w:name="envelope address" w:semiHidden="1" w:unhideWhenUsed="1"/>
+    <w:lsdException w:name="envelope return" w:semiHidden="1" w:unhideWhenUsed="1"/>
+    <w:lsdException w:name="footnote reference" w:semiHidden="1" w:unhideWhenUsed="1"/>
+    <w:lsdException w:name="annotation reference" w:semiHidden="1" w:unhideWhenUsed="1"/>
+    <w:lsdException w:name="line number" w:semiHidden="1" w:unhideWhenUsed="1"/>
+    <w:lsdException w:name="page number" w:semiHidden="1" w:unhideWhenUsed="1"/>
+    <w:lsdException w:name="endnote reference" w:semiHidden="1" w:unhideWhenUsed="1"/>
+    <w:lsdException w:name="endnote text" w:semiHidden="1" w:unhideWhenUsed="1"/>
+    <w:lsdException w:name="table of authorities" w:semiHidden="1" w:unhideWhenUsed="1"/>
+    <w:lsdException w:name="macro" w:semiHidden="1" w:unhideWhenUsed="1"/>
+    <w:lsdException w:name="toa heading" w:semiHidden="1" w:unhideWhenUsed="1"/>
+    <w:lsdException w:name="List" w:semiHidden="1" w:unhideWhenUsed="1"/>
+    <w:lsdException w:name="List Bullet" w:semiHidden="1" w:unhideWhenUsed="1"/>
+    <w:lsdException w:name="List Number" w:semiHidden="1" w:unhideWhenUsed="1"/>
+    <w:lsdException w:name="List 2" w:semiHidden="1" w:unhideWhenUsed="1"/>
+    <w:lsdException w:name="List 3" w:semiHidden="1" w:unhideWhenUsed="1"/>
+    <w:lsdException w:name="List 4" w:semiHidden="1" w:unhideWhenUsed="1"/>
+    <w:lsdException w:name="List 5" w:semiHidden="1" w:unhideWhenUsed="1"/>
+    <w:lsdException w:name="List Bullet 2" w:semiHidden="1" w:unhideWhenUsed="1"/>
+    <w:lsdException w:name="List Bullet 3" w:semiHidden="1" w:unhideWhenUsed="1"/>
+    <w:lsdException w:name="List Bullet 4" w:semiHidden="1" w:unhideWhenUsed="1"/>
+    <w:lsdException w:name="List Bullet 5" w:semiHidden="1" w:unhideWhenUsed="1"/>
+    <w:lsdException w:name="List Number 2" w:semiHidden="1" w:unhideWhenUsed="1"/>
+    <w:lsdException w:name="List Number 3" w:semiHidden="1" w:unhideWhenUsed="1"/>
+    <w:lsdException w:name="List Number 4" w:semiHidden="1" w:unhideWhenUsed="1"/>
+    <w:lsdException w:name="List Number 5" w:semiHidden="1" w:unhideWhenUsed="1"/>
+    <w:lsdException w:name="Title" w:uiPriority="10" w:qFormat="1"/>
+    <w:lsdException w:name="Closing" w:semiHidden="1" w:unhideWhenUsed="1"/>
+    <w:lsdException w:name="Signature" w:semiHidden="1" w:unhideWhenUsed="1"/>
+    <w:lsdException w:name="Default Paragraph Font" w:semiHidden="1" w:uiPriority="1" w:unhideWhenUsed="1"/>
+    <w:lsdException w:name="Body Text" w:semiHidden="1" w:unhideWhenUsed="1"/>
+    <w:lsdException w:name="Body Text Indent" w:semiHidden="1" w:unhideWhenUsed="1"/>
+    <w:lsdException w:name="List Continue" w:semiHidden="1" w:unhideWhenUsed="1"/>
+    <w:lsdException w:name="List Continue 2" w:semiHidden="1" w:unhideWhenUsed="1"/>
+    <w:lsdException w:name="List Continue 3" w:semiHidden="1" w:unhideWhenUsed="1"/>
+    <w:lsdException w:name="List Continue 4" w:semiHidden="1" w:unhideWhenUsed="1"/>
+    <w:lsdException w:name="List Continue 5" w:semiHidden="1" w:unhideWhenUsed="1"/>
+    <w:lsdException w:name="Message Header" w:semiHidden="1" w:unhideWhenUsed="1"/>
+    <w:lsdException w:name="Subtitle" w:uiPriority="11" w:qFormat="1"/>
+    <w:lsdException w:name="Salutation" w:semiHidden="1" w:unhideWhenUsed="1"/>
+    <w:lsdException w:name="Date" w:semiHidden="1" w:unhideWhenUsed="1"/>
+    <w:lsdException w:name="Body Text First Indent" w:semiHidden="1" w:unhideWhenUsed="1"/>
+    <w:lsdException w:name="Body Text First Indent 2" w:semiHidden="1" w:unhideWhenUsed="1"/>
+    <w:lsdException w:name="Note Heading" w:semiHidden="1" w:unhideWhenUsed="1"/>
+    <w:lsdException w:name="Body Text 2" w:semiHidden="1" w:unhideWhenUsed="1"/>
+    <w:lsdException w:name="Body Text 3" w:semiHidden="1" w:unhideWhenUsed="1"/>
+    <w:lsdException w:name="Body Text Indent 2" w:semiHidden="1" w:unhideWhenUsed="1"/>
+    <w:lsdException w:name="Body Text Indent 3" w:semiHidden="1" w:unhideWhenUsed="1"/>
+    <w:lsdException w:name="Block Text" w:semiHidden="1" w:unhideWhenUsed="1"/>
+    <w:lsdException w:name="Hyperlink" w:semiHidden="1" w:unhideWhenUsed="1"/>
+    <w:lsdException w:name="FollowedHyperlink" w:semiHidden="1" w:unhideWhenUsed="1"/>
+    <w:lsdException w:name="Strong" w:uiPriority="22" w:qFormat="1"/>
+    <w:lsdException w:name="Emphasis" w:uiPriority="20" w:qFormat="1"/>
+    <w:lsdException w:name="Document Map" w:semiHidden="1" w:unhideWhenUsed="1"/>
+    <w:lsdException w:name="Plain Text" w:semiHidden="1" w:unhideWhenUsed="1"/>
+    <w:lsdException w:name="E-mail Signature" w:semiHidden="1" w:unhideWhenUsed="1"/>
+    <w:lsdException w:name="HTML Top of Form" w:semiHidden="1" w:unhideWhenUsed="1"/>
+    <w:lsdException w:name="HTML Bottom of Form" w:semiHidden="1" w:unhideWhenUsed="1"/>
+    <w:lsdException w:name="Normal (Web)" w:semiHidden="1" w:unhideWhenUsed="1"/>
+    <w:lsdException w:name="HTML Acronym" w:semiHidden="1" w:unhideWhenUsed="1"/>
+    <w:lsdException w:name="HTML Address" w:semiHidden="1" w:unhideWhenUsed="1"/>
+    <w:lsdException w:name="HTML Cite" w:semiHidden="1" w:unhideWhenUsed="1"/>
+    <w:lsdException w:name="HTML Code" w:semiHidden="1" w:unhideWhenUsed="1"/>
+    <w:lsdException w:name="HTML Definition" w:semiHidden="1" w:unhideWhenUsed="1"/>
+    <w:lsdException w:name="HTML Keyboard" w:semiHidden="1" w:unhideWhenUsed="1"/>
+    <w:lsdException w:name="HTML Preformatted" w:semiHidden="1" w:unhideWhenUsed="1"/>
+    <w:lsdException w:name="HTML Sample" w:semiHidden="1" w:unhideWhenUsed="1"/>
+    <w:lsdException w:name="HTML Typewriter" w:semiHidden="1" w:unhideWhenUsed="1"/>
+    <w:lsdException w:name="HTML Variable" w:semiHidden="1" w:unhideWhenUsed="1"/>
+    <w:lsdException w:name="Normal Table" w:semiHidden="1" w:unhideWhenUsed="1"/>
+    <w:lsdException w:name="annotation subject" w:semiHidden="1" w:unhideWhenUsed="1"/>
+    <w:lsdException w:name="No List" w:semiHidden="1" w:unhideWhenUsed="1"/>
+    <w:lsdException w:name="Outline List 1" w:semiHidden="1" w:unhideWhenUsed="1"/>
+    <w:lsdException w:name="Outline List 2" w:semiHidden="1" w:unhideWhenUsed="1"/>
+    <w:lsdException w:name="Outline List 3" w:semiHidden="1" w:unhideWhenUsed="1"/>
+    <w:lsdException w:name="Table Simple 1" w:semiHidden="1" w:unhideWhenUsed="1"/>
+    <w:lsdException w:name="Table Simple 2" w:semiHidden="1" w:unhideWhenUsed="1"/>
+    <w:lsdException w:name="Table Simple 3" w:semiHidden="1" w:unhideWhenUsed="1"/>
+    <w:lsdException w:name="Table Classic 1" w:semiHidden="1" w:unhideWhenUsed="1"/>
+    <w:lsdException w:name="Table Classic 2" w:semiHidden="1" w:unhideWhenUsed="1"/>
+    <w:lsdException w:name="Table Classic 3" w:semiHidden="1" w:unhideWhenUsed="1"/>
+    <w:lsdException w:name="Table Classic 4" w:semiHidden="1" w:unhideWhenUsed="1"/>
+    <w:lsdException w:name="Table Colorful 1" w:semiHidden="1" w:unhideWhenUsed="1"/>
+    <w:lsdException w:name="Table Colorful 2" w:semiHidden="1" w:unhideWhenUsed="1"/>
+    <w:lsdException w:name="Table Colorful 3" w:semiHidden="1" w:unhideWhenUsed="1"/>
+    <w:lsdException w:name="Table Columns 1" w:semiHidden="1" w:unhideWhenUsed="1"/>
+    <w:lsdException w:name="Table Columns 2" w:semiHidden="1" w:unhideWhenUsed="1"/>
+    <w:lsdException w:name="Table Columns 3" w:semiHidden="1" w:unhideWhenUsed="1"/>
+    <w:lsdException w:name="Table Columns 4" w:semiHidden="1" w:unhideWhenUsed="1"/>
+    <w:lsdException w:name="Table Columns 5" w:semiHidden="1" w:unhideWhenUsed="1"/>
+    <w:lsdException w:name="Table Grid 1" w:semiHidden="1" w:unhideWhenUsed="1"/>
+    <w:lsdException w:name="Table Grid 2" w:semiHidden="1" w:unhideWhenUsed="1"/>
+    <w:lsdException w:name="Table Grid 3" w:semiHidden="1" w:unhideWhenUsed="1"/>
+    <w:lsdException w:name="Table Grid 4" w:semiHidden="1" w:unhideWhenUsed="1"/>
+    <w:lsdException w:name="Table Grid 5" w:semiHidden="1" w:unhideWhenUsed="1"/>
+    <w:lsdException w:name="Table Grid 6" w:semiHidden="1" w:unhideWhenUsed="1"/>
+    <w:lsdException w:name="Table Grid 7" w:semiHidden="1" w:unhideWhenUsed="1"/>
+    <w:lsdException w:name="Table Grid 8" w:semiHidden="1" w:unhideWhenUsed="1"/>
+    <w:lsdException w:name="Table List 1" w:semiHidden="1" w:unhideWhenUsed="1"/>
+    <w:lsdException w:name="Table List 2" w:semiHidden="1" w:unhideWhenUsed="1"/>
+    <w:lsdException w:name="Table List 3" w:semiHidden="1" w:unhideWhenUsed="1"/>
+    <w:lsdException w:name="Table List 4" w:semiHidden="1" w:unhideWhenUsed="1"/>
+    <w:lsdException w:name="Table List 5" w:semiHidden="1" w:unhideWhenUsed="1"/>
+    <w:lsdException w:name="Table List 6" w:semiHidden="1" w:unhideWhenUsed="1"/>
+    <w:lsdException w:name="Table List 7" w:semiHidden="1" w:unhideWhenUsed="1"/>
+    <w:lsdException w:name="Table List 8" w:semiHidden="1" w:unhideWhenUsed="1"/>
+    <w:lsdException w:name="Table 3D effects 1" w:semiHidden="1" w:unhideWhenUsed="1"/>
+    <w:lsdException w:name="Table 3D effects 2" w:semiHidden="1" w:unhideWhenUsed="1"/>
+    <w:lsdException w:name="Table 3D effects 3" w:semiHidden="1" w:unhideWhenUsed="1"/>
+    <w:lsdException w:name="Table Contemporary" w:semiHidden="1" w:unhideWhenUsed="1"/>
+    <w:lsdException w:name="Table Elegant" w:semiHidden="1" w:unhideWhenUsed="1"/>
+    <w:lsdException w:name="Table Professional" w:semiHidden="1" w:unhideWhenUsed="1"/>
+    <w:lsdException w:name="Table Subtle 1" w:semiHidden="1" w:unhideWhenUsed="1"/>
+    <w:lsdException w:name="Table Subtle 2" w:semiHidden="1" w:unhideWhenUsed="1"/>
+    <w:lsdException w:name="Table Web 1" w:semiHidden="1" w:unhideWhenUsed="1"/>
+    <w:lsdException w:name="Table Web 2" w:semiHidden="1" w:unhideWhenUsed="1"/>
+    <w:lsdException w:name="Table Web 3" w:semiHidden="1" w:unhideWhenUsed="1"/>
+    <w:lsdException w:name="Balloon Text" w:semiHidden="1" w:unhideWhenUsed="1"/>
+    <w:lsdException w:name="Table Grid" w:semiHidden="1" w:uiPriority="39" w:unhideWhenUsed="1"/>
+    <w:lsdException w:name="Table Theme" w:semiHidden="1" w:unhideWhenUsed="1"/>
+    <w:lsdException w:name="Placeholder Text" w:semiHidden="1"/>
+    <w:lsdException w:name="No Spacing" w:uiPriority="1" w:qFormat="1"/>
+    <w:lsdException w:name="Light Shading" w:uiPriority="60"/>
+    <w:lsdException w:name="Light List" w:uiPriority="61"/>
+    <w:lsdException w:name="Light Grid" w:uiPriority="62"/>
+    <w:lsdException w:name="Medium Shading 1" w:uiPriority="63"/>
+    <w:lsdException w:name="Medium Shading 2" w:uiPriority="64"/>
+    <w:lsdException w:name="Medium List 1" w:uiPriority="65"/>
+    <w:lsdException w:name="Medium List 2" w:uiPriority="66"/>
+    <w:lsdException w:name="Medium Grid 1" w:uiPriority="67"/>
+    <w:lsdException w:name="Medium Grid 2" w:uiPriority="68"/>
+    <w:lsdException w:name="Medium Grid 3" w:uiPriority="69"/>
+    <w:lsdException w:name="Dark List" w:uiPriority="70"/>
+    <w:lsdException w:name="Colorful Shading" w:uiPriority="71"/>
+    <w:lsdException w:name="Colorful List" w:uiPriority="72"/>
+    <w:lsdException w:name="Colorful Grid" w:uiPriority="73"/>
+    <w:lsdException w:name="Light Shading Accent 1" w:uiPriority="60"/>
+    <w:lsdException w:name="Light List Accent 1" w:uiPriority="61"/>
+    <w:lsdException w:name="Light Grid Accent 1" w:uiPriority="62"/>
+    <w:lsdException w:name="Medium Shading 1 Accent 1" w:uiPriority="63"/>
+    <w:lsdException w:name="Medium Shading 2 Accent 1" w:uiPriority="64"/>
+    <w:lsdException w:name="Medium List 1 Accent 1" w:uiPriority="65"/>
+    <w:lsdException w:name="Revision" w:semiHidden="1"/>
+    <w:lsdException w:name="List Paragraph" w:uiPriority="34" w:qFormat="1"/>
+    <w:lsdException w:name="Quote" w:uiPriority="29" w:qFormat="1"/>
+    <w:lsdException w:name="Intense Quote" w:uiPriority="30" w:qFormat="1"/>
+    <w:lsdException w:name="Medium List 2 Accent 1" w:uiPriority="66"/>
+    <w:lsdException w:name="Medium Grid 1 Accent 1" w:uiPriority="67"/>
+    <w:lsdException w:name="Medium Grid 2 Accent 1" w:uiPriority="68"/>
+    <w:lsdException w:name="Medium Grid 3 Accent 1" w:uiPriority="69"/>
+    <w:lsdException w:name="Dark List Accent 1" w:uiPriority="70"/>
+    <w:lsdException w:name="Colorful Shading Accent 1" w:uiPriority="71"/>
+    <w:lsdException w:name="Colorful List Accent 1" w:uiPriority="72"/>
+    <w:lsdException w:name="Colorful Grid Accent 1" w:uiPriority="73"/>
+    <w:lsdException w:name="Light Shading Accent 2" w:uiPriority="60"/>
+    <w:lsdException w:name="Light List Accent 2" w:uiPriority="61"/>
+    <w:lsdException w:name="Light Grid Accent 2" w:uiPriority="62"/>
+    <w:lsdException w:name="Medium Shading 1 Accent 2" w:uiPriority="63"/>
+    <w:lsdException w:name="Medium Shading 2 Accent 2" w:uiPriority="64"/>
+    <w:lsdException w:name="Medium List 1 Accent 2" w:uiPriority="65"/>
+    <w:lsdException w:name="Medium List 2 Accent 2" w:uiPriority="66"/>
+    <w:lsdException w:name="Medium Grid 1 Accent 2" w:uiPriority="67"/>
+    <w:lsdException w:name="Medium Grid 2 Accent 2" w:uiPriority="68"/>
+    <w:lsdException w:name="Medium Grid 3 Accent 2" w:uiPriority="69"/>
+    <w:lsdException w:name="Dark List Accent 2" w:uiPriority="70"/>
+    <w:lsdException w:name="Colorful Shading Accent 2" w:uiPriority="71"/>
+    <w:lsdException w:name="Colorful List Accent 2" w:uiPriority="72"/>
+    <w:lsdException w:name="Colorful Grid Accent 2" w:uiPriority="73"/>
+    <w:lsdException w:name="Light Shading Accent 3" w:uiPriority="60"/>
+    <w:lsdException w:name="Light List Accent 3" w:uiPriority="61"/>
+    <w:lsdException w:name="Light Grid Accent 3" w:uiPriority="62"/>
+    <w:lsdException w:name="Medium Shading 1 Accent 3" w:uiPriority="63"/>
+    <w:lsdException w:name="Medium Shading 2 Accent 3" w:uiPriority="64"/>
+    <w:lsdException w:name="Medium List 1 Accent 3" w:uiPriority="65"/>
+    <w:lsdException w:name="Medium List 2 Accent 3" w:uiPriority="66"/>
+    <w:lsdException w:name="Medium Grid 1 Accent 3" w:uiPriority="67"/>
+    <w:lsdException w:name="Medium Grid 2 Accent 3" w:uiPriority="68"/>
+    <w:lsdException w:name="Medium Grid 3 Accent 3" w:uiPriority="69"/>
+    <w:lsdException w:name="Dark List Accent 3" w:uiPriority="70"/>
+    <w:lsdException w:name="Colorful Shading Accent 3" w:uiPriority="71"/>
+    <w:lsdException w:name="Colorful List Accent 3" w:uiPriority="72"/>
+    <w:lsdException w:name="Colorful Grid Accent 3" w:uiPriority="73"/>
+    <w:lsdException w:name="Light Shading Accent 4" w:uiPriority="60"/>
+    <w:lsdException w:name="Light List Accent 4" w:uiPriority="61"/>
+    <w:lsdException w:name="Light Grid Accent 4" w:uiPriority="62"/>
+    <w:lsdException w:name="Medium Shading 1 Accent 4" w:uiPriority="63"/>
+    <w:lsdException w:name="Medium Shading 2 Accent 4" w:uiPriority="64"/>
+    <w:lsdException w:name="Medium List 1 Accent 4" w:uiPriority="65"/>
+    <w:lsdException w:name="Medium List 2 Accent 4" w:uiPriority="66"/>
+    <w:lsdException w:name="Medium Grid 1 Accent 4" w:uiPriority="67"/>
+    <w:lsdException w:name="Medium Grid 2 Accent 4" w:uiPriority="68"/>
+    <w:lsdException w:name="Medium Grid 3 Accent 4" w:uiPriority="69"/>
+    <w:lsdException w:name="Dark List Accent 4" w:uiPriority="70"/>
+    <w:lsdException w:name="Colorful Shading Accent 4" w:uiPriority="71"/>
+    <w:lsdException w:name="Colorful List Accent 4" w:uiPriority="72"/>
+    <w:lsdException w:name="Colorful Grid Accent 4" w:uiPriority="73"/>
+    <w:lsdException w:name="Light Shading Accent 5" w:uiPriority="60"/>
+    <w:lsdException w:name="Light List Accent 5" w:uiPriority="61"/>
+    <w:lsdException w:name="Light Grid Accent 5" w:uiPriority="62"/>
+    <w:lsdException w:name="Medium Shading 1 Accent 5" w:uiPriority="63"/>
+    <w:lsdException w:name="Medium Shading 2 Accent 5" w:uiPriority="64"/>
+    <w:lsdException w:name="Medium List 1 Accent 5" w:uiPriority="65"/>
+    <w:lsdException w:name="Medium List 2 Accent 5" w:uiPriority="66"/>
+    <w:lsdException w:name="Medium Grid 1 Accent 5" w:uiPriority="67"/>
+    <w:lsdException w:name="Medium Grid 2 Accent 5" w:uiPriority="68"/>
+    <w:lsdException w:name="Medium Grid 3 Accent 5" w:uiPriority="69"/>
+    <w:lsdException w:name="Dark List Accent 5" w:uiPriority="70"/>
+    <w:lsdException w:name="Colorful Shading Accent 5" w:uiPriority="71"/>
+    <w:lsdException w:name="Colorful List Accent 5" w:uiPriority="72"/>
+    <w:lsdException w:name="Colorful Grid Accent 5" w:uiPriority="73"/>
+    <w:lsdException w:name="Light Shading Accent 6" w:uiPriority="60"/>
+    <w:lsdException w:name="Light List Accent 6" w:uiPriority="61"/>
+    <w:lsdException w:name="Light Grid Accent 6" w:uiPriority="62"/>
+    <w:lsdException w:name="Medium Shading 1 Accent 6" w:uiPriority="63"/>
+    <w:lsdException w:name="Medium Shading 2 Accent 6" w:uiPriority="64"/>
+    <w:lsdException w:name="Medium List 1 Accent 6" w:uiPriority="65"/>
+    <w:lsdException w:name="Medium List 2 Accent 6" w:uiPriority="66"/>
+    <w:lsdException w:name="Medium Grid 1 Accent 6" w:uiPriority="67"/>
+    <w:lsdException w:name="Medium Grid 2 Accent 6" w:uiPriority="68"/>
+    <w:lsdException w:name="Medium Grid 3 Accent 6" w:uiPriority="69"/>
+    <w:lsdException w:name="Dark List Accent 6" w:uiPriority="70"/>
+    <w:lsdException w:name="Colorful Shading Accent 6" w:uiPriority="71"/>
+    <w:lsdException w:name="Colorful List Accent 6" w:uiPriority="72"/>
+    <w:lsdException w:name="Colorful Grid Accent 6" w:uiPriority="73"/>
+    <w:lsdException w:name="Subtle Emphasis" w:uiPriority="19" w:qFormat="1"/>
+    <w:lsdException w:name="Intense Emphasis" w:uiPriority="21" w:qFormat="1"/>
+    <w:lsdException w:name="Subtle Reference" w:uiPriority="31" w:qFormat="1"/>
+    <w:lsdException w:name="Intense Reference" w:uiPriority="32" w:qFormat="1"/>
+    <w:lsdException w:name="Book Title" w:uiPriority="33" w:qFormat="1"/>
+    <w:lsdException w:name="Bibliography" w:semiHidden="1" w:uiPriority="37" w:unhideWhenUsed="1"/>
+    <w:lsdException w:name="TOC Heading" w:semiHidden="1" w:uiPriority="39" w:unhideWhenUsed="1" w:qFormat="1"/>
+    <w:lsdException w:name="Plain Table 1" w:uiPriority="41"/>
+    <w:lsdException w:name="Plain Table 2" w:uiPriority="42"/>
+    <w:lsdException w:name="Plain Table 3" w:uiPriority="43"/>
+    <w:lsdException w:name="Plain Table 4" w:uiPriority="44"/>
+    <w:lsdException w:name="Plain Table 5" w:uiPriority="45"/>
+    <w:lsdException w:name="Grid Table Light" w:uiPriority="40"/>
+    <w:lsdException w:name="Grid Table 1 Light" w:uiPriority="46"/>
+    <w:lsdException w:name="Grid Table 2" w:uiPriority="47"/>
+    <w:lsdException w:name="Grid Table 3" w:uiPriority="48"/>
+    <w:lsdException w:name="Grid Table 4" w:uiPriority="49"/>
+    <w:lsdException w:name="Grid Table 5 Dark" w:uiPriority="50"/>
+    <w:lsdException w:name="Grid Table 6 Colorful" w:uiPriority="51"/>
+    <w:lsdException w:name="Grid Table 7 Colorful" w:uiPriority="52"/>
+    <w:lsdException w:name="Grid Table 1 Light Accent 1" w:uiPriority="46"/>
+    <w:lsdException w:name="Grid Table 2 Accent 1" w:uiPriority="47"/>
+    <w:lsdException w:name="Grid Table 3 Accent 1" w:uiPriority="48"/>
+    <w:lsdException w:name="Grid Table 4 Accent 1" w:uiPriority="49"/>
+    <w:lsdException w:name="Grid Table 5 Dark Accent 1" w:uiPriority="50"/>
+    <w:lsdException w:name="Grid Table 6 Colorful Accent 1" w:uiPriority="51"/>
+    <w:lsdException w:name="Grid Table 7 Colorful Accent 1" w:uiPriority="52"/>
+    <w:lsdException w:name="Grid Table 1 Light Accent 2" w:uiPriority="46"/>
+    <w:lsdException w:name="Grid Table 2 Accent 2" w:uiPriority="47"/>
+    <w:lsdException w:name="Grid Table 3 Accent 2" w:uiPriority="48"/>
+    <w:lsdException w:name="Grid Table 4 Accent 2" w:uiPriority="49"/>
+    <w:lsdException w:name="Grid Table 5 Dark Accent 2" w:uiPriority="50"/>
+    <w:lsdException w:name="Grid Table 6 Colorful Accent 2" w:uiPriority="51"/>
+    <w:lsdException w:name="Grid Table 7 Colorful Accent 2" w:uiPriority="52"/>
+    <w:lsdException w:name="Grid Table 1 Light Accent 3" w:uiPriority="46"/>
+    <w:lsdException w:name="Grid Table 2 Accent 3" w:uiPriority="47"/>
+    <w:lsdException w:name="Grid Table 3 Accent 3" w:uiPriority="48"/>
+    <w:lsdException w:name="Grid Table 4 Accent 3" w:uiPriority="49"/>
+    <w:lsdException w:name="Grid Table 5 Dark Accent 3" w:uiPriority="50"/>
+    <w:lsdException w:name="Grid Table 6 Colorful Accent 3" w:uiPriority="51"/>
+    <w:lsdException w:name="Grid Table 7 Colorful Accent 3" w:uiPriority="52"/>
+    <w:lsdException w:name="Grid Table 1 Light Accent 4" w:uiPriority="46"/>
+    <w:lsdException w:name="Grid Table 2 Accent 4" w:uiPriority="47"/>
+    <w:lsdException w:name="Grid Table 3 Accent 4" w:uiPriority="48"/>
+    <w:lsdException w:name="Grid Table 4 Accent 4" w:uiPriority="49"/>
+    <w:lsdException w:name="Grid Table 5 Dark Accent 4" w:uiPriority="50"/>
+    <w:lsdException w:name="Grid Table 6 Colorful Accent 4" w:uiPriority="51"/>
+    <w:lsdException w:name="Grid Table 7 Colorful Accent 4" w:uiPriority="52"/>
+    <w:lsdException w:name="Grid Table 1 Light Accent 5" w:uiPriority="46"/>
+    <w:lsdException w:name="Grid Table 2 Accent 5" w:uiPriority="47"/>
+    <w:lsdException w:name="Grid Table 3 Accent 5" w:uiPriority="48"/>
+    <w:lsdException w:name="Grid Table 4 Accent 5" w:uiPriority="49"/>
+    <w:lsdException w:name="Grid Table 5 Dark Accent 5" w:uiPriority="50"/>
+    <w:lsdException w:name="Grid Table 6 Colorful Accent 5" w:uiPriority="51"/>
+    <w:lsdException w:name="Grid Table 7 Colorful Accent 5" w:uiPriority="52"/>
+    <w:lsdException w:name="Grid Table 1 Light Accent 6" w:uiPriority="46"/>
+    <w:lsdException w:name="Grid Table 2 Accent 6" w:uiPriority="47"/>
+    <w:lsdException w:name="Grid Table 3 Accent 6" w:uiPriority="48"/>
+    <w:lsdException w:name="Grid Table 4 Accent 6" w:uiPriority="49"/>
+    <w:lsdException w:name="Grid Table 5 Dark Accent 6" w:uiPriority="50"/>
+    <w:lsdException w:name="Grid Table 6 Colorful Accent 6" w:uiPriority="51"/>
+    <w:lsdException w:name="Grid Table 7 Colorful Accent 6" w:uiPriority="52"/>
+    <w:lsdException w:name="List Table 1 Light" w:uiPriority="46"/>
+    <w:lsdException w:name="List Table 2" w:uiPriority="47"/>
+    <w:lsdException w:name="List Table 3" w:uiPriority="48"/>
+    <w:lsdException w:name="List Table 4" w:uiPriority="49"/>
+    <w:lsdException w:name="List Table 5 Dark" w:uiPriority="50"/>
+    <w:lsdException w:name="List Table 6 Colorful" w:uiPriority="51"/>
+    <w:lsdException w:name="List Table 7 Colorful" w:uiPriority="52"/>
+    <w:lsdException w:name="List Table 1 Light Accent 1" w:uiPriority="46"/>
+    <w:lsdException w:name="List Table 2 Accent 1" w:uiPriority="47"/>
+    <w:lsdException w:name="List Table 3 Accent 1" w:uiPriority="48"/>
+    <w:lsdException w:name="List Table 4 Accent 1" w:uiPriority="49"/>
+    <w:lsdException w:name="List Table 5 Dark Accent 1" w:uiPriority="50"/>
+    <w:lsdException w:name="List Table 6 Colorful Accent 1" w:uiPriority="51"/>
+    <w:lsdException w:name="List Table 7 Colorful Accent 1" w:uiPriority="52"/>
+    <w:lsdException w:name="List Table 1 Light Accent 2" w:uiPriority="46"/>
+    <w:lsdException w:name="List Table 2 Accent 2" w:uiPriority="47"/>
+    <w:lsdException w:name="List Table 3 Accent 2" w:uiPriority="48"/>
+    <w:lsdException w:name="List Table 4 Accent 2" w:uiPriority="49"/>
+    <w:lsdException w:name="List Table 5 Dark Accent 2" w:uiPriority="50"/>
+    <w:lsdException w:name="List Table 6 Colorful Accent 2" w:uiPriority="51"/>
+    <w:lsdException w:name="List Table 7 Colorful Accent 2" w:uiPriority="52"/>
+    <w:lsdException w:name="List Table 1 Light Accent 3" w:uiPriority="46"/>
+    <w:lsdException w:name="List Table 2 Accent 3" w:uiPriority="47"/>
+    <w:lsdException w:name="List Table 3 Accent 3" w:uiPriority="48"/>
+    <w:lsdException w:name="List Table 4 Accent 3" w:uiPriority="49"/>
+    <w:lsdException w:name="List Table 5 Dark Accent 3" w:uiPriority="50"/>
+    <w:lsdException w:name="List Table 6 Colorful Accent 3" w:uiPriority="51"/>
+    <w:lsdException w:name="List Table 7 Colorful Accent 3" w:uiPriority="52"/>
+    <w:lsdException w:name="List Table 1 Light Accent 4" w:uiPriority="46"/>
+    <w:lsdException w:name="List Table 2 Accent 4" w:uiPriority="47"/>
+    <w:lsdException w:name="List Table 3 Accent 4" w:uiPriority="48"/>
+    <w:lsdException w:name="List Table 4 Accent 4" w:uiPriority="49"/>
+    <w:lsdException w:name="List Table 5 Dark Accent 4" w:uiPriority="50"/>
+    <w:lsdException w:name="List Table 6 Colorful Accent 4" w:uiPriority="51"/>
+    <w:lsdException w:name="List Table 7 Colorful Accent 4" w:uiPriority="52"/>
+    <w:lsdException w:name="List Table 1 Light Accent 5" w:uiPriority="46"/>
+    <w:lsdException w:name="List Table 2 Accent 5" w:uiPriority="47"/>
+    <w:lsdException w:name="List Table 3 Accent 5" w:uiPriority="48"/>
+    <w:lsdException w:name="List Table 4 Accent 5" w:uiPriority="49"/>
+    <w:lsdException w:name="List Table 5 Dark Accent 5" w:uiPriority="50"/>
+    <w:lsdException w:name="List Table 6 Colorful Accent 5" w:uiPriority="51"/>
+    <w:lsdException w:name="List Table 7 Colorful Accent 5" w:uiPriority="52"/>
+    <w:lsdException w:name="List Table 1 Light Accent 6" w:uiPriority="46"/>
+    <w:lsdException w:name="List Table 2 Accent 6" w:uiPriority="47"/>
+    <w:lsdException w:name="List Table 3 Accent 6" w:uiPriority="48"/>
+    <w:lsdException w:name="List Table 4 Accent 6" w:uiPriority="49"/>
+    <w:lsdException w:name="List Table 5 Dark Accent 6" w:uiPriority="50"/>
+    <w:lsdException w:name="List Table 6 Colorful Accent 6" w:uiPriority="51"/>
+    <w:lsdException w:name="List Table 7 Colorful Accent 6" w:uiPriority="52"/>
+    <w:lsdException w:name="Mention" w:semiHidden="1" w:unhideWhenUsed="1"/>
+    <w:lsdException w:name="Smart Hyperlink" w:semiHidden="1" w:unhideWhenUsed="1"/>
+    <w:lsdException w:name="Hashtag" w:semiHidden="1" w:unhideWhenUsed="1"/>
+    <w:lsdException w:name="Unresolved Mention" w:semiHidden="1" w:unhideWhenUsed="1"/>
+    <w:lsdException w:name="Smart Link" w:semiHidden="1" w:unhideWhenUsed="1"/>
+    <w:lsdException w:name="Smart Link Error" w:semiHidden="1" w:unhideWhenUsed="1"/>
   </w:latentStyles>
   <w:style w:type="paragraph" w:default="1" w:styleId="Normal">
     <w:name w:val="Normal"/>
@@ -3459,27 +4195,26 @@
     <w:next w:val="Normal"/>
     <w:link w:val="Ttulo3Char"/>
     <w:uiPriority w:val="9"/>
-    <w:semiHidden/>
     <w:unhideWhenUsed/>
     <w:qFormat/>
-    <w:rsid w:val="00A27ECA"/>
+    <w:rsid w:val="00525960"/>
     <w:pPr>
       <w:keepNext/>
       <w:keepLines/>
-      <w:spacing w:before="40" w:after="0"/>
+      <w:spacing w:before="400" w:after="360"/>
       <w:outlineLvl w:val="2"/>
     </w:pPr>
     <w:rPr>
-      <w:rFonts w:asciiTheme="majorHAnsi" w:eastAsiaTheme="majorEastAsia" w:hAnsiTheme="majorHAnsi" w:cstheme="majorBidi"/>
-      <w:color w:val="1F3763" w:themeColor="accent1" w:themeShade="7F"/>
-      <w:sz w:val="24"/>
+      <w:rFonts w:ascii="Arial" w:eastAsiaTheme="majorEastAsia" w:hAnsi="Arial" w:cstheme="majorBidi"/>
+      <w:b/>
+      <w:color w:val="000000" w:themeColor="text1"/>
+      <w:sz w:val="20"/>
       <w:szCs w:val="24"/>
     </w:rPr>
   </w:style>
   <w:style w:type="character" w:default="1" w:styleId="Fontepargpadro">
     <w:name w:val="Default Paragraph Font"/>
     <w:uiPriority w:val="1"/>
-    <w:semiHidden/>
     <w:unhideWhenUsed/>
   </w:style>
   <w:style w:type="table" w:default="1" w:styleId="Tabelanormal">
@@ -3570,12 +4305,12 @@
     <w:basedOn w:val="Fontepargpadro"/>
     <w:link w:val="Ttulo3"/>
     <w:uiPriority w:val="9"/>
-    <w:semiHidden/>
-    <w:rsid w:val="00A27ECA"/>
+    <w:rsid w:val="00525960"/>
     <w:rPr>
-      <w:rFonts w:asciiTheme="majorHAnsi" w:eastAsiaTheme="majorEastAsia" w:hAnsiTheme="majorHAnsi" w:cstheme="majorBidi"/>
-      <w:color w:val="1F3763" w:themeColor="accent1" w:themeShade="7F"/>
-      <w:sz w:val="24"/>
+      <w:rFonts w:ascii="Arial" w:eastAsiaTheme="majorEastAsia" w:hAnsi="Arial" w:cstheme="majorBidi"/>
+      <w:b/>
+      <w:color w:val="000000" w:themeColor="text1"/>
+      <w:sz w:val="20"/>
       <w:szCs w:val="24"/>
     </w:rPr>
   </w:style>
@@ -3675,434 +4410,72 @@
       <w:szCs w:val="16"/>
     </w:rPr>
   </w:style>
-</w:styles>
-</file>
-
-<file path=word/stylesWithEffects.xml><?xml version="1.0" encoding="utf-8"?>
-<w:styles xmlns:wpc="http://schemas.microsoft.com/office/word/2010/wordprocessingCanvas" xmlns:mc="http://schemas.openxmlformats.org/markup-compatibility/2006" xmlns:o="urn:schemas-microsoft-com:office:office" xmlns:r="http://schemas.openxmlformats.org/officeDocument/2006/relationships" xmlns:m="http://schemas.openxmlformats.org/officeDocument/2006/math" xmlns:v="urn:schemas-microsoft-com:vml" xmlns:wp14="http://schemas.microsoft.com/office/word/2010/wordprocessingDrawing" xmlns:wp="http://schemas.openxmlformats.org/drawingml/2006/wordprocessingDrawing" xmlns:w10="urn:schemas-microsoft-com:office:word" xmlns:w="http://schemas.openxmlformats.org/wordprocessingml/2006/main" xmlns:w14="http://schemas.microsoft.com/office/word/2010/wordml" xmlns:wpg="http://schemas.microsoft.com/office/word/2010/wordprocessingGroup" xmlns:wpi="http://schemas.microsoft.com/office/word/2010/wordprocessingInk" xmlns:wne="http://schemas.microsoft.com/office/word/2006/wordml" xmlns:wps="http://schemas.microsoft.com/office/word/2010/wordprocessingShape" mc:Ignorable="w14 wp14">
-  <w:docDefaults>
-    <w:rPrDefault>
-      <w:rPr>
-        <w:rFonts w:asciiTheme="minorHAnsi" w:eastAsiaTheme="minorHAnsi" w:hAnsiTheme="minorHAnsi" w:cstheme="minorBidi"/>
-        <w:sz w:val="22"/>
-        <w:szCs w:val="22"/>
-        <w:lang w:val="pt-BR" w:eastAsia="en-US" w:bidi="ar-SA"/>
-      </w:rPr>
-    </w:rPrDefault>
-    <w:pPrDefault>
-      <w:pPr>
-        <w:spacing w:after="160" w:line="259" w:lineRule="auto"/>
-      </w:pPr>
-    </w:pPrDefault>
-  </w:docDefaults>
-  <w:latentStyles w:defLockedState="0" w:defUIPriority="99" w:defSemiHidden="1" w:defUnhideWhenUsed="1" w:defQFormat="0" w:count="267">
-    <w:lsdException w:name="Normal" w:semiHidden="0" w:uiPriority="0" w:unhideWhenUsed="0" w:qFormat="1"/>
-    <w:lsdException w:name="heading 1" w:semiHidden="0" w:uiPriority="9" w:unhideWhenUsed="0" w:qFormat="1"/>
-    <w:lsdException w:name="heading 2" w:uiPriority="9" w:qFormat="1"/>
-    <w:lsdException w:name="heading 3" w:uiPriority="9" w:qFormat="1"/>
-    <w:lsdException w:name="heading 4" w:uiPriority="9" w:qFormat="1"/>
-    <w:lsdException w:name="heading 5" w:uiPriority="9" w:qFormat="1"/>
-    <w:lsdException w:name="heading 6" w:uiPriority="9" w:qFormat="1"/>
-    <w:lsdException w:name="heading 7" w:uiPriority="9" w:qFormat="1"/>
-    <w:lsdException w:name="heading 8" w:uiPriority="9" w:qFormat="1"/>
-    <w:lsdException w:name="heading 9" w:uiPriority="9" w:qFormat="1"/>
-    <w:lsdException w:name="toc 1" w:uiPriority="39"/>
-    <w:lsdException w:name="toc 2" w:uiPriority="39"/>
-    <w:lsdException w:name="toc 3" w:uiPriority="39"/>
-    <w:lsdException w:name="toc 4" w:uiPriority="39"/>
-    <w:lsdException w:name="toc 5" w:uiPriority="39"/>
-    <w:lsdException w:name="toc 6" w:uiPriority="39"/>
-    <w:lsdException w:name="toc 7" w:uiPriority="39"/>
-    <w:lsdException w:name="toc 8" w:uiPriority="39"/>
-    <w:lsdException w:name="toc 9" w:uiPriority="39"/>
-    <w:lsdException w:name="caption" w:uiPriority="35" w:qFormat="1"/>
-    <w:lsdException w:name="Title" w:semiHidden="0" w:uiPriority="10" w:unhideWhenUsed="0" w:qFormat="1"/>
-    <w:lsdException w:name="Default Paragraph Font" w:uiPriority="1"/>
-    <w:lsdException w:name="Subtitle" w:semiHidden="0" w:uiPriority="11" w:unhideWhenUsed="0" w:qFormat="1"/>
-    <w:lsdException w:name="Strong" w:semiHidden="0" w:uiPriority="22" w:unhideWhenUsed="0" w:qFormat="1"/>
-    <w:lsdException w:name="Emphasis" w:semiHidden="0" w:uiPriority="20" w:unhideWhenUsed="0" w:qFormat="1"/>
-    <w:lsdException w:name="Table Grid" w:semiHidden="0" w:uiPriority="39" w:unhideWhenUsed="0"/>
-    <w:lsdException w:name="Placeholder Text" w:unhideWhenUsed="0"/>
-    <w:lsdException w:name="No Spacing" w:semiHidden="0" w:uiPriority="1" w:unhideWhenUsed="0" w:qFormat="1"/>
-    <w:lsdException w:name="Light Shading" w:semiHidden="0" w:uiPriority="60" w:unhideWhenUsed="0"/>
-    <w:lsdException w:name="Light List" w:semiHidden="0" w:uiPriority="61" w:unhideWhenUsed="0"/>
-    <w:lsdException w:name="Light Grid" w:semiHidden="0" w:uiPriority="62" w:unhideWhenUsed="0"/>
-    <w:lsdException w:name="Medium Shading 1" w:semiHidden="0" w:uiPriority="63" w:unhideWhenUsed="0"/>
-    <w:lsdException w:name="Medium Shading 2" w:semiHidden="0" w:uiPriority="64" w:unhideWhenUsed="0"/>
-    <w:lsdException w:name="Medium List 1" w:semiHidden="0" w:uiPriority="65" w:unhideWhenUsed="0"/>
-    <w:lsdException w:name="Medium List 2" w:semiHidden="0" w:uiPriority="66" w:unhideWhenUsed="0"/>
-    <w:lsdException w:name="Medium Grid 1" w:semiHidden="0" w:uiPriority="67" w:unhideWhenUsed="0"/>
-    <w:lsdException w:name="Medium Grid 2" w:semiHidden="0" w:uiPriority="68" w:unhideWhenUsed="0"/>
-    <w:lsdException w:name="Medium Grid 3" w:semiHidden="0" w:uiPriority="69" w:unhideWhenUsed="0"/>
-    <w:lsdException w:name="Dark List" w:semiHidden="0" w:uiPriority="70" w:unhideWhenUsed="0"/>
-    <w:lsdException w:name="Colorful Shading" w:semiHidden="0" w:uiPriority="71" w:unhideWhenUsed="0"/>
-    <w:lsdException w:name="Colorful List" w:semiHidden="0" w:uiPriority="72" w:unhideWhenUsed="0"/>
-    <w:lsdException w:name="Colorful Grid" w:semiHidden="0" w:uiPriority="73" w:unhideWhenUsed="0"/>
-    <w:lsdException w:name="Light Shading Accent 1" w:semiHidden="0" w:uiPriority="60" w:unhideWhenUsed="0"/>
-    <w:lsdException w:name="Light List Accent 1" w:semiHidden="0" w:uiPriority="61" w:unhideWhenUsed="0"/>
-    <w:lsdException w:name="Light Grid Accent 1" w:semiHidden="0" w:uiPriority="62" w:unhideWhenUsed="0"/>
-    <w:lsdException w:name="Medium Shading 1 Accent 1" w:semiHidden="0" w:uiPriority="63" w:unhideWhenUsed="0"/>
-    <w:lsdException w:name="Medium Shading 2 Accent 1" w:semiHidden="0" w:uiPriority="64" w:unhideWhenUsed="0"/>
-    <w:lsdException w:name="Medium List 1 Accent 1" w:semiHidden="0" w:uiPriority="65" w:unhideWhenUsed="0"/>
-    <w:lsdException w:name="Revision" w:unhideWhenUsed="0"/>
-    <w:lsdException w:name="List Paragraph" w:semiHidden="0" w:uiPriority="34" w:unhideWhenUsed="0" w:qFormat="1"/>
-    <w:lsdException w:name="Quote" w:semiHidden="0" w:uiPriority="29" w:unhideWhenUsed="0" w:qFormat="1"/>
-    <w:lsdException w:name="Intense Quote" w:semiHidden="0" w:uiPriority="30" w:unhideWhenUsed="0" w:qFormat="1"/>
-    <w:lsdException w:name="Medium List 2 Accent 1" w:semiHidden="0" w:uiPriority="66" w:unhideWhenUsed="0"/>
-    <w:lsdException w:name="Medium Grid 1 Accent 1" w:semiHidden="0" w:uiPriority="67" w:unhideWhenUsed="0"/>
-    <w:lsdException w:name="Medium Grid 2 Accent 1" w:semiHidden="0" w:uiPriority="68" w:unhideWhenUsed="0"/>
-    <w:lsdException w:name="Medium Grid 3 Accent 1" w:semiHidden="0" w:uiPriority="69" w:unhideWhenUsed="0"/>
-    <w:lsdException w:name="Dark List Accent 1" w:semiHidden="0" w:uiPriority="70" w:unhideWhenUsed="0"/>
-    <w:lsdException w:name="Colorful Shading Accent 1" w:semiHidden="0" w:uiPriority="71" w:unhideWhenUsed="0"/>
-    <w:lsdException w:name="Colorful List Accent 1" w:semiHidden="0" w:uiPriority="72" w:unhideWhenUsed="0"/>
-    <w:lsdException w:name="Colorful Grid Accent 1" w:semiHidden="0" w:uiPriority="73" w:unhideWhenUsed="0"/>
-    <w:lsdException w:name="Light Shading Accent 2" w:semiHidden="0" w:uiPriority="60" w:unhideWhenUsed="0"/>
-    <w:lsdException w:name="Light List Accent 2" w:semiHidden="0" w:uiPriority="61" w:unhideWhenUsed="0"/>
-    <w:lsdException w:name="Light Grid Accent 2" w:semiHidden="0" w:uiPriority="62" w:unhideWhenUsed="0"/>
-    <w:lsdException w:name="Medium Shading 1 Accent 2" w:semiHidden="0" w:uiPriority="63" w:unhideWhenUsed="0"/>
-    <w:lsdException w:name="Medium Shading 2 Accent 2" w:semiHidden="0" w:uiPriority="64" w:unhideWhenUsed="0"/>
-    <w:lsdException w:name="Medium List 1 Accent 2" w:semiHidden="0" w:uiPriority="65" w:unhideWhenUsed="0"/>
-    <w:lsdException w:name="Medium List 2 Accent 2" w:semiHidden="0" w:uiPriority="66" w:unhideWhenUsed="0"/>
-    <w:lsdException w:name="Medium Grid 1 Accent 2" w:semiHidden="0" w:uiPriority="67" w:unhideWhenUsed="0"/>
-    <w:lsdException w:name="Medium Grid 2 Accent 2" w:semiHidden="0" w:uiPriority="68" w:unhideWhenUsed="0"/>
-    <w:lsdException w:name="Medium Grid 3 Accent 2" w:semiHidden="0" w:uiPriority="69" w:unhideWhenUsed="0"/>
-    <w:lsdException w:name="Dark List Accent 2" w:semiHidden="0" w:uiPriority="70" w:unhideWhenUsed="0"/>
-    <w:lsdException w:name="Colorful Shading Accent 2" w:semiHidden="0" w:uiPriority="71" w:unhideWhenUsed="0"/>
-    <w:lsdException w:name="Colorful List Accent 2" w:semiHidden="0" w:uiPriority="72" w:unhideWhenUsed="0"/>
-    <w:lsdException w:name="Colorful Grid Accent 2" w:semiHidden="0" w:uiPriority="73" w:unhideWhenUsed="0"/>
-    <w:lsdException w:name="Light Shading Accent 3" w:semiHidden="0" w:uiPriority="60" w:unhideWhenUsed="0"/>
-    <w:lsdException w:name="Light List Accent 3" w:semiHidden="0" w:uiPriority="61" w:unhideWhenUsed="0"/>
-    <w:lsdException w:name="Light Grid Accent 3" w:semiHidden="0" w:uiPriority="62" w:unhideWhenUsed="0"/>
-    <w:lsdException w:name="Medium Shading 1 Accent 3" w:semiHidden="0" w:uiPriority="63" w:unhideWhenUsed="0"/>
-    <w:lsdException w:name="Medium Shading 2 Accent 3" w:semiHidden="0" w:uiPriority="64" w:unhideWhenUsed="0"/>
-    <w:lsdException w:name="Medium List 1 Accent 3" w:semiHidden="0" w:uiPriority="65" w:unhideWhenUsed="0"/>
-    <w:lsdException w:name="Medium List 2 Accent 3" w:semiHidden="0" w:uiPriority="66" w:unhideWhenUsed="0"/>
-    <w:lsdException w:name="Medium Grid 1 Accent 3" w:semiHidden="0" w:uiPriority="67" w:unhideWhenUsed="0"/>
-    <w:lsdException w:name="Medium Grid 2 Accent 3" w:semiHidden="0" w:uiPriority="68" w:unhideWhenUsed="0"/>
-    <w:lsdException w:name="Medium Grid 3 Accent 3" w:semiHidden="0" w:uiPriority="69" w:unhideWhenUsed="0"/>
-    <w:lsdException w:name="Dark List Accent 3" w:semiHidden="0" w:uiPriority="70" w:unhideWhenUsed="0"/>
-    <w:lsdException w:name="Colorful Shading Accent 3" w:semiHidden="0" w:uiPriority="71" w:unhideWhenUsed="0"/>
-    <w:lsdException w:name="Colorful List Accent 3" w:semiHidden="0" w:uiPriority="72" w:unhideWhenUsed="0"/>
-    <w:lsdException w:name="Colorful Grid Accent 3" w:semiHidden="0" w:uiPriority="73" w:unhideWhenUsed="0"/>
-    <w:lsdException w:name="Light Shading Accent 4" w:semiHidden="0" w:uiPriority="60" w:unhideWhenUsed="0"/>
-    <w:lsdException w:name="Light List Accent 4" w:semiHidden="0" w:uiPriority="61" w:unhideWhenUsed="0"/>
-    <w:lsdException w:name="Light Grid Accent 4" w:semiHidden="0" w:uiPriority="62" w:unhideWhenUsed="0"/>
-    <w:lsdException w:name="Medium Shading 1 Accent 4" w:semiHidden="0" w:uiPriority="63" w:unhideWhenUsed="0"/>
-    <w:lsdException w:name="Medium Shading 2 Accent 4" w:semiHidden="0" w:uiPriority="64" w:unhideWhenUsed="0"/>
-    <w:lsdException w:name="Medium List 1 Accent 4" w:semiHidden="0" w:uiPriority="65" w:unhideWhenUsed="0"/>
-    <w:lsdException w:name="Medium List 2 Accent 4" w:semiHidden="0" w:uiPriority="66" w:unhideWhenUsed="0"/>
-    <w:lsdException w:name="Medium Grid 1 Accent 4" w:semiHidden="0" w:uiPriority="67" w:unhideWhenUsed="0"/>
-    <w:lsdException w:name="Medium Grid 2 Accent 4" w:semiHidden="0" w:uiPriority="68" w:unhideWhenUsed="0"/>
-    <w:lsdException w:name="Medium Grid 3 Accent 4" w:semiHidden="0" w:uiPriority="69" w:unhideWhenUsed="0"/>
-    <w:lsdException w:name="Dark List Accent 4" w:semiHidden="0" w:uiPriority="70" w:unhideWhenUsed="0"/>
-    <w:lsdException w:name="Colorful Shading Accent 4" w:semiHidden="0" w:uiPriority="71" w:unhideWhenUsed="0"/>
-    <w:lsdException w:name="Colorful List Accent 4" w:semiHidden="0" w:uiPriority="72" w:unhideWhenUsed="0"/>
-    <w:lsdException w:name="Colorful Grid Accent 4" w:semiHidden="0" w:uiPriority="73" w:unhideWhenUsed="0"/>
-    <w:lsdException w:name="Light Shading Accent 5" w:semiHidden="0" w:uiPriority="60" w:unhideWhenUsed="0"/>
-    <w:lsdException w:name="Light List Accent 5" w:semiHidden="0" w:uiPriority="61" w:unhideWhenUsed="0"/>
-    <w:lsdException w:name="Light Grid Accent 5" w:semiHidden="0" w:uiPriority="62" w:unhideWhenUsed="0"/>
-    <w:lsdException w:name="Medium Shading 1 Accent 5" w:semiHidden="0" w:uiPriority="63" w:unhideWhenUsed="0"/>
-    <w:lsdException w:name="Medium Shading 2 Accent 5" w:semiHidden="0" w:uiPriority="64" w:unhideWhenUsed="0"/>
-    <w:lsdException w:name="Medium List 1 Accent 5" w:semiHidden="0" w:uiPriority="65" w:unhideWhenUsed="0"/>
-    <w:lsdException w:name="Medium List 2 Accent 5" w:semiHidden="0" w:uiPriority="66" w:unhideWhenUsed="0"/>
-    <w:lsdException w:name="Medium Grid 1 Accent 5" w:semiHidden="0" w:uiPriority="67" w:unhideWhenUsed="0"/>
-    <w:lsdException w:name="Medium Grid 2 Accent 5" w:semiHidden="0" w:uiPriority="68" w:unhideWhenUsed="0"/>
-    <w:lsdException w:name="Medium Grid 3 Accent 5" w:semiHidden="0" w:uiPriority="69" w:unhideWhenUsed="0"/>
-    <w:lsdException w:name="Dark List Accent 5" w:semiHidden="0" w:uiPriority="70" w:unhideWhenUsed="0"/>
-    <w:lsdException w:name="Colorful Shading Accent 5" w:semiHidden="0" w:uiPriority="71" w:unhideWhenUsed="0"/>
-    <w:lsdException w:name="Colorful List Accent 5" w:semiHidden="0" w:uiPriority="72" w:unhideWhenUsed="0"/>
-    <w:lsdException w:name="Colorful Grid Accent 5" w:semiHidden="0" w:uiPriority="73" w:unhideWhenUsed="0"/>
-    <w:lsdException w:name="Light Shading Accent 6" w:semiHidden="0" w:uiPriority="60" w:unhideWhenUsed="0"/>
-    <w:lsdException w:name="Light List Accent 6" w:semiHidden="0" w:uiPriority="61" w:unhideWhenUsed="0"/>
-    <w:lsdException w:name="Light Grid Accent 6" w:semiHidden="0" w:uiPriority="62" w:unhideWhenUsed="0"/>
-    <w:lsdException w:name="Medium Shading 1 Accent 6" w:semiHidden="0" w:uiPriority="63" w:unhideWhenUsed="0"/>
-    <w:lsdException w:name="Medium Shading 2 Accent 6" w:semiHidden="0" w:uiPriority="64" w:unhideWhenUsed="0"/>
-    <w:lsdException w:name="Medium List 1 Accent 6" w:semiHidden="0" w:uiPriority="65" w:unhideWhenUsed="0"/>
-    <w:lsdException w:name="Medium List 2 Accent 6" w:semiHidden="0" w:uiPriority="66" w:unhideWhenUsed="0"/>
-    <w:lsdException w:name="Medium Grid 1 Accent 6" w:semiHidden="0" w:uiPriority="67" w:unhideWhenUsed="0"/>
-    <w:lsdException w:name="Medium Grid 2 Accent 6" w:semiHidden="0" w:uiPriority="68" w:unhideWhenUsed="0"/>
-    <w:lsdException w:name="Medium Grid 3 Accent 6" w:semiHidden="0" w:uiPriority="69" w:unhideWhenUsed="0"/>
-    <w:lsdException w:name="Dark List Accent 6" w:semiHidden="0" w:uiPriority="70" w:unhideWhenUsed="0"/>
-    <w:lsdException w:name="Colorful Shading Accent 6" w:semiHidden="0" w:uiPriority="71" w:unhideWhenUsed="0"/>
-    <w:lsdException w:name="Colorful List Accent 6" w:semiHidden="0" w:uiPriority="72" w:unhideWhenUsed="0"/>
-    <w:lsdException w:name="Colorful Grid Accent 6" w:semiHidden="0" w:uiPriority="73" w:unhideWhenUsed="0"/>
-    <w:lsdException w:name="Subtle Emphasis" w:semiHidden="0" w:uiPriority="19" w:unhideWhenUsed="0" w:qFormat="1"/>
-    <w:lsdException w:name="Intense Emphasis" w:semiHidden="0" w:uiPriority="21" w:unhideWhenUsed="0" w:qFormat="1"/>
-    <w:lsdException w:name="Subtle Reference" w:semiHidden="0" w:uiPriority="31" w:unhideWhenUsed="0" w:qFormat="1"/>
-    <w:lsdException w:name="Intense Reference" w:semiHidden="0" w:uiPriority="32" w:unhideWhenUsed="0" w:qFormat="1"/>
-    <w:lsdException w:name="Book Title" w:semiHidden="0" w:uiPriority="33" w:unhideWhenUsed="0" w:qFormat="1"/>
-    <w:lsdException w:name="Bibliography" w:uiPriority="37"/>
-    <w:lsdException w:name="TOC Heading" w:uiPriority="39" w:qFormat="1"/>
-  </w:latentStyles>
-  <w:style w:type="paragraph" w:default="1" w:styleId="Normal">
-    <w:name w:val="Normal"/>
+  <w:style w:type="paragraph" w:styleId="CabealhodoSumrio">
+    <w:name w:val="TOC Heading"/>
+    <w:basedOn w:val="Ttulo1"/>
+    <w:next w:val="Normal"/>
+    <w:uiPriority w:val="39"/>
+    <w:unhideWhenUsed/>
     <w:qFormat/>
+    <w:rsid w:val="003F298E"/>
+    <w:pPr>
+      <w:outlineLvl w:val="9"/>
+    </w:pPr>
+    <w:rPr>
+      <w:rFonts w:asciiTheme="majorHAnsi" w:hAnsiTheme="majorHAnsi"/>
+      <w:b w:val="0"/>
+      <w:color w:val="2F5496" w:themeColor="accent1" w:themeShade="BF"/>
+      <w:sz w:val="32"/>
+      <w:lang w:eastAsia="pt-BR"/>
+    </w:rPr>
   </w:style>
-  <w:style w:type="paragraph" w:styleId="Ttulo1">
-    <w:name w:val="heading 1"/>
+  <w:style w:type="paragraph" w:styleId="Sumrio2">
+    <w:name w:val="toc 2"/>
     <w:basedOn w:val="Normal"/>
     <w:next w:val="Normal"/>
-    <w:link w:val="Ttulo1Char"/>
-    <w:uiPriority w:val="9"/>
-    <w:qFormat/>
-    <w:rsid w:val="00A27ECA"/>
+    <w:autoRedefine/>
+    <w:uiPriority w:val="39"/>
+    <w:unhideWhenUsed/>
+    <w:rsid w:val="003F298E"/>
     <w:pPr>
-      <w:keepNext/>
-      <w:keepLines/>
-      <w:spacing w:before="240" w:after="0"/>
-      <w:outlineLvl w:val="0"/>
+      <w:spacing w:after="100"/>
+      <w:ind w:left="220"/>
     </w:pPr>
-    <w:rPr>
-      <w:rFonts w:ascii="Arial" w:eastAsiaTheme="majorEastAsia" w:hAnsi="Arial" w:cstheme="majorBidi"/>
-      <w:b/>
-      <w:color w:val="000000" w:themeColor="text1"/>
-      <w:sz w:val="28"/>
-      <w:szCs w:val="32"/>
-    </w:rPr>
   </w:style>
-  <w:style w:type="paragraph" w:styleId="Ttulo2">
-    <w:name w:val="heading 2"/>
+  <w:style w:type="paragraph" w:styleId="Sumrio1">
+    <w:name w:val="toc 1"/>
     <w:basedOn w:val="Normal"/>
     <w:next w:val="Normal"/>
-    <w:link w:val="Ttulo2Char"/>
-    <w:uiPriority w:val="9"/>
+    <w:autoRedefine/>
+    <w:uiPriority w:val="39"/>
     <w:unhideWhenUsed/>
-    <w:qFormat/>
-    <w:rsid w:val="00A27ECA"/>
+    <w:rsid w:val="003F298E"/>
     <w:pPr>
-      <w:keepNext/>
-      <w:keepLines/>
-      <w:spacing w:before="40" w:after="0"/>
-      <w:outlineLvl w:val="1"/>
+      <w:spacing w:after="100"/>
     </w:pPr>
-    <w:rPr>
-      <w:rFonts w:ascii="Arial" w:eastAsiaTheme="majorEastAsia" w:hAnsi="Arial" w:cstheme="majorBidi"/>
-      <w:b/>
-      <w:color w:val="000000" w:themeColor="text1"/>
-      <w:sz w:val="24"/>
-      <w:szCs w:val="26"/>
-    </w:rPr>
   </w:style>
-  <w:style w:type="paragraph" w:styleId="Ttulo3">
-    <w:name w:val="heading 3"/>
+  <w:style w:type="paragraph" w:styleId="Sumrio3">
+    <w:name w:val="toc 3"/>
     <w:basedOn w:val="Normal"/>
     <w:next w:val="Normal"/>
-    <w:link w:val="Ttulo3Char"/>
-    <w:uiPriority w:val="9"/>
-    <w:semiHidden/>
+    <w:autoRedefine/>
+    <w:uiPriority w:val="39"/>
     <w:unhideWhenUsed/>
-    <w:qFormat/>
-    <w:rsid w:val="00A27ECA"/>
+    <w:rsid w:val="003F298E"/>
     <w:pPr>
-      <w:keepNext/>
-      <w:keepLines/>
-      <w:spacing w:before="40" w:after="0"/>
-      <w:outlineLvl w:val="2"/>
+      <w:spacing w:after="100"/>
+      <w:ind w:left="440"/>
     </w:pPr>
-    <w:rPr>
-      <w:rFonts w:asciiTheme="majorHAnsi" w:eastAsiaTheme="majorEastAsia" w:hAnsiTheme="majorHAnsi" w:cstheme="majorBidi"/>
-      <w:color w:val="1F3763" w:themeColor="accent1" w:themeShade="7F"/>
-      <w:sz w:val="24"/>
-      <w:szCs w:val="24"/>
-    </w:rPr>
   </w:style>
-  <w:style w:type="character" w:default="1" w:styleId="Fontepargpadro">
-    <w:name w:val="Default Paragraph Font"/>
-    <w:uiPriority w:val="1"/>
-    <w:semiHidden/>
-    <w:unhideWhenUsed/>
-  </w:style>
-  <w:style w:type="table" w:default="1" w:styleId="Tabelanormal">
-    <w:name w:val="Normal Table"/>
-    <w:uiPriority w:val="99"/>
-    <w:semiHidden/>
-    <w:unhideWhenUsed/>
-    <w:tblPr>
-      <w:tblInd w:w="0" w:type="dxa"/>
-      <w:tblCellMar>
-        <w:top w:w="0" w:type="dxa"/>
-        <w:left w:w="108" w:type="dxa"/>
-        <w:bottom w:w="0" w:type="dxa"/>
-        <w:right w:w="108" w:type="dxa"/>
-      </w:tblCellMar>
-    </w:tblPr>
-  </w:style>
-  <w:style w:type="numbering" w:default="1" w:styleId="Semlista">
-    <w:name w:val="No List"/>
-    <w:uiPriority w:val="99"/>
-    <w:semiHidden/>
-    <w:unhideWhenUsed/>
-  </w:style>
-  <w:style w:type="paragraph" w:styleId="Ttulo">
-    <w:name w:val="Title"/>
-    <w:basedOn w:val="Normal"/>
-    <w:next w:val="Normal"/>
-    <w:link w:val="TtuloChar"/>
-    <w:uiPriority w:val="10"/>
-    <w:qFormat/>
-    <w:rsid w:val="00A27ECA"/>
-    <w:pPr>
-      <w:spacing w:after="0" w:line="240" w:lineRule="auto"/>
-      <w:contextualSpacing/>
-    </w:pPr>
-    <w:rPr>
-      <w:rFonts w:asciiTheme="majorHAnsi" w:eastAsiaTheme="majorEastAsia" w:hAnsiTheme="majorHAnsi" w:cstheme="majorBidi"/>
-      <w:spacing w:val="-10"/>
-      <w:kern w:val="28"/>
-      <w:sz w:val="56"/>
-      <w:szCs w:val="56"/>
-    </w:rPr>
-  </w:style>
-  <w:style w:type="character" w:customStyle="1" w:styleId="TtuloChar">
-    <w:name w:val="Título Char"/>
+  <w:style w:type="character" w:styleId="Hyperlink">
+    <w:name w:val="Hyperlink"/>
     <w:basedOn w:val="Fontepargpadro"/>
-    <w:link w:val="Ttulo"/>
-    <w:uiPriority w:val="10"/>
-    <w:rsid w:val="00A27ECA"/>
-    <w:rPr>
-      <w:rFonts w:asciiTheme="majorHAnsi" w:eastAsiaTheme="majorEastAsia" w:hAnsiTheme="majorHAnsi" w:cstheme="majorBidi"/>
-      <w:spacing w:val="-10"/>
-      <w:kern w:val="28"/>
-      <w:sz w:val="56"/>
-      <w:szCs w:val="56"/>
-    </w:rPr>
-  </w:style>
-  <w:style w:type="character" w:customStyle="1" w:styleId="Ttulo1Char">
-    <w:name w:val="Título 1 Char"/>
-    <w:basedOn w:val="Fontepargpadro"/>
-    <w:link w:val="Ttulo1"/>
-    <w:uiPriority w:val="9"/>
-    <w:rsid w:val="00A27ECA"/>
-    <w:rPr>
-      <w:rFonts w:ascii="Arial" w:eastAsiaTheme="majorEastAsia" w:hAnsi="Arial" w:cstheme="majorBidi"/>
-      <w:b/>
-      <w:color w:val="000000" w:themeColor="text1"/>
-      <w:sz w:val="28"/>
-      <w:szCs w:val="32"/>
-    </w:rPr>
-  </w:style>
-  <w:style w:type="character" w:customStyle="1" w:styleId="Ttulo2Char">
-    <w:name w:val="Título 2 Char"/>
-    <w:basedOn w:val="Fontepargpadro"/>
-    <w:link w:val="Ttulo2"/>
-    <w:uiPriority w:val="9"/>
-    <w:rsid w:val="00A27ECA"/>
-    <w:rPr>
-      <w:rFonts w:ascii="Arial" w:eastAsiaTheme="majorEastAsia" w:hAnsi="Arial" w:cstheme="majorBidi"/>
-      <w:b/>
-      <w:color w:val="000000" w:themeColor="text1"/>
-      <w:sz w:val="24"/>
-      <w:szCs w:val="26"/>
-    </w:rPr>
-  </w:style>
-  <w:style w:type="character" w:customStyle="1" w:styleId="Ttulo3Char">
-    <w:name w:val="Título 3 Char"/>
-    <w:basedOn w:val="Fontepargpadro"/>
-    <w:link w:val="Ttulo3"/>
-    <w:uiPriority w:val="9"/>
-    <w:semiHidden/>
-    <w:rsid w:val="00A27ECA"/>
-    <w:rPr>
-      <w:rFonts w:asciiTheme="majorHAnsi" w:eastAsiaTheme="majorEastAsia" w:hAnsiTheme="majorHAnsi" w:cstheme="majorBidi"/>
-      <w:color w:val="1F3763" w:themeColor="accent1" w:themeShade="7F"/>
-      <w:sz w:val="24"/>
-      <w:szCs w:val="24"/>
-    </w:rPr>
-  </w:style>
-  <w:style w:type="character" w:styleId="nfase">
-    <w:name w:val="Emphasis"/>
-    <w:basedOn w:val="Fontepargpadro"/>
-    <w:uiPriority w:val="20"/>
-    <w:qFormat/>
-    <w:rsid w:val="00A27ECA"/>
-    <w:rPr>
-      <w:i/>
-      <w:iCs/>
-    </w:rPr>
-  </w:style>
-  <w:style w:type="character" w:styleId="Forte">
-    <w:name w:val="Strong"/>
-    <w:basedOn w:val="Fontepargpadro"/>
-    <w:uiPriority w:val="22"/>
-    <w:qFormat/>
-    <w:rsid w:val="00A27ECA"/>
-    <w:rPr>
-      <w:b/>
-      <w:bCs/>
-    </w:rPr>
-  </w:style>
-  <w:style w:type="paragraph" w:styleId="Cabealho">
-    <w:name w:val="header"/>
-    <w:basedOn w:val="Normal"/>
-    <w:link w:val="CabealhoChar"/>
     <w:uiPriority w:val="99"/>
     <w:unhideWhenUsed/>
-    <w:rsid w:val="00731795"/>
-    <w:pPr>
-      <w:tabs>
-        <w:tab w:val="center" w:pos="4252"/>
-        <w:tab w:val="right" w:pos="8504"/>
-      </w:tabs>
-      <w:spacing w:after="0" w:line="240" w:lineRule="auto"/>
-    </w:pPr>
-  </w:style>
-  <w:style w:type="character" w:customStyle="1" w:styleId="CabealhoChar">
-    <w:name w:val="Cabeçalho Char"/>
-    <w:basedOn w:val="Fontepargpadro"/>
-    <w:link w:val="Cabealho"/>
-    <w:uiPriority w:val="99"/>
-    <w:rsid w:val="00731795"/>
-  </w:style>
-  <w:style w:type="paragraph" w:styleId="Rodap">
-    <w:name w:val="footer"/>
-    <w:basedOn w:val="Normal"/>
-    <w:link w:val="RodapChar"/>
-    <w:uiPriority w:val="99"/>
-    <w:unhideWhenUsed/>
-    <w:rsid w:val="00731795"/>
-    <w:pPr>
-      <w:tabs>
-        <w:tab w:val="center" w:pos="4252"/>
-        <w:tab w:val="right" w:pos="8504"/>
-      </w:tabs>
-      <w:spacing w:after="0" w:line="240" w:lineRule="auto"/>
-    </w:pPr>
-  </w:style>
-  <w:style w:type="character" w:customStyle="1" w:styleId="RodapChar">
-    <w:name w:val="Rodapé Char"/>
-    <w:basedOn w:val="Fontepargpadro"/>
-    <w:link w:val="Rodap"/>
-    <w:uiPriority w:val="99"/>
-    <w:rsid w:val="00731795"/>
-  </w:style>
-  <w:style w:type="paragraph" w:styleId="Textodebalo">
-    <w:name w:val="Balloon Text"/>
-    <w:basedOn w:val="Normal"/>
-    <w:link w:val="TextodebaloChar"/>
-    <w:uiPriority w:val="99"/>
-    <w:semiHidden/>
-    <w:unhideWhenUsed/>
-    <w:rsid w:val="00DA6BF8"/>
-    <w:pPr>
-      <w:spacing w:after="0" w:line="240" w:lineRule="auto"/>
-    </w:pPr>
+    <w:rsid w:val="003F298E"/>
     <w:rPr>
-      <w:rFonts w:ascii="Tahoma" w:hAnsi="Tahoma" w:cs="Tahoma"/>
-      <w:sz w:val="16"/>
-      <w:szCs w:val="16"/>
-    </w:rPr>
-  </w:style>
-  <w:style w:type="character" w:customStyle="1" w:styleId="TextodebaloChar">
-    <w:name w:val="Texto de balão Char"/>
-    <w:basedOn w:val="Fontepargpadro"/>
-    <w:link w:val="Textodebalo"/>
-    <w:uiPriority w:val="99"/>
-    <w:semiHidden/>
-    <w:rsid w:val="00DA6BF8"/>
-    <w:rPr>
-      <w:rFonts w:ascii="Tahoma" w:hAnsi="Tahoma" w:cs="Tahoma"/>
-      <w:sz w:val="16"/>
-      <w:szCs w:val="16"/>
+      <w:color w:val="0563C1" w:themeColor="hyperlink"/>
+      <w:u w:val="single"/>
     </w:rPr>
   </w:style>
 </w:styles>
@@ -4397,8 +4770,20 @@
   <a:extraClrSchemeLst/>
   <a:extLst>
     <a:ext uri="{05A4C25C-085E-4340-85A3-A5531E510DB2}">
-      <thm15:themeFamily xmlns="" xmlns:thm15="http://schemas.microsoft.com/office/thememl/2012/main" name="Office Theme" id="{62F939B6-93AF-4DB8-9C6B-D6C7DFDC589F}" vid="{4A3C46E8-61CC-4603-A589-7422A47A8E4A}"/>
+      <thm15:themeFamily xmlns:thm15="http://schemas.microsoft.com/office/thememl/2012/main" name="Office Theme" id="{62F939B6-93AF-4DB8-9C6B-D6C7DFDC589F}" vid="{4A3C46E8-61CC-4603-A589-7422A47A8E4A}"/>
     </a:ext>
   </a:extLst>
 </a:theme>
+</file>
+
+<file path=customXml/item1.xml><?xml version="1.0" encoding="utf-8"?>
+<b:Sources xmlns:b="http://schemas.openxmlformats.org/officeDocument/2006/bibliography" xmlns="http://schemas.openxmlformats.org/officeDocument/2006/bibliography" SelectedStyle="\APASixthEditionOfficeOnline.xsl" StyleName="APA" Version="6"/>
+</file>
+
+<file path=customXml/itemProps1.xml><?xml version="1.0" encoding="utf-8"?>
+<ds:datastoreItem xmlns:ds="http://schemas.openxmlformats.org/officeDocument/2006/customXml" ds:itemID="{01425611-DCBE-4F9A-A62D-A4CE1CC99373}">
+  <ds:schemaRefs>
+    <ds:schemaRef ds:uri="http://schemas.openxmlformats.org/officeDocument/2006/bibliography"/>
+  </ds:schemaRefs>
+</ds:datastoreItem>
 </file>
</xml_diff>